<commit_message>
Descrizione app e competitor
</commit_message>
<xml_diff>
--- a/Template per documento di design.docx
+++ b/Template per documento di design.docx
@@ -16,6 +16,8 @@
           <w:szCs w:val="56"/>
         </w:rPr>
       </w:pPr>
+      <w:bookmarkStart w:id="0" w:name="_GoBack"/>
+      <w:bookmarkEnd w:id="0"/>
     </w:p>
     <w:p>
       <w:pPr>
@@ -188,8 +190,6 @@
           <w:lang w:val="it-IT"/>
         </w:rPr>
       </w:pPr>
-      <w:bookmarkStart w:id="0" w:name="_GoBack"/>
-      <w:bookmarkEnd w:id="0"/>
     </w:p>
     <w:p>
       <w:pPr>
@@ -306,40 +306,6 @@
           <w:lang w:val="it-IT"/>
         </w:rPr>
         <w:t>Documento di design</w:t>
-      </w:r>
-      <w:r>
-        <w:rPr>
-          <w:rStyle w:val="Rimandonotaapidipagina"/>
-          <w:rFonts w:asciiTheme="minorHAnsi" w:hAnsiTheme="minorHAnsi" w:cstheme="minorHAnsi"/>
-          <w:b/>
-          <w:color w:val="333399"/>
-          <w:sz w:val="56"/>
-          <w:szCs w:val="56"/>
-        </w:rPr>
-        <w:footnoteReference w:id="1"/>
-      </w:r>
-      <w:r>
-        <w:rPr>
-          <w:rFonts w:asciiTheme="minorHAnsi" w:hAnsiTheme="minorHAnsi" w:cstheme="minorHAnsi"/>
-          <w:b/>
-          <w:color w:val="333399"/>
-          <w:sz w:val="56"/>
-          <w:szCs w:val="56"/>
-          <w:vertAlign w:val="superscript"/>
-          <w:lang w:val="it-IT"/>
-        </w:rPr>
-        <w:t>,</w:t>
-      </w:r>
-      <w:r>
-        <w:rPr>
-          <w:rStyle w:val="Rimandonotaapidipagina"/>
-          <w:rFonts w:asciiTheme="minorHAnsi" w:hAnsiTheme="minorHAnsi" w:cstheme="minorHAnsi"/>
-          <w:b/>
-          <w:color w:val="333399"/>
-          <w:sz w:val="56"/>
-          <w:szCs w:val="56"/>
-        </w:rPr>
-        <w:footnoteReference w:id="2"/>
       </w:r>
     </w:p>
     <w:p>
@@ -439,17 +405,6 @@
                 <w:szCs w:val="20"/>
               </w:rPr>
               <w:t>Membri del team</w:t>
-            </w:r>
-            <w:r>
-              <w:rPr>
-                <w:rStyle w:val="Rimandonotaapidipagina"/>
-                <w:rFonts w:asciiTheme="minorHAnsi" w:hAnsiTheme="minorHAnsi" w:cstheme="minorHAnsi"/>
-                <w:b/>
-                <w:color w:val="333399"/>
-                <w:sz w:val="20"/>
-                <w:szCs w:val="20"/>
-              </w:rPr>
-              <w:footnoteReference w:id="3"/>
             </w:r>
           </w:p>
         </w:tc>
@@ -952,6 +907,7 @@
           <w:noProof/>
           <w:lang w:val="it-IT" w:eastAsia="it-IT"/>
         </w:rPr>
+        <w:lastRenderedPageBreak/>
         <w:drawing>
           <wp:anchor distT="0" distB="0" distL="114300" distR="114300" simplePos="0" relativeHeight="251658240" behindDoc="0" locked="0" layoutInCell="1" allowOverlap="1" wp14:anchorId="2C121EEE" wp14:editId="4E396880">
             <wp:simplePos x="0" y="0"/>
@@ -1041,38 +997,39 @@
           <w:rFonts w:asciiTheme="minorHAnsi" w:hAnsiTheme="minorHAnsi" w:cstheme="minorHAnsi"/>
           <w:lang w:val="it-IT"/>
         </w:rPr>
-        <w:t>Overview del prodotto</w:t>
-      </w:r>
-    </w:p>
-    <w:p>
-      <w:pPr>
-        <w:rPr>
-          <w:rFonts w:asciiTheme="minorHAnsi" w:hAnsiTheme="minorHAnsi" w:cstheme="minorHAnsi"/>
-          <w:lang w:val="it-IT"/>
-        </w:rPr>
-      </w:pPr>
-      <w:r>
-        <w:rPr>
-          <w:rFonts w:asciiTheme="minorHAnsi" w:hAnsiTheme="minorHAnsi" w:cstheme="minorHAnsi"/>
-          <w:lang w:val="it-IT"/>
-        </w:rPr>
-        <w:t>RIMUOVERE DESCRIZIONE</w:t>
-      </w:r>
-    </w:p>
-    <w:p>
-      <w:pPr>
-        <w:jc w:val="both"/>
-        <w:rPr>
-          <w:rFonts w:asciiTheme="minorHAnsi" w:hAnsiTheme="minorHAnsi" w:cstheme="minorHAnsi"/>
-          <w:lang w:val="it-IT"/>
-        </w:rPr>
-      </w:pPr>
-      <w:r>
-        <w:rPr>
-          <w:rFonts w:asciiTheme="minorHAnsi" w:hAnsiTheme="minorHAnsi" w:cstheme="minorHAnsi"/>
-          <w:lang w:val="it-IT"/>
-        </w:rPr>
-        <w:t>Breve descrizione della app</w:t>
+        <w:t>Overview del prodot</w:t>
+      </w:r>
+      <w:r>
+        <w:rPr>
+          <w:rFonts w:asciiTheme="minorHAnsi" w:hAnsiTheme="minorHAnsi" w:cstheme="minorHAnsi"/>
+          <w:lang w:val="it-IT"/>
+        </w:rPr>
+        <w:t>to</w:t>
+      </w:r>
+    </w:p>
+    <w:p>
+      <w:pPr>
+        <w:rPr>
+          <w:lang w:val="it-IT"/>
+        </w:rPr>
+      </w:pPr>
+      <w:r>
+        <w:rPr>
+          <w:lang w:val="it-IT"/>
+        </w:rPr>
+        <w:t xml:space="preserve">Car Parking è un’applicazione che aiuta gli utenti a trovare i parcheggi più vicini in base alla propria posizione; oppure, </w:t>
+      </w:r>
+      <w:r>
+        <w:rPr>
+          <w:lang w:val="it-IT"/>
+        </w:rPr>
+        <w:t>a ricercare i parcheggi in una determinata città. Essa fornisce anche altre funzionalità volte a migliorare</w:t>
+      </w:r>
+      <w:r>
+        <w:rPr>
+          <w:lang w:val="it-IT"/>
+        </w:rPr>
+        <w:t xml:space="preserve"> la user experience.  </w:t>
       </w:r>
     </w:p>
     <w:p>
@@ -1094,33 +1051,137 @@
     </w:p>
     <w:p>
       <w:pPr>
-        <w:rPr>
-          <w:rFonts w:asciiTheme="minorHAnsi" w:hAnsiTheme="minorHAnsi" w:cstheme="minorHAnsi"/>
-          <w:lang w:val="it-IT"/>
-        </w:rPr>
-      </w:pPr>
-      <w:r>
-        <w:rPr>
-          <w:rFonts w:asciiTheme="minorHAnsi" w:hAnsiTheme="minorHAnsi" w:cstheme="minorHAnsi"/>
-          <w:lang w:val="it-IT"/>
-        </w:rPr>
-        <w:t>RIMUOVERE DESCRIZIONE</w:t>
-      </w:r>
-    </w:p>
-    <w:p>
-      <w:pPr>
-        <w:rPr>
-          <w:rFonts w:asciiTheme="minorHAnsi" w:hAnsiTheme="minorHAnsi" w:cstheme="minorHAnsi"/>
-          <w:lang w:val="it-IT"/>
-        </w:rPr>
-      </w:pPr>
-      <w:r>
-        <w:rPr>
-          <w:rFonts w:asciiTheme="minorHAnsi" w:hAnsiTheme="minorHAnsi" w:cstheme="minorHAnsi"/>
-          <w:lang w:val="it-IT"/>
-        </w:rPr>
-        <w:t>Descrivere possibili competitor se ce ne sono</w:t>
-      </w:r>
+        <w:pStyle w:val="Paragrafoelenco"/>
+        <w:numPr>
+          <w:ilvl w:val="0"/>
+          <w:numId w:val="2"/>
+        </w:numPr>
+        <w:rPr>
+          <w:rFonts w:asciiTheme="minorHAnsi" w:hAnsiTheme="minorHAnsi" w:cstheme="minorHAnsi"/>
+          <w:lang w:val="it-IT"/>
+        </w:rPr>
+      </w:pPr>
+      <w:hyperlink r:id="rId11" w:history="1">
+        <w:r>
+          <w:rPr>
+            <w:rStyle w:val="Collegamentoipertestuale"/>
+            <w:rFonts w:asciiTheme="minorHAnsi" w:hAnsiTheme="minorHAnsi" w:cstheme="minorHAnsi"/>
+            <w:lang w:val="it-IT"/>
+          </w:rPr>
+          <w:t>GrinPark-Trova Parcheggio</w:t>
+        </w:r>
+      </w:hyperlink>
+      <w:r>
+        <w:rPr>
+          <w:rFonts w:asciiTheme="minorHAnsi" w:hAnsiTheme="minorHAnsi" w:cstheme="minorHAnsi"/>
+          <w:lang w:val="it-IT"/>
+        </w:rPr>
+        <w:t xml:space="preserve">: </w:t>
+      </w:r>
+      <w:r>
+        <w:rPr>
+          <w:rFonts w:asciiTheme="minorHAnsi" w:hAnsiTheme="minorHAnsi" w:cstheme="minorHAnsi"/>
+          <w:lang w:val="it-IT"/>
+        </w:rPr>
+        <w:t>“GrinPark è l’app che ti ai</w:t>
+      </w:r>
+      <w:r>
+        <w:rPr>
+          <w:rFonts w:asciiTheme="minorHAnsi" w:hAnsiTheme="minorHAnsi" w:cstheme="minorHAnsi"/>
+          <w:lang w:val="it-IT"/>
+        </w:rPr>
+        <w:t>uta a trovare parcheggio nel modo più facile e intuitivo che ci sia.</w:t>
+      </w:r>
+      <w:r>
+        <w:rPr>
+          <w:rFonts w:asciiTheme="minorHAnsi" w:hAnsiTheme="minorHAnsi" w:cstheme="minorHAnsi"/>
+          <w:lang w:val="it-IT"/>
+        </w:rPr>
+        <w:t xml:space="preserve"> </w:t>
+      </w:r>
+      <w:r>
+        <w:rPr>
+          <w:rFonts w:asciiTheme="minorHAnsi" w:hAnsiTheme="minorHAnsi" w:cstheme="minorHAnsi"/>
+          <w:lang w:val="it-IT"/>
+        </w:rPr>
+        <w:t>Ti segnala i parcheggi li</w:t>
+      </w:r>
+      <w:r>
+        <w:rPr>
+          <w:rFonts w:asciiTheme="minorHAnsi" w:hAnsiTheme="minorHAnsi" w:cstheme="minorHAnsi"/>
+          <w:lang w:val="it-IT"/>
+        </w:rPr>
+        <w:t xml:space="preserve">beratisi da meno di 10 minuti </w:t>
+      </w:r>
+      <w:r>
+        <w:rPr>
+          <w:rFonts w:asciiTheme="minorHAnsi" w:hAnsiTheme="minorHAnsi" w:cstheme="minorHAnsi"/>
+          <w:lang w:val="it-IT"/>
+        </w:rPr>
+        <w:t>a partire dal momento in cui un conducente che usa GrinPark libera un posto</w:t>
+      </w:r>
+      <w:r>
+        <w:rPr>
+          <w:rFonts w:asciiTheme="minorHAnsi" w:hAnsiTheme="minorHAnsi" w:cstheme="minorHAnsi"/>
+          <w:lang w:val="it-IT"/>
+        </w:rPr>
+        <w:t>”</w:t>
+      </w:r>
+      <w:r>
+        <w:rPr>
+          <w:rFonts w:asciiTheme="minorHAnsi" w:hAnsiTheme="minorHAnsi" w:cstheme="minorHAnsi"/>
+          <w:lang w:val="it-IT"/>
+        </w:rPr>
+        <w:t xml:space="preserve">. </w:t>
+      </w:r>
+      <w:r>
+        <w:rPr>
+          <w:rFonts w:asciiTheme="minorHAnsi" w:hAnsiTheme="minorHAnsi" w:cstheme="minorHAnsi"/>
+          <w:lang w:val="it-IT"/>
+        </w:rPr>
+        <w:t>L’applicazione si propone di elencare tutti i parcheggi liberatisi da pochi minuti e questa funzionalità vincola le informazioni in base all’interazione di altri utenti. Il problema principale è proprio questo vincolo, perché se nessuno utilizzasse l’applicazione essa sarebbe inutilizzabile.</w:t>
+      </w:r>
+    </w:p>
+    <w:p>
+      <w:pPr>
+        <w:pStyle w:val="Paragrafoelenco"/>
+        <w:rPr>
+          <w:rFonts w:asciiTheme="minorHAnsi" w:hAnsiTheme="minorHAnsi" w:cstheme="minorHAnsi"/>
+          <w:lang w:val="it-IT"/>
+        </w:rPr>
+      </w:pPr>
+    </w:p>
+    <w:p>
+      <w:pPr>
+        <w:pStyle w:val="Paragrafoelenco"/>
+        <w:numPr>
+          <w:ilvl w:val="0"/>
+          <w:numId w:val="2"/>
+        </w:numPr>
+        <w:rPr>
+          <w:rFonts w:asciiTheme="minorHAnsi" w:hAnsiTheme="minorHAnsi" w:cstheme="minorHAnsi"/>
+          <w:lang w:val="it-IT"/>
+        </w:rPr>
+      </w:pPr>
+      <w:hyperlink r:id="rId12" w:history="1">
+        <w:r>
+          <w:rPr>
+            <w:rStyle w:val="Collegamentoipertestuale"/>
+            <w:rFonts w:asciiTheme="minorHAnsi" w:hAnsiTheme="minorHAnsi" w:cstheme="minorHAnsi"/>
+            <w:lang w:val="it-IT"/>
+          </w:rPr>
+          <w:t>Parcheggio Gratuito</w:t>
+        </w:r>
+      </w:hyperlink>
+    </w:p>
+    <w:p>
+      <w:pPr>
+        <w:ind w:left="360"/>
+        <w:rPr>
+          <w:rFonts w:asciiTheme="minorHAnsi" w:hAnsiTheme="minorHAnsi" w:cstheme="minorHAnsi"/>
+          <w:lang w:val="it-IT"/>
+        </w:rPr>
+      </w:pPr>
     </w:p>
     <w:p>
       <w:pPr>
@@ -1233,6 +1294,7 @@
           <w:noProof/>
           <w:lang w:val="it-IT" w:eastAsia="it-IT"/>
         </w:rPr>
+        <w:lastRenderedPageBreak/>
         <w:drawing>
           <wp:inline distT="0" distB="0" distL="0" distR="0" wp14:anchorId="6F8413D6" wp14:editId="5614E12F">
             <wp:extent cx="4606386" cy="3411884"/>
@@ -1251,7 +1313,7 @@
                     </pic:cNvPicPr>
                   </pic:nvPicPr>
                   <pic:blipFill>
-                    <a:blip r:embed="rId11" cstate="print"/>
+                    <a:blip r:embed="rId13" cstate="print"/>
                     <a:srcRect/>
                     <a:stretch>
                       <a:fillRect/>
@@ -1334,7 +1396,7 @@
                     </pic:cNvPicPr>
                   </pic:nvPicPr>
                   <pic:blipFill>
-                    <a:blip r:embed="rId12" cstate="print"/>
+                    <a:blip r:embed="rId14" cstate="print"/>
                     <a:srcRect/>
                     <a:stretch>
                       <a:fillRect/>
@@ -1641,7 +1703,7 @@
                     </pic:cNvPicPr>
                   </pic:nvPicPr>
                   <pic:blipFill>
-                    <a:blip r:embed="rId13" cstate="print"/>
+                    <a:blip r:embed="rId15" cstate="print"/>
                     <a:srcRect/>
                     <a:stretch>
                       <a:fillRect/>
@@ -1891,7 +1953,7 @@
                     </pic:cNvPicPr>
                   </pic:nvPicPr>
                   <pic:blipFill>
-                    <a:blip r:embed="rId14" cstate="print"/>
+                    <a:blip r:embed="rId16" cstate="print"/>
                     <a:srcRect/>
                     <a:stretch>
                       <a:fillRect/>
@@ -2098,7 +2160,7 @@
                     </pic:cNvPicPr>
                   </pic:nvPicPr>
                   <pic:blipFill>
-                    <a:blip r:embed="rId15" cstate="print"/>
+                    <a:blip r:embed="rId17" cstate="print"/>
                     <a:srcRect/>
                     <a:stretch>
                       <a:fillRect/>
@@ -2286,7 +2348,7 @@
       </w:pPr>
     </w:p>
     <w:sectPr>
-      <w:headerReference w:type="default" r:id="rId16"/>
+      <w:headerReference w:type="default" r:id="rId18"/>
       <w:pgSz w:w="12240" w:h="15840"/>
       <w:pgMar w:top="1417" w:right="1134" w:bottom="1134" w:left="1134" w:header="708" w:footer="708" w:gutter="0"/>
       <w:cols w:space="708"/>
@@ -2329,137 +2391,6 @@
     <w:p>
       <w:r>
         <w:continuationSeparator/>
-      </w:r>
-    </w:p>
-  </w:footnote>
-  <w:footnote w:id="1">
-    <w:p>
-      <w:pPr>
-        <w:pStyle w:val="Testonotaapidipagina"/>
-        <w:rPr>
-          <w:rFonts w:asciiTheme="minorHAnsi" w:hAnsiTheme="minorHAnsi" w:cstheme="minorHAnsi"/>
-          <w:lang w:val="it-IT"/>
-        </w:rPr>
-      </w:pPr>
-      <w:r>
-        <w:rPr>
-          <w:rStyle w:val="Rimandonotaapidipagina"/>
-          <w:rFonts w:asciiTheme="minorHAnsi" w:hAnsiTheme="minorHAnsi" w:cstheme="minorHAnsi"/>
-        </w:rPr>
-        <w:footnoteRef/>
-      </w:r>
-      <w:r>
-        <w:rPr>
-          <w:rFonts w:asciiTheme="minorHAnsi" w:hAnsiTheme="minorHAnsi" w:cstheme="minorHAnsi"/>
-          <w:lang w:val="it-IT"/>
-        </w:rPr>
-        <w:t xml:space="preserve"> RIMUOVERE LA NOTA: Numero Massimo di pagine del document</w:t>
-      </w:r>
-      <w:r>
-        <w:rPr>
-          <w:rFonts w:asciiTheme="minorHAnsi" w:hAnsiTheme="minorHAnsi" w:cstheme="minorHAnsi"/>
-          <w:lang w:val="it-IT"/>
-        </w:rPr>
-        <w:t>o</w:t>
-      </w:r>
-      <w:r>
-        <w:rPr>
-          <w:rFonts w:asciiTheme="minorHAnsi" w:hAnsiTheme="minorHAnsi" w:cstheme="minorHAnsi"/>
-          <w:lang w:val="it-IT"/>
-        </w:rPr>
-        <w:t xml:space="preserve"> 20 </w:t>
-      </w:r>
-    </w:p>
-  </w:footnote>
-  <w:footnote w:id="2">
-    <w:p>
-      <w:pPr>
-        <w:pStyle w:val="Testonotaapidipagina"/>
-        <w:rPr>
-          <w:rFonts w:asciiTheme="minorHAnsi" w:hAnsiTheme="minorHAnsi" w:cstheme="minorHAnsi"/>
-          <w:lang w:val="it-IT"/>
-        </w:rPr>
-      </w:pPr>
-      <w:r>
-        <w:rPr>
-          <w:rStyle w:val="Rimandonotaapidipagina"/>
-          <w:rFonts w:asciiTheme="minorHAnsi" w:hAnsiTheme="minorHAnsi" w:cstheme="minorHAnsi"/>
-        </w:rPr>
-        <w:footnoteRef/>
-      </w:r>
-      <w:r>
-        <w:rPr>
-          <w:rFonts w:asciiTheme="minorHAnsi" w:hAnsiTheme="minorHAnsi" w:cstheme="minorHAnsi"/>
-          <w:lang w:val="it-IT"/>
-        </w:rPr>
-        <w:t xml:space="preserve"> RIMUOVERE LA NOTA: Struttura del document</w:t>
-      </w:r>
-      <w:r>
-        <w:rPr>
-          <w:rFonts w:asciiTheme="minorHAnsi" w:hAnsiTheme="minorHAnsi" w:cstheme="minorHAnsi"/>
-          <w:lang w:val="it-IT"/>
-        </w:rPr>
-        <w:t>o</w:t>
-      </w:r>
-      <w:r>
-        <w:rPr>
-          <w:rFonts w:asciiTheme="minorHAnsi" w:hAnsiTheme="minorHAnsi" w:cstheme="minorHAnsi"/>
-          <w:lang w:val="it-IT"/>
-        </w:rPr>
-        <w:t xml:space="preserve"> fissata. </w:t>
-      </w:r>
-      <w:r>
-        <w:rPr>
-          <w:rFonts w:asciiTheme="minorHAnsi" w:hAnsiTheme="minorHAnsi" w:cstheme="minorHAnsi"/>
-          <w:lang w:val="it-IT"/>
-        </w:rPr>
-        <w:t>Non è possib</w:t>
-      </w:r>
-      <w:r>
-        <w:rPr>
-          <w:rFonts w:asciiTheme="minorHAnsi" w:hAnsiTheme="minorHAnsi" w:cstheme="minorHAnsi"/>
-          <w:lang w:val="it-IT"/>
-        </w:rPr>
-        <w:t>i</w:t>
-      </w:r>
-      <w:r>
-        <w:rPr>
-          <w:rFonts w:asciiTheme="minorHAnsi" w:hAnsiTheme="minorHAnsi" w:cstheme="minorHAnsi"/>
-          <w:lang w:val="it-IT"/>
-        </w:rPr>
-        <w:t>le modificarla in alcun modo</w:t>
-      </w:r>
-    </w:p>
-  </w:footnote>
-  <w:footnote w:id="3">
-    <w:p>
-      <w:pPr>
-        <w:pStyle w:val="Testonotaapidipagina"/>
-        <w:rPr>
-          <w:rFonts w:ascii="Arial" w:hAnsi="Arial" w:cs="Arial"/>
-          <w:lang w:val="it-IT"/>
-        </w:rPr>
-      </w:pPr>
-      <w:r>
-        <w:rPr>
-          <w:rStyle w:val="Rimandonotaapidipagina"/>
-          <w:rFonts w:asciiTheme="minorHAnsi" w:hAnsiTheme="minorHAnsi" w:cstheme="minorHAnsi"/>
-        </w:rPr>
-        <w:footnoteRef/>
-      </w:r>
-      <w:r>
-        <w:rPr>
-          <w:rFonts w:asciiTheme="minorHAnsi" w:hAnsiTheme="minorHAnsi" w:cstheme="minorHAnsi"/>
-          <w:lang w:val="it-IT"/>
-        </w:rPr>
-        <w:t xml:space="preserve"> </w:t>
-      </w:r>
-      <w:r>
-        <w:rPr>
-          <w:rFonts w:asciiTheme="minorHAnsi" w:hAnsiTheme="minorHAnsi" w:cstheme="minorHAnsi"/>
-          <w:lang w:val="it-IT"/>
-        </w:rPr>
-        <w:t>RIMUOVERE LA NOTA: Il team leader è il primo nella lista</w:t>
       </w:r>
     </w:p>
   </w:footnote>
@@ -2568,9 +2499,74 @@
         <w:szCs w:val="20"/>
         <w:lang w:val="it-IT" w:eastAsia="it-IT"/>
       </w:rPr>
-      <w:pict w14:anchorId="2A356616">
-        <v:line id="_x0000_s2050" style="position:absolute;left:0;text-align:left;flip:y;z-index:251660288" from="118pt,7.1pt" to="382.8pt,7.1pt" strokecolor="gray"/>
-      </w:pict>
+      <mc:AlternateContent>
+        <mc:Choice Requires="wps">
+          <w:drawing>
+            <wp:anchor distT="0" distB="0" distL="114300" distR="114300" simplePos="0" relativeHeight="251660288" behindDoc="0" locked="0" layoutInCell="1" allowOverlap="1" wp14:anchorId="2A356616" wp14:editId="434E4B66">
+              <wp:simplePos x="0" y="0"/>
+              <wp:positionH relativeFrom="column">
+                <wp:posOffset>1498600</wp:posOffset>
+              </wp:positionH>
+              <wp:positionV relativeFrom="paragraph">
+                <wp:posOffset>90170</wp:posOffset>
+              </wp:positionV>
+              <wp:extent cx="3362960" cy="0"/>
+              <wp:effectExtent l="12700" t="13970" r="5715" b="5080"/>
+              <wp:wrapNone/>
+              <wp:docPr id="3" name="Line 2"/>
+              <wp:cNvGraphicFramePr>
+                <a:graphicFrameLocks xmlns:a="http://schemas.openxmlformats.org/drawingml/2006/main"/>
+              </wp:cNvGraphicFramePr>
+              <a:graphic xmlns:a="http://schemas.openxmlformats.org/drawingml/2006/main">
+                <a:graphicData uri="http://schemas.microsoft.com/office/word/2010/wordprocessingShape">
+                  <wps:wsp>
+                    <wps:cNvCnPr>
+                      <a:cxnSpLocks noChangeShapeType="1"/>
+                    </wps:cNvCnPr>
+                    <wps:spPr bwMode="auto">
+                      <a:xfrm flipV="1">
+                        <a:off x="0" y="0"/>
+                        <a:ext cx="3362960" cy="0"/>
+                      </a:xfrm>
+                      <a:prstGeom prst="line">
+                        <a:avLst/>
+                      </a:prstGeom>
+                      <a:noFill/>
+                      <a:ln w="9525">
+                        <a:solidFill>
+                          <a:srgbClr val="808080"/>
+                        </a:solidFill>
+                        <a:round/>
+                        <a:headEnd/>
+                        <a:tailEnd/>
+                      </a:ln>
+                      <a:extLst>
+                        <a:ext uri="{909E8E84-426E-40DD-AFC4-6F175D3DCCD1}">
+                          <a14:hiddenFill xmlns:a14="http://schemas.microsoft.com/office/drawing/2010/main">
+                            <a:noFill/>
+                          </a14:hiddenFill>
+                        </a:ext>
+                      </a:extLst>
+                    </wps:spPr>
+                    <wps:bodyPr/>
+                  </wps:wsp>
+                </a:graphicData>
+              </a:graphic>
+              <wp14:sizeRelH relativeFrom="page">
+                <wp14:pctWidth>0</wp14:pctWidth>
+              </wp14:sizeRelH>
+              <wp14:sizeRelV relativeFrom="page">
+                <wp14:pctHeight>0</wp14:pctHeight>
+              </wp14:sizeRelV>
+            </wp:anchor>
+          </w:drawing>
+        </mc:Choice>
+        <mc:Fallback>
+          <w:pict>
+            <v:line w14:anchorId="2930B166" id="Line 2" o:spid="_x0000_s1026" style="position:absolute;flip:y;z-index:251660288;visibility:visible;mso-wrap-style:square;mso-width-percent:0;mso-height-percent:0;mso-wrap-distance-left:9pt;mso-wrap-distance-top:0;mso-wrap-distance-right:9pt;mso-wrap-distance-bottom:0;mso-position-horizontal:absolute;mso-position-horizontal-relative:text;mso-position-vertical:absolute;mso-position-vertical-relative:text;mso-width-percent:0;mso-height-percent:0;mso-width-relative:page;mso-height-relative:page" from="118pt,7.1pt" to="382.8pt,7.1pt" o:gfxdata="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" strokecolor="gray"/>
+          </w:pict>
+        </mc:Fallback>
+      </mc:AlternateContent>
     </w:r>
     <w:r>
       <w:rPr>
@@ -2679,8 +2675,124 @@
       </w:pPr>
     </w:lvl>
   </w:abstractNum>
+  <w:abstractNum w:abstractNumId="1" w15:restartNumberingAfterBreak="0">
+    <w:nsid w:val="55637F49"/>
+    <w:multiLevelType w:val="hybridMultilevel"/>
+    <w:tmpl w:val="D884CE7A"/>
+    <w:lvl w:ilvl="0" w:tplc="04100001">
+      <w:start w:val="1"/>
+      <w:numFmt w:val="bullet"/>
+      <w:lvlText w:val=""/>
+      <w:lvlJc w:val="left"/>
+      <w:pPr>
+        <w:ind w:left="720" w:hanging="360"/>
+      </w:pPr>
+      <w:rPr>
+        <w:rFonts w:ascii="Symbol" w:hAnsi="Symbol" w:hint="default"/>
+      </w:rPr>
+    </w:lvl>
+    <w:lvl w:ilvl="1" w:tplc="04100003" w:tentative="1">
+      <w:start w:val="1"/>
+      <w:numFmt w:val="bullet"/>
+      <w:lvlText w:val="o"/>
+      <w:lvlJc w:val="left"/>
+      <w:pPr>
+        <w:ind w:left="1440" w:hanging="360"/>
+      </w:pPr>
+      <w:rPr>
+        <w:rFonts w:ascii="Courier New" w:hAnsi="Courier New" w:cs="Courier New" w:hint="default"/>
+      </w:rPr>
+    </w:lvl>
+    <w:lvl w:ilvl="2" w:tplc="04100005" w:tentative="1">
+      <w:start w:val="1"/>
+      <w:numFmt w:val="bullet"/>
+      <w:lvlText w:val=""/>
+      <w:lvlJc w:val="left"/>
+      <w:pPr>
+        <w:ind w:left="2160" w:hanging="360"/>
+      </w:pPr>
+      <w:rPr>
+        <w:rFonts w:ascii="Wingdings" w:hAnsi="Wingdings" w:hint="default"/>
+      </w:rPr>
+    </w:lvl>
+    <w:lvl w:ilvl="3" w:tplc="04100001" w:tentative="1">
+      <w:start w:val="1"/>
+      <w:numFmt w:val="bullet"/>
+      <w:lvlText w:val=""/>
+      <w:lvlJc w:val="left"/>
+      <w:pPr>
+        <w:ind w:left="2880" w:hanging="360"/>
+      </w:pPr>
+      <w:rPr>
+        <w:rFonts w:ascii="Symbol" w:hAnsi="Symbol" w:hint="default"/>
+      </w:rPr>
+    </w:lvl>
+    <w:lvl w:ilvl="4" w:tplc="04100003" w:tentative="1">
+      <w:start w:val="1"/>
+      <w:numFmt w:val="bullet"/>
+      <w:lvlText w:val="o"/>
+      <w:lvlJc w:val="left"/>
+      <w:pPr>
+        <w:ind w:left="3600" w:hanging="360"/>
+      </w:pPr>
+      <w:rPr>
+        <w:rFonts w:ascii="Courier New" w:hAnsi="Courier New" w:cs="Courier New" w:hint="default"/>
+      </w:rPr>
+    </w:lvl>
+    <w:lvl w:ilvl="5" w:tplc="04100005" w:tentative="1">
+      <w:start w:val="1"/>
+      <w:numFmt w:val="bullet"/>
+      <w:lvlText w:val=""/>
+      <w:lvlJc w:val="left"/>
+      <w:pPr>
+        <w:ind w:left="4320" w:hanging="360"/>
+      </w:pPr>
+      <w:rPr>
+        <w:rFonts w:ascii="Wingdings" w:hAnsi="Wingdings" w:hint="default"/>
+      </w:rPr>
+    </w:lvl>
+    <w:lvl w:ilvl="6" w:tplc="04100001" w:tentative="1">
+      <w:start w:val="1"/>
+      <w:numFmt w:val="bullet"/>
+      <w:lvlText w:val=""/>
+      <w:lvlJc w:val="left"/>
+      <w:pPr>
+        <w:ind w:left="5040" w:hanging="360"/>
+      </w:pPr>
+      <w:rPr>
+        <w:rFonts w:ascii="Symbol" w:hAnsi="Symbol" w:hint="default"/>
+      </w:rPr>
+    </w:lvl>
+    <w:lvl w:ilvl="7" w:tplc="04100003" w:tentative="1">
+      <w:start w:val="1"/>
+      <w:numFmt w:val="bullet"/>
+      <w:lvlText w:val="o"/>
+      <w:lvlJc w:val="left"/>
+      <w:pPr>
+        <w:ind w:left="5760" w:hanging="360"/>
+      </w:pPr>
+      <w:rPr>
+        <w:rFonts w:ascii="Courier New" w:hAnsi="Courier New" w:cs="Courier New" w:hint="default"/>
+      </w:rPr>
+    </w:lvl>
+    <w:lvl w:ilvl="8" w:tplc="04100005" w:tentative="1">
+      <w:start w:val="1"/>
+      <w:numFmt w:val="bullet"/>
+      <w:lvlText w:val=""/>
+      <w:lvlJc w:val="left"/>
+      <w:pPr>
+        <w:ind w:left="6480" w:hanging="360"/>
+      </w:pPr>
+      <w:rPr>
+        <w:rFonts w:ascii="Wingdings" w:hAnsi="Wingdings" w:hint="default"/>
+      </w:rPr>
+    </w:lvl>
+  </w:abstractNum>
   <w:num w:numId="1">
     <w:abstractNumId w:val="0"/>
+  </w:num>
+  <w:num w:numId="2">
+    <w:abstractNumId w:val="1"/>
   </w:num>
 </w:numbering>
 </file>
@@ -3408,6 +3520,18 @@
       <w:shd w:val="clear" w:color="auto" w:fill="E1DFDD"/>
     </w:rPr>
   </w:style>
+  <w:style w:type="character" w:styleId="Collegamentovisitato">
+    <w:name w:val="FollowedHyperlink"/>
+    <w:basedOn w:val="Carpredefinitoparagrafo"/>
+    <w:uiPriority w:val="99"/>
+    <w:semiHidden/>
+    <w:unhideWhenUsed/>
+    <w:rsid w:val="00D573EE"/>
+    <w:rPr>
+      <w:color w:val="800080" w:themeColor="followedHyperlink"/>
+      <w:u w:val="single"/>
+    </w:rPr>
+  </w:style>
 </w:styles>
 </file>
 
@@ -3699,7 +3823,7 @@
 </file>
 
 <file path=customXml/itemProps1.xml><?xml version="1.0" encoding="utf-8"?>
-<ds:datastoreItem xmlns:ds="http://schemas.openxmlformats.org/officeDocument/2006/customXml" ds:itemID="{0A97E3AF-EE91-4473-ADD4-24740BB56155}">
+<ds:datastoreItem xmlns:ds="http://schemas.openxmlformats.org/officeDocument/2006/customXml" ds:itemID="{AF93D7DE-9581-47BB-A83D-73FFFE59FA3C}">
   <ds:schemaRefs>
     <ds:schemaRef ds:uri="http://schemas.openxmlformats.org/officeDocument/2006/bibliography"/>
   </ds:schemaRefs>

</xml_diff>

<commit_message>
Update Template per documento di design.docx
</commit_message>
<xml_diff>
--- a/Template per documento di design.docx
+++ b/Template per documento di design.docx
@@ -1347,15 +1347,6 @@
     </w:p>
     <w:p>
       <w:pPr>
-        <w:pStyle w:val="Titolo1"/>
-        <w:jc w:val="both"/>
-        <w:rPr>
-          <w:rFonts w:asciiTheme="minorHAnsi" w:hAnsiTheme="minorHAnsi" w:cstheme="minorHAnsi"/>
-        </w:rPr>
-      </w:pPr>
-    </w:p>
-    <w:p>
-      <w:pPr>
         <w:spacing w:line="256" w:lineRule="auto"/>
         <w:ind w:right="104"/>
         <w:rPr>
@@ -1671,45 +1662,18 @@
         </w:rPr>
         <w:t xml:space="preserve"> </w:t>
       </w:r>
-    </w:p>
-    <w:p>
-      <w:pPr>
-        <w:pStyle w:val="Titolo1"/>
-        <w:jc w:val="both"/>
-        <w:rPr>
-          <w:rFonts w:asciiTheme="minorHAnsi" w:hAnsiTheme="minorHAnsi" w:cstheme="minorHAnsi"/>
-          <w:b w:val="0"/>
-          <w:color w:val="auto"/>
-        </w:rPr>
-      </w:pPr>
-      <w:r>
-        <w:rPr>
-          <w:rFonts w:asciiTheme="minorHAnsi" w:hAnsiTheme="minorHAnsi" w:cstheme="minorHAnsi"/>
-          <w:b w:val="0"/>
-          <w:color w:val="auto"/>
+      <w:r>
+        <w:rPr>
+          <w:rFonts w:asciiTheme="minorHAnsi" w:hAnsiTheme="minorHAnsi" w:cstheme="minorHAnsi"/>
         </w:rPr>
         <w:t>Fabio è sposato ed ha due figli. Essendo dirigente sportivo è portato spesso ad intraprendere viaggi per tutta l’Italia e non ha molto tempo da perdere per trovare parcheggio perché il tempo per lui è denaro</w:t>
       </w:r>
       <w:r>
         <w:rPr>
           <w:rFonts w:asciiTheme="minorHAnsi" w:hAnsiTheme="minorHAnsi" w:cstheme="minorHAnsi"/>
-          <w:b w:val="0"/>
-          <w:color w:val="auto"/>
         </w:rPr>
         <w:t>.</w:t>
       </w:r>
-    </w:p>
-    <w:p>
-      <w:pPr>
-        <w:spacing w:line="256" w:lineRule="auto"/>
-        <w:ind w:right="104"/>
-      </w:pPr>
-    </w:p>
-    <w:p>
-      <w:pPr>
-        <w:spacing w:line="256" w:lineRule="auto"/>
-        <w:ind w:right="104"/>
-      </w:pPr>
     </w:p>
     <w:p>
       <w:pPr>
@@ -1884,13 +1848,7 @@
                     <w:rPr>
                       <w:sz w:val="22"/>
                     </w:rPr>
-                    <w:t xml:space="preserve"> </w:t>
-                  </w:r>
-                  <w:r>
-                    <w:rPr>
-                      <w:sz w:val="22"/>
-                    </w:rPr>
-                    <w:t>Pensionato</w:t>
+                    <w:t xml:space="preserve"> Pensionato</w:t>
                   </w:r>
                 </w:p>
               </w:tc>
@@ -1921,13 +1879,7 @@
                     <w:rPr>
                       <w:sz w:val="22"/>
                     </w:rPr>
-                    <w:t xml:space="preserve"> sposato, </w:t>
-                  </w:r>
-                  <w:r>
-                    <w:rPr>
-                      <w:sz w:val="22"/>
-                    </w:rPr>
-                    <w:t>3 figli.</w:t>
+                    <w:t xml:space="preserve"> sposato, 3 figli.</w:t>
                   </w:r>
                 </w:p>
               </w:tc>
@@ -1952,13 +1904,7 @@
                     <w:rPr>
                       <w:sz w:val="22"/>
                     </w:rPr>
-                    <w:t xml:space="preserve">  Whatsapp</w:t>
-                  </w:r>
-                  <w:r>
-                    <w:rPr>
-                      <w:sz w:val="22"/>
-                    </w:rPr>
-                    <w:t>, Meteo</w:t>
+                    <w:t xml:space="preserve">  Whatsapp, Meteo</w:t>
                   </w:r>
                 </w:p>
               </w:tc>
@@ -2020,42 +1966,25 @@
         </w:tc>
       </w:tr>
     </w:tbl>
-    <w:p/>
-    <w:p/>
-    <w:p>
-      <w:pPr>
-        <w:rPr>
-          <w:rFonts w:asciiTheme="minorHAnsi" w:hAnsiTheme="minorHAnsi" w:cstheme="minorHAnsi"/>
-          <w:sz w:val="28"/>
-          <w:szCs w:val="28"/>
-        </w:rPr>
-      </w:pPr>
-      <w:r>
-        <w:rPr>
-          <w:rFonts w:asciiTheme="minorHAnsi" w:hAnsiTheme="minorHAnsi" w:cstheme="minorHAnsi"/>
-          <w:sz w:val="28"/>
-          <w:szCs w:val="28"/>
-        </w:rPr>
-        <w:t xml:space="preserve">Arnaldo è un </w:t>
-      </w:r>
-      <w:r>
-        <w:rPr>
-          <w:rFonts w:asciiTheme="minorHAnsi" w:hAnsiTheme="minorHAnsi" w:cstheme="minorHAnsi"/>
-          <w:sz w:val="28"/>
-          <w:szCs w:val="28"/>
-        </w:rPr>
-        <w:t>nonno in pensione di 5 nipoti che gli hanno regalato uno smartphone per il suo compleanno.</w:t>
-      </w:r>
-      <w:r>
-        <w:rPr>
-          <w:rFonts w:asciiTheme="minorHAnsi" w:hAnsiTheme="minorHAnsi" w:cstheme="minorHAnsi"/>
-          <w:sz w:val="28"/>
-          <w:szCs w:val="28"/>
+    <w:p>
+      <w:pPr>
+        <w:rPr>
+          <w:rFonts w:asciiTheme="minorHAnsi" w:hAnsiTheme="minorHAnsi" w:cstheme="minorHAnsi"/>
+        </w:rPr>
+      </w:pPr>
+      <w:r>
+        <w:rPr>
+          <w:rFonts w:asciiTheme="minorHAnsi" w:hAnsiTheme="minorHAnsi" w:cstheme="minorHAnsi"/>
+        </w:rPr>
+        <w:t>Arnaldo è un nonno in pensione di 5 nipoti che gli hanno regalato uno smartphone per il suo compleanno.</w:t>
+      </w:r>
+      <w:r>
+        <w:rPr>
+          <w:rFonts w:asciiTheme="minorHAnsi" w:hAnsiTheme="minorHAnsi" w:cstheme="minorHAnsi"/>
         </w:rPr>
         <w:t xml:space="preserve"> Lui spesso, nei weekend, accompagna i nipoti al centro commerciale o in altri luoghi dove trascorrere la giornata. Purtroppo l’età avanzata lo porta spesso a dimenticare il punto esatto dove ha parcheggiato l’auto.</w:t>
       </w:r>
     </w:p>
-    <w:p/>
     <w:p/>
     <w:p>
       <w:pPr>
@@ -2063,42 +1992,6 @@
         <w:ind w:right="104"/>
         <w:rPr>
           <w:b/>
-        </w:rPr>
-      </w:pPr>
-    </w:p>
-    <w:p>
-      <w:pPr>
-        <w:spacing w:line="256" w:lineRule="auto"/>
-        <w:ind w:right="104"/>
-        <w:rPr>
-          <w:b/>
-        </w:rPr>
-      </w:pPr>
-    </w:p>
-    <w:p>
-      <w:pPr>
-        <w:spacing w:line="256" w:lineRule="auto"/>
-        <w:ind w:right="104"/>
-        <w:rPr>
-          <w:b/>
-        </w:rPr>
-      </w:pPr>
-    </w:p>
-    <w:p>
-      <w:pPr>
-        <w:spacing w:line="256" w:lineRule="auto"/>
-        <w:ind w:right="104"/>
-        <w:rPr>
-          <w:b/>
-        </w:rPr>
-      </w:pPr>
-    </w:p>
-    <w:p>
-      <w:pPr>
-        <w:spacing w:line="256" w:lineRule="auto"/>
-        <w:ind w:right="104"/>
-        <w:rPr>
-          <w:b/>
           <w:szCs w:val="22"/>
         </w:rPr>
       </w:pPr>
@@ -2107,7 +2000,6 @@
           <w:b/>
           <w:szCs w:val="22"/>
         </w:rPr>
-        <w:lastRenderedPageBreak/>
         <w:t>Francesca</w:t>
       </w:r>
     </w:p>
@@ -2436,41 +2328,29 @@
         </w:tc>
       </w:tr>
     </w:tbl>
+    <w:p>
+      <w:pPr>
+        <w:rPr>
+          <w:rFonts w:asciiTheme="minorHAnsi" w:hAnsiTheme="minorHAnsi" w:cstheme="minorHAnsi"/>
+        </w:rPr>
+      </w:pPr>
+      <w:r>
+        <w:rPr>
+          <w:rFonts w:asciiTheme="minorHAnsi" w:hAnsiTheme="minorHAnsi" w:cstheme="minorHAnsi"/>
+        </w:rPr>
+        <w:t>Francesca vive con i suoi genitori e si è appena laureata in ingegneria informatica; per trovare lavoro è portata a fare colloqui in diverse città d’Italia. Non essendo mai puntuale agli appuntamenti, non ha molto tempo da perdere per trovare parcheggio.</w:t>
+      </w:r>
+    </w:p>
     <w:p/>
     <w:p/>
     <w:p>
       <w:pPr>
-        <w:rPr>
-          <w:rFonts w:asciiTheme="minorHAnsi" w:hAnsiTheme="minorHAnsi" w:cstheme="minorHAnsi"/>
-          <w:sz w:val="28"/>
-          <w:szCs w:val="28"/>
-        </w:rPr>
-      </w:pPr>
-      <w:r>
-        <w:rPr>
-          <w:rFonts w:asciiTheme="minorHAnsi" w:hAnsiTheme="minorHAnsi" w:cstheme="minorHAnsi"/>
-          <w:sz w:val="28"/>
-          <w:szCs w:val="28"/>
-        </w:rPr>
-        <w:t>Francesca vive con i suoi genitori e si è appena laureata in ingegneria informatica; per trovare lavoro è portata a fare colloqui in diverse città d’Italia. Non essendo mai puntuale agli appuntamenti, non ha molto tempo da perdere per trovare parcheggio.</w:t>
-      </w:r>
-    </w:p>
-    <w:p/>
-    <w:p/>
-    <w:p>
-      <w:pPr>
         <w:pStyle w:val="Titolo1"/>
         <w:jc w:val="both"/>
         <w:rPr>
           <w:rFonts w:asciiTheme="minorHAnsi" w:hAnsiTheme="minorHAnsi" w:cstheme="minorHAnsi"/>
         </w:rPr>
       </w:pPr>
-      <w:r>
-        <w:rPr>
-          <w:rFonts w:asciiTheme="minorHAnsi" w:hAnsiTheme="minorHAnsi" w:cstheme="minorHAnsi"/>
-        </w:rPr>
-        <w:br w:type="page"/>
-      </w:r>
     </w:p>
     <w:p>
       <w:pPr>
@@ -2484,7 +2364,6 @@
           <w:rFonts w:asciiTheme="minorHAnsi" w:hAnsiTheme="minorHAnsi" w:cstheme="minorHAnsi"/>
           <w:lang w:eastAsia="it-IT"/>
         </w:rPr>
-        <w:lastRenderedPageBreak/>
         <w:drawing>
           <wp:anchor distT="0" distB="0" distL="114300" distR="114300" simplePos="0" relativeHeight="251667456" behindDoc="0" locked="0" layoutInCell="1" allowOverlap="1" wp14:anchorId="0B6AE0C0" wp14:editId="1E3CEEF5">
             <wp:simplePos x="0" y="0"/>
@@ -2750,7 +2629,13 @@
         <w:rPr>
           <w:rFonts w:asciiTheme="minorHAnsi" w:hAnsiTheme="minorHAnsi" w:cstheme="minorHAnsi"/>
         </w:rPr>
-        <w:t>, è possibile ricercare i parcheggi.</w:t>
+        <w:t>, è possibile ricercare i parcheggi</w:t>
+      </w:r>
+      <w:r>
+        <w:rPr>
+          <w:rFonts w:asciiTheme="minorHAnsi" w:hAnsiTheme="minorHAnsi" w:cstheme="minorHAnsi"/>
+        </w:rPr>
+        <w:t xml:space="preserve"> presenti nella città ci si deve recare.</w:t>
       </w:r>
     </w:p>
     <w:p>
@@ -2795,13 +2680,37 @@
         <w:rPr>
           <w:rFonts w:asciiTheme="minorHAnsi" w:hAnsiTheme="minorHAnsi" w:cstheme="minorHAnsi"/>
         </w:rPr>
-        <w:t xml:space="preserve">tramite il cuore in alto a destra </w:t>
-      </w:r>
-      <w:r>
-        <w:rPr>
-          <w:rFonts w:asciiTheme="minorHAnsi" w:hAnsiTheme="minorHAnsi" w:cstheme="minorHAnsi"/>
-        </w:rPr>
-        <w:t xml:space="preserve">salva un parcheggio tra i preferiti </w:t>
+        <w:t>tramite il cuore in alto a destra</w:t>
+      </w:r>
+      <w:r>
+        <w:rPr>
+          <w:rFonts w:asciiTheme="minorHAnsi" w:hAnsiTheme="minorHAnsi" w:cstheme="minorHAnsi"/>
+        </w:rPr>
+        <w:t xml:space="preserve"> può</w:t>
+      </w:r>
+      <w:r>
+        <w:rPr>
+          <w:rFonts w:asciiTheme="minorHAnsi" w:hAnsiTheme="minorHAnsi" w:cstheme="minorHAnsi"/>
+        </w:rPr>
+        <w:t xml:space="preserve"> </w:t>
+      </w:r>
+      <w:r>
+        <w:rPr>
+          <w:rFonts w:asciiTheme="minorHAnsi" w:hAnsiTheme="minorHAnsi" w:cstheme="minorHAnsi"/>
+        </w:rPr>
+        <w:t>salva</w:t>
+      </w:r>
+      <w:r>
+        <w:rPr>
+          <w:rFonts w:asciiTheme="minorHAnsi" w:hAnsiTheme="minorHAnsi" w:cstheme="minorHAnsi"/>
+        </w:rPr>
+        <w:t>re</w:t>
+      </w:r>
+      <w:r>
+        <w:rPr>
+          <w:rFonts w:asciiTheme="minorHAnsi" w:hAnsiTheme="minorHAnsi" w:cstheme="minorHAnsi"/>
+        </w:rPr>
+        <w:t xml:space="preserve"> un parcheggio tra i preferiti </w:t>
       </w:r>
       <w:r>
         <w:rPr>
@@ -2850,7 +2759,21 @@
           <w:rFonts w:asciiTheme="minorHAnsi" w:hAnsiTheme="minorHAnsi" w:cstheme="minorHAnsi"/>
           <w:b/>
         </w:rPr>
-        <w:t>Salvare posizione</w:t>
+        <w:t xml:space="preserve">Salvare </w:t>
+      </w:r>
+      <w:r>
+        <w:rPr>
+          <w:rFonts w:asciiTheme="minorHAnsi" w:hAnsiTheme="minorHAnsi" w:cstheme="minorHAnsi"/>
+          <w:b/>
+        </w:rPr>
+        <w:t xml:space="preserve">la </w:t>
+      </w:r>
+      <w:r>
+        <w:rPr>
+          <w:rFonts w:asciiTheme="minorHAnsi" w:hAnsiTheme="minorHAnsi" w:cstheme="minorHAnsi"/>
+          <w:b/>
+        </w:rPr>
+        <w:t>posizione</w:t>
       </w:r>
       <w:r>
         <w:rPr>
@@ -2939,6 +2862,12 @@
         </w:rPr>
         <w:t xml:space="preserve"> ogni ora successiva al parcheggio</w:t>
       </w:r>
+      <w:r>
+        <w:rPr>
+          <w:rFonts w:asciiTheme="minorHAnsi" w:hAnsiTheme="minorHAnsi" w:cstheme="minorHAnsi"/>
+        </w:rPr>
+        <w:t>.</w:t>
+      </w:r>
     </w:p>
     <w:p>
       <w:pPr>
@@ -3094,8 +3023,29 @@
         <w:rPr>
           <w:rFonts w:asciiTheme="minorHAnsi" w:hAnsiTheme="minorHAnsi" w:cstheme="minorHAnsi"/>
         </w:rPr>
-        <w:t>Richiedere di attivare la geolocalizzazione del dispositivo solo se necessario (cercare parcheggi nelle vicinanze, salvare posizione)</w:t>
-      </w:r>
+        <w:t>Richiedere di attivare la geolocalizzazione del dispositivo solo se necessario (cercare parcheggi nelle vicinanze, salvare</w:t>
+      </w:r>
+      <w:r>
+        <w:rPr>
+          <w:rFonts w:asciiTheme="minorHAnsi" w:hAnsiTheme="minorHAnsi" w:cstheme="minorHAnsi"/>
+        </w:rPr>
+        <w:t xml:space="preserve"> la</w:t>
+      </w:r>
+      <w:r>
+        <w:rPr>
+          <w:rFonts w:asciiTheme="minorHAnsi" w:hAnsiTheme="minorHAnsi" w:cstheme="minorHAnsi"/>
+        </w:rPr>
+        <w:t xml:space="preserve"> posizione)</w:t>
+      </w:r>
+    </w:p>
+    <w:p>
+      <w:pPr>
+        <w:pStyle w:val="Paragrafoelenco"/>
+        <w:ind w:left="780"/>
+        <w:rPr>
+          <w:rFonts w:asciiTheme="minorHAnsi" w:hAnsiTheme="minorHAnsi" w:cstheme="minorHAnsi"/>
+        </w:rPr>
+      </w:pPr>
     </w:p>
     <w:p>
       <w:pPr>
@@ -3117,6 +3067,13 @@
     </w:p>
     <w:p>
       <w:pPr>
+        <w:rPr>
+          <w:rFonts w:asciiTheme="minorHAnsi" w:hAnsiTheme="minorHAnsi" w:cstheme="minorHAnsi"/>
+        </w:rPr>
+      </w:pPr>
+    </w:p>
+    <w:p>
+      <w:pPr>
         <w:pStyle w:val="Paragrafoelenco"/>
         <w:numPr>
           <w:ilvl w:val="0"/>
@@ -3130,7 +3087,19 @@
         <w:rPr>
           <w:rFonts w:asciiTheme="minorHAnsi" w:hAnsiTheme="minorHAnsi" w:cstheme="minorHAnsi"/>
         </w:rPr>
-        <w:t>Richiedi le credenziali dell'utente solo se necessario (</w:t>
+        <w:t>Richied</w:t>
+      </w:r>
+      <w:r>
+        <w:rPr>
+          <w:rFonts w:asciiTheme="minorHAnsi" w:hAnsiTheme="minorHAnsi" w:cstheme="minorHAnsi"/>
+        </w:rPr>
+        <w:t>ere</w:t>
+      </w:r>
+      <w:r>
+        <w:rPr>
+          <w:rFonts w:asciiTheme="minorHAnsi" w:hAnsiTheme="minorHAnsi" w:cstheme="minorHAnsi"/>
+        </w:rPr>
+        <w:t xml:space="preserve"> le credenziali dell'utente solo se necessario (</w:t>
       </w:r>
       <w:r>
         <w:rPr>
@@ -3154,7 +3123,21 @@
         <w:rPr>
           <w:rFonts w:asciiTheme="minorHAnsi" w:hAnsiTheme="minorHAnsi" w:cstheme="minorHAnsi"/>
         </w:rPr>
-        <w:t>, lasciare recensioni, segnalare parcheggi non presenti</w:t>
+        <w:t xml:space="preserve">, lasciare recensioni, </w:t>
+      </w:r>
+      <w:r>
+        <w:rPr>
+          <w:rFonts w:asciiTheme="minorHAnsi" w:hAnsiTheme="minorHAnsi" w:cstheme="minorHAnsi"/>
+        </w:rPr>
+        <w:t xml:space="preserve">mostrare le recensioni, </w:t>
+      </w:r>
+      <w:bookmarkStart w:id="0" w:name="_GoBack"/>
+      <w:bookmarkEnd w:id="0"/>
+      <w:r>
+        <w:rPr>
+          <w:rFonts w:asciiTheme="minorHAnsi" w:hAnsiTheme="minorHAnsi" w:cstheme="minorHAnsi"/>
+        </w:rPr>
+        <w:t>segnalare parcheggi non presenti</w:t>
       </w:r>
       <w:r>
         <w:rPr>
@@ -3162,6 +3145,13 @@
         </w:rPr>
         <w:t>)</w:t>
       </w:r>
+    </w:p>
+    <w:p>
+      <w:pPr>
+        <w:rPr>
+          <w:rFonts w:asciiTheme="minorHAnsi" w:hAnsiTheme="minorHAnsi" w:cstheme="minorHAnsi"/>
+        </w:rPr>
+      </w:pPr>
     </w:p>
     <w:p>
       <w:pPr>
@@ -3321,7 +3311,6 @@
           <w:sz w:val="28"/>
           <w:szCs w:val="28"/>
         </w:rPr>
-        <w:lastRenderedPageBreak/>
         <w:t>Scenari</w:t>
       </w:r>
     </w:p>
@@ -3336,7 +3325,7 @@
     </w:p>
     <w:p>
       <w:pPr>
-        <w:spacing w:after="49" w:line="256" w:lineRule="auto"/>
+        <w:spacing w:after="49" w:line="276" w:lineRule="auto"/>
         <w:ind w:right="104"/>
         <w:rPr>
           <w:rFonts w:asciiTheme="minorHAnsi" w:eastAsia="Cambria" w:hAnsiTheme="minorHAnsi" w:cstheme="minorHAnsi"/>
@@ -3419,60 +3408,69 @@
     </w:p>
     <w:p>
       <w:pPr>
+        <w:spacing w:after="49" w:line="276" w:lineRule="auto"/>
+        <w:ind w:right="104"/>
+        <w:rPr>
+          <w:rFonts w:asciiTheme="minorHAnsi" w:eastAsia="Cambria" w:hAnsiTheme="minorHAnsi" w:cstheme="minorHAnsi"/>
+        </w:rPr>
+      </w:pPr>
+      <w:r>
+        <w:rPr>
+          <w:rFonts w:asciiTheme="minorHAnsi" w:eastAsia="Cambria" w:hAnsiTheme="minorHAnsi" w:cstheme="minorHAnsi"/>
+        </w:rPr>
+        <w:t>Oggi</w:t>
+      </w:r>
+      <w:r>
+        <w:rPr>
+          <w:rFonts w:asciiTheme="minorHAnsi" w:eastAsia="Cambria" w:hAnsiTheme="minorHAnsi" w:cstheme="minorHAnsi"/>
+        </w:rPr>
+        <w:t xml:space="preserve"> è andato</w:t>
+      </w:r>
+      <w:r>
+        <w:rPr>
+          <w:rFonts w:asciiTheme="minorHAnsi" w:eastAsia="Cambria" w:hAnsiTheme="minorHAnsi" w:cstheme="minorHAnsi"/>
+        </w:rPr>
+        <w:t xml:space="preserve"> a Roma per incontrarsi con la dirigenza della Lazio per l’acquisto di un calciatore; seguendo il consiglio di un suo collega ha scaricato Car Parking per trovare parcheggio a Formello, sede principale della S.S. Lazio</w:t>
+      </w:r>
+      <w:r>
+        <w:rPr>
+          <w:rFonts w:asciiTheme="minorHAnsi" w:eastAsia="Cambria" w:hAnsiTheme="minorHAnsi" w:cstheme="minorHAnsi"/>
+        </w:rPr>
+        <w:t>;</w:t>
+      </w:r>
+      <w:r>
+        <w:rPr>
+          <w:rFonts w:asciiTheme="minorHAnsi" w:eastAsia="Cambria" w:hAnsiTheme="minorHAnsi" w:cstheme="minorHAnsi"/>
+        </w:rPr>
+        <w:t xml:space="preserve"> grazie a</w:t>
+      </w:r>
+      <w:r>
+        <w:rPr>
+          <w:rFonts w:asciiTheme="minorHAnsi" w:eastAsia="Cambria" w:hAnsiTheme="minorHAnsi" w:cstheme="minorHAnsi"/>
+        </w:rPr>
+        <w:t>d una delle molte funzionalità dell’applicazione, prima di partire,</w:t>
+      </w:r>
+      <w:r>
+        <w:rPr>
+          <w:rFonts w:asciiTheme="minorHAnsi" w:eastAsia="Cambria" w:hAnsiTheme="minorHAnsi" w:cstheme="minorHAnsi"/>
+        </w:rPr>
+        <w:t xml:space="preserve"> </w:t>
+      </w:r>
+      <w:r>
+        <w:rPr>
+          <w:rFonts w:asciiTheme="minorHAnsi" w:eastAsia="Cambria" w:hAnsiTheme="minorHAnsi" w:cstheme="minorHAnsi"/>
+        </w:rPr>
+        <w:t>ha ricercato e trovato i parcheggi nelle vicinanze della sede principale, non perdendo tempo una volta arrivato sul posto.</w:t>
+      </w:r>
+    </w:p>
+    <w:p>
+      <w:pPr>
         <w:spacing w:after="49" w:line="256" w:lineRule="auto"/>
         <w:ind w:right="104"/>
         <w:rPr>
           <w:rFonts w:asciiTheme="minorHAnsi" w:eastAsia="Cambria" w:hAnsiTheme="minorHAnsi" w:cstheme="minorHAnsi"/>
         </w:rPr>
       </w:pPr>
-      <w:r>
-        <w:rPr>
-          <w:rFonts w:asciiTheme="minorHAnsi" w:eastAsia="Cambria" w:hAnsiTheme="minorHAnsi" w:cstheme="minorHAnsi"/>
-        </w:rPr>
-        <w:t>Oggi</w:t>
-      </w:r>
-      <w:r>
-        <w:rPr>
-          <w:rFonts w:asciiTheme="minorHAnsi" w:eastAsia="Cambria" w:hAnsiTheme="minorHAnsi" w:cstheme="minorHAnsi"/>
-        </w:rPr>
-        <w:t xml:space="preserve"> è andato</w:t>
-      </w:r>
-      <w:r>
-        <w:rPr>
-          <w:rFonts w:asciiTheme="minorHAnsi" w:eastAsia="Cambria" w:hAnsiTheme="minorHAnsi" w:cstheme="minorHAnsi"/>
-        </w:rPr>
-        <w:t xml:space="preserve"> a Roma per incontrarsi con la dirigenza della Lazio per l’acquisto di un calciatore; seguendo il consiglio di un suo collega ha scaricato Car Parking per trovare parcheggio a Formello, sede principale della S.S. Lazio</w:t>
-      </w:r>
-      <w:r>
-        <w:rPr>
-          <w:rFonts w:asciiTheme="minorHAnsi" w:eastAsia="Cambria" w:hAnsiTheme="minorHAnsi" w:cstheme="minorHAnsi"/>
-        </w:rPr>
-        <w:t>;</w:t>
-      </w:r>
-      <w:r>
-        <w:rPr>
-          <w:rFonts w:asciiTheme="minorHAnsi" w:eastAsia="Cambria" w:hAnsiTheme="minorHAnsi" w:cstheme="minorHAnsi"/>
-        </w:rPr>
-        <w:t xml:space="preserve"> grazie a</w:t>
-      </w:r>
-      <w:r>
-        <w:rPr>
-          <w:rFonts w:asciiTheme="minorHAnsi" w:eastAsia="Cambria" w:hAnsiTheme="minorHAnsi" w:cstheme="minorHAnsi"/>
-        </w:rPr>
-        <w:t>d una delle molte funzionalità dell’applicazione, prima di partire,</w:t>
-      </w:r>
-      <w:r>
-        <w:rPr>
-          <w:rFonts w:asciiTheme="minorHAnsi" w:eastAsia="Cambria" w:hAnsiTheme="minorHAnsi" w:cstheme="minorHAnsi"/>
-        </w:rPr>
-        <w:t xml:space="preserve"> </w:t>
-      </w:r>
-      <w:r>
-        <w:rPr>
-          <w:rFonts w:asciiTheme="minorHAnsi" w:eastAsia="Cambria" w:hAnsiTheme="minorHAnsi" w:cstheme="minorHAnsi"/>
-        </w:rPr>
-        <w:t>ha ricercato e trovato i parcheggi nelle vicinanze della sede principale, non perdendo tempo una volta arrivato sul posto.</w:t>
-      </w:r>
     </w:p>
     <w:p>
       <w:pPr>
@@ -3494,47 +3492,44 @@
     </w:p>
     <w:p>
       <w:pPr>
-        <w:spacing w:after="49" w:line="256" w:lineRule="auto"/>
+        <w:spacing w:after="49" w:line="276" w:lineRule="auto"/>
         <w:ind w:right="104"/>
         <w:rPr>
           <w:rFonts w:asciiTheme="minorHAnsi" w:eastAsia="Cambria" w:hAnsiTheme="minorHAnsi" w:cstheme="minorHAnsi"/>
         </w:rPr>
       </w:pPr>
-    </w:p>
-    <w:p>
-      <w:pPr>
-        <w:spacing w:after="49" w:line="256" w:lineRule="auto"/>
-        <w:ind w:right="104"/>
+      <w:r>
+        <w:rPr>
+          <w:rFonts w:asciiTheme="minorHAnsi" w:hAnsiTheme="minorHAnsi" w:cstheme="minorHAnsi"/>
+          <w:b/>
+        </w:rPr>
+        <w:t xml:space="preserve">Scenario </w:t>
+      </w:r>
+      <w:r>
+        <w:rPr>
+          <w:rFonts w:asciiTheme="minorHAnsi" w:hAnsiTheme="minorHAnsi" w:cstheme="minorHAnsi"/>
+          <w:b/>
+        </w:rPr>
+        <w:t>2</w:t>
+      </w:r>
+      <w:r>
+        <w:rPr>
+          <w:rFonts w:asciiTheme="minorHAnsi" w:hAnsiTheme="minorHAnsi" w:cstheme="minorHAnsi"/>
+          <w:b/>
+        </w:rPr>
+        <w:t xml:space="preserve">: </w:t>
+      </w:r>
+      <w:r>
         <w:rPr>
           <w:rFonts w:asciiTheme="minorHAnsi" w:eastAsia="Cambria" w:hAnsiTheme="minorHAnsi" w:cstheme="minorHAnsi"/>
         </w:rPr>
-      </w:pPr>
-      <w:r>
-        <w:rPr>
-          <w:rFonts w:asciiTheme="minorHAnsi" w:hAnsiTheme="minorHAnsi" w:cstheme="minorHAnsi"/>
-          <w:b/>
-        </w:rPr>
-        <w:t xml:space="preserve">Scenario </w:t>
-      </w:r>
-      <w:r>
-        <w:rPr>
-          <w:rFonts w:asciiTheme="minorHAnsi" w:hAnsiTheme="minorHAnsi" w:cstheme="minorHAnsi"/>
-          <w:b/>
-        </w:rPr>
-        <w:t>2</w:t>
-      </w:r>
-      <w:r>
-        <w:rPr>
-          <w:rFonts w:asciiTheme="minorHAnsi" w:hAnsiTheme="minorHAnsi" w:cstheme="minorHAnsi"/>
-          <w:b/>
-        </w:rPr>
-        <w:t xml:space="preserve">: </w:t>
+        <w:t>Arnaldo</w:t>
       </w:r>
       <w:r>
         <w:rPr>
           <w:rFonts w:asciiTheme="minorHAnsi" w:eastAsia="Cambria" w:hAnsiTheme="minorHAnsi" w:cstheme="minorHAnsi"/>
         </w:rPr>
-        <w:t>Arnaldo</w:t>
+        <w:t>, come ogni fine settimana,</w:t>
       </w:r>
       <w:r>
         <w:rPr>
@@ -3597,12 +3592,24 @@
         <w:rPr>
           <w:rFonts w:asciiTheme="minorHAnsi" w:eastAsia="Cambria" w:hAnsiTheme="minorHAnsi" w:cstheme="minorHAnsi"/>
         </w:rPr>
-        <w:t xml:space="preserve">è andato al centro commerciale con i suoi nipoti, ed ha parcheggiato nel parcheggio sotterraneo. </w:t>
-      </w:r>
-    </w:p>
-    <w:p>
-      <w:pPr>
-        <w:spacing w:line="256" w:lineRule="auto"/>
+        <w:t>è andato al centro commerciale con i suoi nipoti, parcheggia</w:t>
+      </w:r>
+      <w:r>
+        <w:rPr>
+          <w:rFonts w:asciiTheme="minorHAnsi" w:eastAsia="Cambria" w:hAnsiTheme="minorHAnsi" w:cstheme="minorHAnsi"/>
+        </w:rPr>
+        <w:t>ndo</w:t>
+      </w:r>
+      <w:r>
+        <w:rPr>
+          <w:rFonts w:asciiTheme="minorHAnsi" w:eastAsia="Cambria" w:hAnsiTheme="minorHAnsi" w:cstheme="minorHAnsi"/>
+        </w:rPr>
+        <w:t xml:space="preserve"> nel parcheggio sotterraneo. </w:t>
+      </w:r>
+    </w:p>
+    <w:p>
+      <w:pPr>
+        <w:spacing w:line="276" w:lineRule="auto"/>
         <w:ind w:right="104"/>
         <w:rPr>
           <w:rFonts w:asciiTheme="minorHAnsi" w:eastAsia="Cambria" w:hAnsiTheme="minorHAnsi" w:cstheme="minorHAnsi"/>
@@ -3612,18 +3619,42 @@
         <w:rPr>
           <w:rFonts w:asciiTheme="minorHAnsi" w:eastAsia="Cambria" w:hAnsiTheme="minorHAnsi" w:cstheme="minorHAnsi"/>
         </w:rPr>
-        <w:t xml:space="preserve">Non essendoci indicazioni sul numero del parcheggio ed avendo problemi di memoria Arnaldo non sa come ricorsarsi dove ha parcheggiato. Uno dei suoi nipoti </w:t>
+        <w:t>Non essendoci indicazioni sul numero del parcheggio ed avendo problemi di memoria Arnaldo non sa come ricor</w:t>
       </w:r>
       <w:r>
         <w:rPr>
           <w:rFonts w:asciiTheme="minorHAnsi" w:eastAsia="Cambria" w:hAnsiTheme="minorHAnsi" w:cstheme="minorHAnsi"/>
         </w:rPr>
-        <w:t xml:space="preserve">lo informa che c’è un’applicazione che salva la posizione esatta del tuo parcheggio. </w:t>
-      </w:r>
-    </w:p>
-    <w:p>
-      <w:pPr>
-        <w:spacing w:line="256" w:lineRule="auto"/>
+        <w:t>d</w:t>
+      </w:r>
+      <w:r>
+        <w:rPr>
+          <w:rFonts w:asciiTheme="minorHAnsi" w:eastAsia="Cambria" w:hAnsiTheme="minorHAnsi" w:cstheme="minorHAnsi"/>
+        </w:rPr>
+        <w:t xml:space="preserve">arsi dove ha parcheggiato. Uno dei suoi nipoti </w:t>
+      </w:r>
+      <w:r>
+        <w:rPr>
+          <w:rFonts w:asciiTheme="minorHAnsi" w:eastAsia="Cambria" w:hAnsiTheme="minorHAnsi" w:cstheme="minorHAnsi"/>
+        </w:rPr>
+        <w:t>lo informa che c’è un’applicazione che salva la posizione esatta del</w:t>
+      </w:r>
+      <w:r>
+        <w:rPr>
+          <w:rFonts w:asciiTheme="minorHAnsi" w:eastAsia="Cambria" w:hAnsiTheme="minorHAnsi" w:cstheme="minorHAnsi"/>
+        </w:rPr>
+        <w:t xml:space="preserve"> proprio</w:t>
+      </w:r>
+      <w:r>
+        <w:rPr>
+          <w:rFonts w:asciiTheme="minorHAnsi" w:eastAsia="Cambria" w:hAnsiTheme="minorHAnsi" w:cstheme="minorHAnsi"/>
+        </w:rPr>
+        <w:t xml:space="preserve"> parcheggio. </w:t>
+      </w:r>
+    </w:p>
+    <w:p>
+      <w:pPr>
+        <w:spacing w:line="276" w:lineRule="auto"/>
         <w:ind w:right="104"/>
         <w:rPr>
           <w:rFonts w:asciiTheme="minorHAnsi" w:eastAsia="Cambria" w:hAnsiTheme="minorHAnsi" w:cstheme="minorHAnsi"/>
@@ -3639,26 +3670,68 @@
         <w:rPr>
           <w:rFonts w:asciiTheme="minorHAnsi" w:eastAsia="Cambria" w:hAnsiTheme="minorHAnsi" w:cstheme="minorHAnsi"/>
         </w:rPr>
-        <w:t>Dopo aver scaricato l’applicazione e aver salvato la sua posizione esatta Arnaldo insieme ai suoi nipoti entra nel centro commerciale tranquillo, senza l’angoscia di dimenticare dove ha parcheggiato.</w:t>
-      </w:r>
-    </w:p>
-    <w:p>
-      <w:pPr>
-        <w:spacing w:after="49" w:line="256" w:lineRule="auto"/>
-        <w:ind w:right="104"/>
+        <w:t xml:space="preserve">Dopo aver </w:t>
+      </w:r>
+      <w:r>
         <w:rPr>
           <w:rFonts w:asciiTheme="minorHAnsi" w:eastAsia="Cambria" w:hAnsiTheme="minorHAnsi" w:cstheme="minorHAnsi"/>
         </w:rPr>
-      </w:pPr>
-    </w:p>
-    <w:p>
-      <w:pPr>
-        <w:spacing w:after="49" w:line="256" w:lineRule="auto"/>
-        <w:ind w:right="104"/>
+        <w:t>installato</w:t>
+      </w:r>
+      <w:r>
         <w:rPr>
           <w:rFonts w:asciiTheme="minorHAnsi" w:eastAsia="Cambria" w:hAnsiTheme="minorHAnsi" w:cstheme="minorHAnsi"/>
         </w:rPr>
-      </w:pPr>
+        <w:t xml:space="preserve"> l’applicazione e aver salvato la posizione esatta</w:t>
+      </w:r>
+      <w:r>
+        <w:rPr>
+          <w:rFonts w:asciiTheme="minorHAnsi" w:eastAsia="Cambria" w:hAnsiTheme="minorHAnsi" w:cstheme="minorHAnsi"/>
+        </w:rPr>
+        <w:t xml:space="preserve"> della sua auto,</w:t>
+      </w:r>
+      <w:r>
+        <w:rPr>
+          <w:rFonts w:asciiTheme="minorHAnsi" w:eastAsia="Cambria" w:hAnsiTheme="minorHAnsi" w:cstheme="minorHAnsi"/>
+        </w:rPr>
+        <w:t xml:space="preserve"> Arnaldo insieme ai suoi nipoti entra nel centro commerciale </w:t>
+      </w:r>
+      <w:r>
+        <w:rPr>
+          <w:rFonts w:asciiTheme="minorHAnsi" w:eastAsia="Cambria" w:hAnsiTheme="minorHAnsi" w:cstheme="minorHAnsi"/>
+        </w:rPr>
+        <w:t>sapendo già di n</w:t>
+      </w:r>
+      <w:r>
+        <w:rPr>
+          <w:rFonts w:asciiTheme="minorHAnsi" w:eastAsia="Cambria" w:hAnsiTheme="minorHAnsi" w:cstheme="minorHAnsi"/>
+        </w:rPr>
+        <w:t xml:space="preserve">on </w:t>
+      </w:r>
+      <w:r>
+        <w:rPr>
+          <w:rFonts w:asciiTheme="minorHAnsi" w:eastAsia="Cambria" w:hAnsiTheme="minorHAnsi" w:cstheme="minorHAnsi"/>
+        </w:rPr>
+        <w:t>doversi preoccupare</w:t>
+      </w:r>
+      <w:r>
+        <w:rPr>
+          <w:rFonts w:asciiTheme="minorHAnsi" w:eastAsia="Cambria" w:hAnsiTheme="minorHAnsi" w:cstheme="minorHAnsi"/>
+        </w:rPr>
+        <w:t xml:space="preserve"> </w:t>
+      </w:r>
+      <w:r>
+        <w:rPr>
+          <w:rFonts w:asciiTheme="minorHAnsi" w:eastAsia="Cambria" w:hAnsiTheme="minorHAnsi" w:cstheme="minorHAnsi"/>
+        </w:rPr>
+        <w:t>per</w:t>
+      </w:r>
+      <w:r>
+        <w:rPr>
+          <w:rFonts w:asciiTheme="minorHAnsi" w:eastAsia="Cambria" w:hAnsiTheme="minorHAnsi" w:cstheme="minorHAnsi"/>
+        </w:rPr>
+        <w:t xml:space="preserve"> ritrovare l’auto.</w:t>
+      </w:r>
     </w:p>
     <w:p>
       <w:pPr>
@@ -3767,7 +3840,19 @@
         <w:rPr>
           <w:rFonts w:asciiTheme="minorHAnsi" w:hAnsiTheme="minorHAnsi" w:cstheme="minorHAnsi"/>
         </w:rPr>
-        <w:t xml:space="preserve">Conoscendola e sapendo che è spesso in ritardo, i suoi amici le hanno consigliato di scaricare Car Parking, così che non perda tempo a cercare parcheggio in occasione dei suoi futuri colloqui. </w:t>
+        <w:t xml:space="preserve">Conoscendola e sapendo che spesso </w:t>
+      </w:r>
+      <w:r>
+        <w:rPr>
+          <w:rFonts w:asciiTheme="minorHAnsi" w:hAnsiTheme="minorHAnsi" w:cstheme="minorHAnsi"/>
+        </w:rPr>
+        <w:t xml:space="preserve">è </w:t>
+      </w:r>
+      <w:r>
+        <w:rPr>
+          <w:rFonts w:asciiTheme="minorHAnsi" w:hAnsiTheme="minorHAnsi" w:cstheme="minorHAnsi"/>
+        </w:rPr>
+        <w:t xml:space="preserve">in ritardo, i suoi amici le hanno consigliato di scaricare Car Parking, così che non perda tempo a cercare parcheggio in occasione dei suoi futuri colloqui. </w:t>
       </w:r>
     </w:p>
     <w:p>
@@ -3783,8 +3868,6 @@
         </w:rPr>
         <w:t>Francesca grazie all’applicazione è riuscita ad arrivare puntuale al suo primo colloquio di lavoro, a Milano, facendo una buona impressione al dirigente.</w:t>
       </w:r>
-      <w:bookmarkStart w:id="0" w:name="_GoBack"/>
-      <w:bookmarkEnd w:id="0"/>
     </w:p>
     <w:p>
       <w:pPr>
@@ -3809,27 +3892,19 @@
           <w:rFonts w:asciiTheme="minorHAnsi" w:hAnsiTheme="minorHAnsi" w:cstheme="minorHAnsi"/>
         </w:rPr>
       </w:pPr>
+    </w:p>
+    <w:p>
+      <w:pPr>
+        <w:pStyle w:val="Titolo"/>
+        <w:rPr>
+          <w:rFonts w:asciiTheme="minorHAnsi" w:hAnsiTheme="minorHAnsi" w:cstheme="minorHAnsi"/>
+        </w:rPr>
+      </w:pPr>
       <w:r>
         <w:rPr>
           <w:rFonts w:asciiTheme="minorHAnsi" w:hAnsiTheme="minorHAnsi" w:cstheme="minorHAnsi"/>
           <w:lang w:eastAsia="it-IT"/>
         </w:rPr>
-        <w:br w:type="page"/>
-      </w:r>
-    </w:p>
-    <w:p>
-      <w:pPr>
-        <w:pStyle w:val="Titolo"/>
-        <w:rPr>
-          <w:rFonts w:asciiTheme="minorHAnsi" w:hAnsiTheme="minorHAnsi" w:cstheme="minorHAnsi"/>
-        </w:rPr>
-      </w:pPr>
-      <w:r>
-        <w:rPr>
-          <w:rFonts w:asciiTheme="minorHAnsi" w:hAnsiTheme="minorHAnsi" w:cstheme="minorHAnsi"/>
-          <w:lang w:eastAsia="it-IT"/>
-        </w:rPr>
-        <w:lastRenderedPageBreak/>
         <w:drawing>
           <wp:anchor distT="0" distB="0" distL="114300" distR="114300" simplePos="0" relativeHeight="251672576" behindDoc="0" locked="0" layoutInCell="1" allowOverlap="1" wp14:anchorId="22A7F23D" wp14:editId="2004E1B5">
             <wp:simplePos x="0" y="0"/>
@@ -5364,6 +5439,7 @@
     <w:lsdException w:name="HTML Sample" w:semiHidden="1" w:unhideWhenUsed="1"/>
     <w:lsdException w:name="HTML Typewriter" w:semiHidden="1" w:unhideWhenUsed="1"/>
     <w:lsdException w:name="HTML Variable" w:semiHidden="1" w:unhideWhenUsed="1"/>
+    <w:lsdException w:name="Normal Table" w:semiHidden="1" w:unhideWhenUsed="1"/>
     <w:lsdException w:name="annotation subject" w:semiHidden="1" w:unhideWhenUsed="1"/>
     <w:lsdException w:name="No List" w:semiHidden="1" w:unhideWhenUsed="1"/>
     <w:lsdException w:name="Outline List 1" w:semiHidden="1" w:unhideWhenUsed="1"/>
@@ -5410,8 +5486,10 @@
     <w:lsdException w:name="Table Subtle 2" w:semiHidden="1" w:unhideWhenUsed="1"/>
     <w:lsdException w:name="Table Web 1" w:semiHidden="1" w:unhideWhenUsed="1"/>
     <w:lsdException w:name="Table Web 2" w:semiHidden="1" w:unhideWhenUsed="1"/>
+    <w:lsdException w:name="Table Web 3" w:semiHidden="1" w:unhideWhenUsed="1"/>
     <w:lsdException w:name="Balloon Text" w:semiHidden="1" w:unhideWhenUsed="1"/>
     <w:lsdException w:name="Table Grid" w:uiPriority="59"/>
+    <w:lsdException w:name="Table Theme" w:semiHidden="1" w:unhideWhenUsed="1"/>
     <w:lsdException w:name="Placeholder Text" w:semiHidden="1"/>
     <w:lsdException w:name="No Spacing" w:uiPriority="1" w:qFormat="1"/>
     <w:lsdException w:name="Light Shading" w:uiPriority="60"/>
@@ -5719,6 +5797,7 @@
   <w:style w:type="character" w:default="1" w:styleId="Carpredefinitoparagrafo">
     <w:name w:val="Default Paragraph Font"/>
     <w:uiPriority w:val="1"/>
+    <w:semiHidden/>
     <w:unhideWhenUsed/>
   </w:style>
   <w:style w:type="table" w:default="1" w:styleId="Tabellanormale">
@@ -6351,7 +6430,7 @@
 </file>
 
 <file path=customXml/itemProps1.xml><?xml version="1.0" encoding="utf-8"?>
-<ds:datastoreItem xmlns:ds="http://schemas.openxmlformats.org/officeDocument/2006/customXml" ds:itemID="{B871126D-73E5-4E97-85D7-CC1536395BDA}">
+<ds:datastoreItem xmlns:ds="http://schemas.openxmlformats.org/officeDocument/2006/customXml" ds:itemID="{DD5FC8E0-C45C-4677-9E51-9159CD3628EE}">
   <ds:schemaRefs>
     <ds:schemaRef ds:uri="http://schemas.openxmlformats.org/officeDocument/2006/bibliography"/>
   </ds:schemaRefs>

</xml_diff>

<commit_message>
HIFI e Navigation Model
</commit_message>
<xml_diff>
--- a/Template per documento di design.docx
+++ b/Template per documento di design.docx
@@ -4012,10 +4012,10 @@
           <w:rFonts w:asciiTheme="minorHAnsi" w:hAnsiTheme="minorHAnsi" w:cstheme="minorHAnsi"/>
         </w:rPr>
         <w:drawing>
-          <wp:inline distT="0" distB="0" distL="0" distR="0" wp14:anchorId="4D037732" wp14:editId="3188F297">
-            <wp:extent cx="5648325" cy="3767816"/>
-            <wp:effectExtent l="0" t="0" r="0" b="4445"/>
-            <wp:docPr id="4" name="Immagine 4" descr="Immagine che contiene testo, mappa&#10;&#10;Descrizione generata automaticamente"/>
+          <wp:inline distT="0" distB="0" distL="0" distR="0" wp14:anchorId="4BC3E956" wp14:editId="617392D7">
+            <wp:extent cx="6332220" cy="4906645"/>
+            <wp:effectExtent l="0" t="0" r="0" b="8255"/>
+            <wp:docPr id="15" name="Immagine 15" descr="Immagine che contiene testo&#10;&#10;Descrizione generata automaticamente"/>
             <wp:cNvGraphicFramePr>
               <a:graphicFrameLocks xmlns:a="http://schemas.openxmlformats.org/drawingml/2006/main" noChangeAspect="1"/>
             </wp:cNvGraphicFramePr>
@@ -4023,7 +4023,7 @@
               <a:graphicData uri="http://schemas.openxmlformats.org/drawingml/2006/picture">
                 <pic:pic xmlns:pic="http://schemas.openxmlformats.org/drawingml/2006/picture">
                   <pic:nvPicPr>
-                    <pic:cNvPr id="4" name="Navigation model.jpg"/>
+                    <pic:cNvPr id="15" name="Untitled Diagram (3).jpg"/>
                     <pic:cNvPicPr/>
                   </pic:nvPicPr>
                   <pic:blipFill>
@@ -4035,7 +4035,7 @@
                   <pic:spPr>
                     <a:xfrm>
                       <a:off x="0" y="0"/>
-                      <a:ext cx="5651443" cy="3769896"/>
+                      <a:ext cx="6332220" cy="4906645"/>
                     </a:xfrm>
                     <a:prstGeom prst="rect">
                       <a:avLst/>
@@ -4047,780 +4047,780 @@
           </wp:inline>
         </w:drawing>
       </w:r>
-    </w:p>
-    <w:p>
-      <w:pPr>
-        <w:jc w:val="both"/>
-        <w:rPr>
-          <w:rFonts w:asciiTheme="minorHAnsi" w:hAnsiTheme="minorHAnsi" w:cstheme="minorHAnsi"/>
-        </w:rPr>
-      </w:pPr>
-    </w:p>
-    <w:p>
-      <w:pPr>
-        <w:jc w:val="both"/>
-        <w:rPr>
-          <w:rFonts w:asciiTheme="minorHAnsi" w:hAnsiTheme="minorHAnsi" w:cstheme="minorHAnsi"/>
-        </w:rPr>
-      </w:pPr>
-    </w:p>
-    <w:p>
-      <w:pPr>
-        <w:jc w:val="both"/>
-        <w:rPr>
-          <w:rFonts w:asciiTheme="minorHAnsi" w:hAnsiTheme="minorHAnsi" w:cstheme="minorHAnsi"/>
-        </w:rPr>
-      </w:pPr>
-    </w:p>
-    <w:p>
-      <w:pPr>
-        <w:jc w:val="both"/>
-        <w:rPr>
-          <w:rFonts w:asciiTheme="minorHAnsi" w:hAnsiTheme="minorHAnsi" w:cstheme="minorHAnsi"/>
-        </w:rPr>
-      </w:pPr>
-    </w:p>
-    <w:p>
-      <w:pPr>
-        <w:jc w:val="both"/>
-        <w:rPr>
-          <w:rFonts w:asciiTheme="minorHAnsi" w:hAnsiTheme="minorHAnsi" w:cstheme="minorHAnsi"/>
-        </w:rPr>
-      </w:pPr>
-    </w:p>
-    <w:p>
-      <w:pPr>
-        <w:jc w:val="both"/>
-        <w:rPr>
-          <w:rFonts w:asciiTheme="minorHAnsi" w:hAnsiTheme="minorHAnsi" w:cstheme="minorHAnsi"/>
-        </w:rPr>
-      </w:pPr>
-    </w:p>
-    <w:p>
-      <w:pPr>
-        <w:jc w:val="both"/>
-        <w:rPr>
-          <w:rFonts w:asciiTheme="minorHAnsi" w:hAnsiTheme="minorHAnsi" w:cstheme="minorHAnsi"/>
-        </w:rPr>
-      </w:pPr>
-    </w:p>
-    <w:p>
-      <w:pPr>
-        <w:jc w:val="both"/>
-        <w:rPr>
-          <w:rFonts w:asciiTheme="minorHAnsi" w:hAnsiTheme="minorHAnsi" w:cstheme="minorHAnsi"/>
-        </w:rPr>
-      </w:pPr>
-    </w:p>
-    <w:p>
-      <w:pPr>
-        <w:jc w:val="both"/>
-        <w:rPr>
-          <w:rFonts w:asciiTheme="minorHAnsi" w:hAnsiTheme="minorHAnsi" w:cstheme="minorHAnsi"/>
-        </w:rPr>
-      </w:pPr>
-    </w:p>
-    <w:p>
-      <w:pPr>
-        <w:jc w:val="both"/>
-        <w:rPr>
-          <w:rFonts w:asciiTheme="minorHAnsi" w:hAnsiTheme="minorHAnsi" w:cstheme="minorHAnsi"/>
-          <w:b/>
-        </w:rPr>
-      </w:pPr>
-    </w:p>
-    <w:p>
-      <w:pPr>
-        <w:jc w:val="both"/>
-        <w:rPr>
-          <w:rFonts w:asciiTheme="minorHAnsi" w:hAnsiTheme="minorHAnsi" w:cstheme="minorHAnsi"/>
-        </w:rPr>
-      </w:pPr>
-      <w:r>
-        <w:rPr>
-          <w:rFonts w:asciiTheme="minorHAnsi" w:hAnsiTheme="minorHAnsi" w:cstheme="minorHAnsi"/>
-          <w:b/>
-        </w:rPr>
-        <w:lastRenderedPageBreak/>
-        <w:t xml:space="preserve">Splash Screen: </w:t>
-      </w:r>
-    </w:p>
-    <w:p>
-      <w:pPr>
-        <w:jc w:val="both"/>
-        <w:rPr>
-          <w:rFonts w:asciiTheme="minorHAnsi" w:hAnsiTheme="minorHAnsi" w:cstheme="minorHAnsi"/>
-        </w:rPr>
-      </w:pPr>
-      <w:r>
-        <w:rPr>
-          <w:rFonts w:asciiTheme="minorHAnsi" w:hAnsiTheme="minorHAnsi" w:cstheme="minorHAnsi"/>
-        </w:rPr>
-        <w:t>Questa è la schermata iniziale di Car Parking. Sarà la pagina che l’utente vedrà una volta aperta l’applicazione</w:t>
-      </w:r>
-      <w:r>
-        <w:rPr>
-          <w:rFonts w:asciiTheme="minorHAnsi" w:hAnsiTheme="minorHAnsi" w:cstheme="minorHAnsi"/>
-        </w:rPr>
-        <w:t>.</w:t>
-      </w:r>
-    </w:p>
-    <w:p>
-      <w:pPr>
-        <w:jc w:val="both"/>
-        <w:rPr>
-          <w:rFonts w:asciiTheme="minorHAnsi" w:hAnsiTheme="minorHAnsi" w:cstheme="minorHAnsi"/>
-        </w:rPr>
-      </w:pPr>
-    </w:p>
-    <w:p>
-      <w:pPr>
-        <w:jc w:val="both"/>
-        <w:rPr>
-          <w:rFonts w:asciiTheme="minorHAnsi" w:hAnsiTheme="minorHAnsi" w:cstheme="minorHAnsi"/>
-          <w:b/>
-        </w:rPr>
-      </w:pPr>
-      <w:r>
-        <w:rPr>
-          <w:rFonts w:asciiTheme="minorHAnsi" w:hAnsiTheme="minorHAnsi" w:cstheme="minorHAnsi"/>
-          <w:b/>
-        </w:rPr>
-        <w:t>Home:</w:t>
-      </w:r>
-    </w:p>
-    <w:p>
-      <w:pPr>
-        <w:jc w:val="both"/>
-        <w:rPr>
-          <w:rFonts w:asciiTheme="minorHAnsi" w:hAnsiTheme="minorHAnsi" w:cstheme="minorHAnsi"/>
-        </w:rPr>
-      </w:pPr>
-      <w:r>
-        <w:rPr>
-          <w:rFonts w:asciiTheme="minorHAnsi" w:hAnsiTheme="minorHAnsi" w:cstheme="minorHAnsi"/>
-        </w:rPr>
-        <w:t>Questa è la prima vista interattiva. Da qui l’utente potrà decidere cosa fare</w:t>
-      </w:r>
-      <w:r>
-        <w:rPr>
-          <w:rFonts w:asciiTheme="minorHAnsi" w:hAnsiTheme="minorHAnsi" w:cstheme="minorHAnsi"/>
-        </w:rPr>
-        <w:t xml:space="preserve"> e vedere, ad e</w:t>
-      </w:r>
-      <w:r>
-        <w:rPr>
-          <w:rFonts w:asciiTheme="minorHAnsi" w:hAnsiTheme="minorHAnsi" w:cstheme="minorHAnsi"/>
-        </w:rPr>
-        <w:t>se</w:t>
-      </w:r>
-      <w:r>
-        <w:rPr>
-          <w:rFonts w:asciiTheme="minorHAnsi" w:hAnsiTheme="minorHAnsi" w:cstheme="minorHAnsi"/>
-        </w:rPr>
-        <w:t>mpio</w:t>
-      </w:r>
-      <w:r>
-        <w:rPr>
-          <w:rFonts w:asciiTheme="minorHAnsi" w:hAnsiTheme="minorHAnsi" w:cstheme="minorHAnsi"/>
-        </w:rPr>
-        <w:t xml:space="preserve"> visualizzare la mappa, ricercare una città, salvare/visualizzare la posizione </w:t>
-      </w:r>
-      <w:r>
-        <w:rPr>
-          <w:rFonts w:asciiTheme="minorHAnsi" w:hAnsiTheme="minorHAnsi" w:cstheme="minorHAnsi"/>
-        </w:rPr>
-        <w:t xml:space="preserve">della propria </w:t>
-      </w:r>
-      <w:r>
-        <w:rPr>
-          <w:rFonts w:asciiTheme="minorHAnsi" w:hAnsiTheme="minorHAnsi" w:cstheme="minorHAnsi"/>
-        </w:rPr>
-        <w:t>auto, visualizzare i preferiti o segnalare nuovi parcheggi.</w:t>
-      </w:r>
-    </w:p>
-    <w:p>
-      <w:pPr>
-        <w:jc w:val="both"/>
-        <w:rPr>
-          <w:rFonts w:asciiTheme="minorHAnsi" w:hAnsiTheme="minorHAnsi" w:cstheme="minorHAnsi"/>
-        </w:rPr>
-      </w:pPr>
-    </w:p>
-    <w:p>
-      <w:pPr>
-        <w:jc w:val="both"/>
-        <w:rPr>
-          <w:rFonts w:asciiTheme="minorHAnsi" w:hAnsiTheme="minorHAnsi" w:cstheme="minorHAnsi"/>
-          <w:b/>
-        </w:rPr>
-      </w:pPr>
-      <w:r>
-        <w:rPr>
-          <w:rFonts w:asciiTheme="minorHAnsi" w:hAnsiTheme="minorHAnsi" w:cstheme="minorHAnsi"/>
-          <w:b/>
-        </w:rPr>
-        <w:t>Ricerca città:</w:t>
-      </w:r>
-    </w:p>
-    <w:p>
-      <w:pPr>
-        <w:jc w:val="both"/>
-        <w:rPr>
-          <w:rFonts w:asciiTheme="minorHAnsi" w:hAnsiTheme="minorHAnsi" w:cstheme="minorHAnsi"/>
-        </w:rPr>
-      </w:pPr>
-      <w:r>
-        <w:rPr>
-          <w:rFonts w:asciiTheme="minorHAnsi" w:hAnsiTheme="minorHAnsi" w:cstheme="minorHAnsi"/>
-        </w:rPr>
-        <w:t>Con questa vista sarà possibile ricercare una città</w:t>
-      </w:r>
-      <w:r>
-        <w:rPr>
-          <w:rFonts w:asciiTheme="minorHAnsi" w:hAnsiTheme="minorHAnsi" w:cstheme="minorHAnsi"/>
-        </w:rPr>
-        <w:t xml:space="preserve"> tramite una barra di ricerca.</w:t>
-      </w:r>
-    </w:p>
-    <w:p>
-      <w:pPr>
-        <w:jc w:val="both"/>
-        <w:rPr>
-          <w:rFonts w:asciiTheme="minorHAnsi" w:hAnsiTheme="minorHAnsi" w:cstheme="minorHAnsi"/>
-        </w:rPr>
-      </w:pPr>
-    </w:p>
-    <w:p>
-      <w:pPr>
-        <w:jc w:val="both"/>
-        <w:rPr>
-          <w:rFonts w:asciiTheme="minorHAnsi" w:hAnsiTheme="minorHAnsi" w:cstheme="minorHAnsi"/>
-          <w:b/>
-        </w:rPr>
-      </w:pPr>
-      <w:r>
-        <w:rPr>
-          <w:rFonts w:asciiTheme="minorHAnsi" w:hAnsiTheme="minorHAnsi" w:cstheme="minorHAnsi"/>
-          <w:b/>
-        </w:rPr>
-        <w:t>Mappa:</w:t>
-      </w:r>
-    </w:p>
-    <w:p>
-      <w:pPr>
-        <w:jc w:val="both"/>
-        <w:rPr>
-          <w:rFonts w:asciiTheme="minorHAnsi" w:hAnsiTheme="minorHAnsi" w:cstheme="minorHAnsi"/>
-        </w:rPr>
-      </w:pPr>
-      <w:r>
-        <w:rPr>
-          <w:rFonts w:asciiTheme="minorHAnsi" w:hAnsiTheme="minorHAnsi" w:cstheme="minorHAnsi"/>
-        </w:rPr>
-        <w:t>Questa vista mostrerà la mappa stradale indicando</w:t>
-      </w:r>
-      <w:r>
-        <w:rPr>
-          <w:rFonts w:asciiTheme="minorHAnsi" w:hAnsiTheme="minorHAnsi" w:cstheme="minorHAnsi"/>
-        </w:rPr>
-        <w:t>, con dei segnalini blu, tutti i parcheggi presenti nelle vicinanze.</w:t>
-      </w:r>
-      <w:r>
-        <w:rPr>
-          <w:rFonts w:asciiTheme="minorHAnsi" w:hAnsiTheme="minorHAnsi" w:cstheme="minorHAnsi"/>
-        </w:rPr>
-        <w:t xml:space="preserve"> </w:t>
-      </w:r>
-    </w:p>
-    <w:p>
-      <w:pPr>
-        <w:jc w:val="both"/>
-        <w:rPr>
-          <w:rFonts w:asciiTheme="minorHAnsi" w:hAnsiTheme="minorHAnsi" w:cstheme="minorHAnsi"/>
-        </w:rPr>
-      </w:pPr>
-    </w:p>
-    <w:p>
-      <w:pPr>
-        <w:jc w:val="both"/>
-        <w:rPr>
-          <w:rFonts w:asciiTheme="minorHAnsi" w:hAnsiTheme="minorHAnsi" w:cstheme="minorHAnsi"/>
-          <w:b/>
-        </w:rPr>
-      </w:pPr>
-      <w:r>
-        <w:rPr>
-          <w:rFonts w:asciiTheme="minorHAnsi" w:hAnsiTheme="minorHAnsi" w:cstheme="minorHAnsi"/>
-          <w:b/>
-        </w:rPr>
-        <w:t>Visualizza posizione</w:t>
-      </w:r>
-      <w:r>
-        <w:rPr>
-          <w:rFonts w:asciiTheme="minorHAnsi" w:hAnsiTheme="minorHAnsi" w:cstheme="minorHAnsi"/>
-          <w:b/>
-        </w:rPr>
-        <w:t>:</w:t>
-      </w:r>
-    </w:p>
-    <w:p>
-      <w:pPr>
-        <w:jc w:val="both"/>
-        <w:rPr>
-          <w:rFonts w:asciiTheme="minorHAnsi" w:hAnsiTheme="minorHAnsi" w:cstheme="minorHAnsi"/>
-        </w:rPr>
-      </w:pPr>
-      <w:r>
-        <w:rPr>
-          <w:rFonts w:asciiTheme="minorHAnsi" w:hAnsiTheme="minorHAnsi" w:cstheme="minorHAnsi"/>
-        </w:rPr>
-        <w:t>Grazie a questa vista l’utente potrà visualizzare sulla mappa</w:t>
-      </w:r>
-      <w:r>
-        <w:rPr>
-          <w:rFonts w:asciiTheme="minorHAnsi" w:hAnsiTheme="minorHAnsi" w:cstheme="minorHAnsi"/>
-        </w:rPr>
-        <w:t>,</w:t>
-      </w:r>
-      <w:r>
-        <w:rPr>
-          <w:rFonts w:asciiTheme="minorHAnsi" w:hAnsiTheme="minorHAnsi" w:cstheme="minorHAnsi"/>
-        </w:rPr>
-        <w:t xml:space="preserve"> la posizione</w:t>
-      </w:r>
-      <w:r>
-        <w:rPr>
-          <w:rFonts w:asciiTheme="minorHAnsi" w:hAnsiTheme="minorHAnsi" w:cstheme="minorHAnsi"/>
-        </w:rPr>
-        <w:t xml:space="preserve"> della propria auto, salvata in precedenza con il pulsante “Salva posizione”.</w:t>
-      </w:r>
-      <w:r>
-        <w:rPr>
-          <w:rFonts w:asciiTheme="minorHAnsi" w:hAnsiTheme="minorHAnsi" w:cstheme="minorHAnsi"/>
-        </w:rPr>
-        <w:t xml:space="preserve"> </w:t>
-      </w:r>
-    </w:p>
-    <w:p>
-      <w:pPr>
-        <w:jc w:val="both"/>
-        <w:rPr>
-          <w:rFonts w:asciiTheme="minorHAnsi" w:hAnsiTheme="minorHAnsi" w:cstheme="minorHAnsi"/>
-        </w:rPr>
-      </w:pPr>
-    </w:p>
-    <w:p>
-      <w:pPr>
-        <w:jc w:val="both"/>
-        <w:rPr>
-          <w:rFonts w:asciiTheme="minorHAnsi" w:hAnsiTheme="minorHAnsi" w:cstheme="minorHAnsi"/>
-          <w:b/>
-        </w:rPr>
-      </w:pPr>
-      <w:r>
-        <w:rPr>
-          <w:rFonts w:asciiTheme="minorHAnsi" w:hAnsiTheme="minorHAnsi" w:cstheme="minorHAnsi"/>
-          <w:b/>
-        </w:rPr>
-        <w:t>Preferiti:</w:t>
-      </w:r>
-    </w:p>
-    <w:p>
-      <w:pPr>
-        <w:jc w:val="both"/>
-        <w:rPr>
-          <w:rFonts w:asciiTheme="minorHAnsi" w:hAnsiTheme="minorHAnsi" w:cstheme="minorHAnsi"/>
-        </w:rPr>
-      </w:pPr>
-      <w:r>
-        <w:rPr>
-          <w:rFonts w:asciiTheme="minorHAnsi" w:hAnsiTheme="minorHAnsi" w:cstheme="minorHAnsi"/>
-        </w:rPr>
-        <w:t xml:space="preserve">Questa è la prima vista riservata agli utenti che hanno </w:t>
-      </w:r>
-      <w:r>
-        <w:rPr>
-          <w:rFonts w:asciiTheme="minorHAnsi" w:hAnsiTheme="minorHAnsi" w:cstheme="minorHAnsi"/>
-        </w:rPr>
-        <w:t>effettuato</w:t>
-      </w:r>
-      <w:r>
-        <w:rPr>
-          <w:rFonts w:asciiTheme="minorHAnsi" w:hAnsiTheme="minorHAnsi" w:cstheme="minorHAnsi"/>
-        </w:rPr>
-        <w:t xml:space="preserve"> l’accesso.</w:t>
-      </w:r>
-    </w:p>
-    <w:p>
-      <w:pPr>
-        <w:jc w:val="both"/>
-        <w:rPr>
-          <w:rFonts w:asciiTheme="minorHAnsi" w:hAnsiTheme="minorHAnsi" w:cstheme="minorHAnsi"/>
-        </w:rPr>
-      </w:pPr>
-      <w:r>
-        <w:rPr>
-          <w:rFonts w:asciiTheme="minorHAnsi" w:hAnsiTheme="minorHAnsi" w:cstheme="minorHAnsi"/>
-        </w:rPr>
-        <w:t xml:space="preserve">In questa vista sarà possibile visualizzare la propria lista di parcheggi preferiti </w:t>
-      </w:r>
-    </w:p>
-    <w:p>
-      <w:pPr>
-        <w:jc w:val="both"/>
-        <w:rPr>
-          <w:rFonts w:asciiTheme="minorHAnsi" w:hAnsiTheme="minorHAnsi" w:cstheme="minorHAnsi"/>
-          <w:b/>
-        </w:rPr>
-      </w:pPr>
-    </w:p>
-    <w:p>
-      <w:pPr>
-        <w:jc w:val="both"/>
-        <w:rPr>
-          <w:rFonts w:asciiTheme="minorHAnsi" w:hAnsiTheme="minorHAnsi" w:cstheme="minorHAnsi"/>
-          <w:b/>
-        </w:rPr>
-      </w:pPr>
-      <w:r>
-        <w:rPr>
-          <w:rFonts w:asciiTheme="minorHAnsi" w:hAnsiTheme="minorHAnsi" w:cstheme="minorHAnsi"/>
-          <w:b/>
-        </w:rPr>
-        <w:t>Segnalare parcheggi:</w:t>
-      </w:r>
-    </w:p>
-    <w:p>
-      <w:pPr>
-        <w:jc w:val="both"/>
-        <w:rPr>
-          <w:rFonts w:asciiTheme="minorHAnsi" w:hAnsiTheme="minorHAnsi" w:cstheme="minorHAnsi"/>
-        </w:rPr>
-      </w:pPr>
-      <w:r>
-        <w:rPr>
-          <w:rFonts w:asciiTheme="minorHAnsi" w:hAnsiTheme="minorHAnsi" w:cstheme="minorHAnsi"/>
-        </w:rPr>
-        <w:t xml:space="preserve">Questa è la seconda vista riservata agli utenti che hanno </w:t>
-      </w:r>
-      <w:r>
-        <w:rPr>
-          <w:rFonts w:asciiTheme="minorHAnsi" w:hAnsiTheme="minorHAnsi" w:cstheme="minorHAnsi"/>
-        </w:rPr>
-        <w:t>effettuato</w:t>
-      </w:r>
-      <w:r>
-        <w:rPr>
-          <w:rFonts w:asciiTheme="minorHAnsi" w:hAnsiTheme="minorHAnsi" w:cstheme="minorHAnsi"/>
-        </w:rPr>
-        <w:t xml:space="preserve"> l’accesso.</w:t>
-      </w:r>
-    </w:p>
-    <w:p>
-      <w:pPr>
-        <w:jc w:val="both"/>
-        <w:rPr>
-          <w:rFonts w:asciiTheme="minorHAnsi" w:hAnsiTheme="minorHAnsi" w:cstheme="minorHAnsi"/>
-        </w:rPr>
-      </w:pPr>
-      <w:r>
-        <w:rPr>
-          <w:rFonts w:asciiTheme="minorHAnsi" w:hAnsiTheme="minorHAnsi" w:cstheme="minorHAnsi"/>
-        </w:rPr>
-        <w:t>Questa vista mostrerà un</w:t>
-      </w:r>
-      <w:r>
-        <w:rPr>
-          <w:rFonts w:asciiTheme="minorHAnsi" w:hAnsiTheme="minorHAnsi" w:cstheme="minorHAnsi"/>
-        </w:rPr>
-        <w:t xml:space="preserve"> form contenente quattro campi </w:t>
-      </w:r>
-      <w:r>
-        <w:rPr>
-          <w:rFonts w:asciiTheme="minorHAnsi" w:hAnsiTheme="minorHAnsi" w:cstheme="minorHAnsi"/>
-        </w:rPr>
-        <w:t>da completare</w:t>
-      </w:r>
-      <w:r>
-        <w:rPr>
-          <w:rFonts w:asciiTheme="minorHAnsi" w:hAnsiTheme="minorHAnsi" w:cstheme="minorHAnsi"/>
-        </w:rPr>
-        <w:t>(via, città, cap, foto</w:t>
-      </w:r>
-      <w:r>
-        <w:rPr>
-          <w:rFonts w:asciiTheme="minorHAnsi" w:hAnsiTheme="minorHAnsi" w:cstheme="minorHAnsi"/>
-        </w:rPr>
-        <w:t>) in modo che l’utente possa segnalare la presenza di un parcheggio non ancora presente all’interno dell’applicazione.</w:t>
-      </w:r>
-    </w:p>
-    <w:p>
-      <w:pPr>
-        <w:jc w:val="both"/>
-        <w:rPr>
-          <w:rFonts w:asciiTheme="minorHAnsi" w:hAnsiTheme="minorHAnsi" w:cstheme="minorHAnsi"/>
-          <w:b/>
-        </w:rPr>
-      </w:pPr>
-    </w:p>
-    <w:p>
-      <w:pPr>
-        <w:jc w:val="both"/>
-        <w:rPr>
-          <w:rFonts w:asciiTheme="minorHAnsi" w:hAnsiTheme="minorHAnsi" w:cstheme="minorHAnsi"/>
-          <w:b/>
-        </w:rPr>
-      </w:pPr>
-      <w:r>
-        <w:rPr>
-          <w:rFonts w:asciiTheme="minorHAnsi" w:hAnsiTheme="minorHAnsi" w:cstheme="minorHAnsi"/>
-          <w:b/>
-        </w:rPr>
-        <w:t>Parcheggio:</w:t>
-      </w:r>
-    </w:p>
-    <w:p>
-      <w:pPr>
-        <w:jc w:val="both"/>
-        <w:rPr>
-          <w:rFonts w:asciiTheme="minorHAnsi" w:hAnsiTheme="minorHAnsi" w:cstheme="minorHAnsi"/>
-        </w:rPr>
-      </w:pPr>
-      <w:r>
-        <w:rPr>
-          <w:rFonts w:asciiTheme="minorHAnsi" w:hAnsiTheme="minorHAnsi" w:cstheme="minorHAnsi"/>
-        </w:rPr>
-        <w:t xml:space="preserve">Questa è la terza vista riservata agli utenti che hanno </w:t>
-      </w:r>
-      <w:r>
-        <w:rPr>
-          <w:rFonts w:asciiTheme="minorHAnsi" w:hAnsiTheme="minorHAnsi" w:cstheme="minorHAnsi"/>
-        </w:rPr>
-        <w:t>effettuato</w:t>
-      </w:r>
-      <w:r>
-        <w:rPr>
-          <w:rFonts w:asciiTheme="minorHAnsi" w:hAnsiTheme="minorHAnsi" w:cstheme="minorHAnsi"/>
-        </w:rPr>
-        <w:t xml:space="preserve"> l’accesso.</w:t>
-      </w:r>
-    </w:p>
-    <w:p>
-      <w:pPr>
-        <w:jc w:val="both"/>
-        <w:rPr>
-          <w:rFonts w:asciiTheme="minorHAnsi" w:hAnsiTheme="minorHAnsi" w:cstheme="minorHAnsi"/>
-        </w:rPr>
-      </w:pPr>
-      <w:r>
-        <w:rPr>
-          <w:rFonts w:asciiTheme="minorHAnsi" w:hAnsiTheme="minorHAnsi" w:cstheme="minorHAnsi"/>
-        </w:rPr>
-        <w:t>Questa vista mostrerà all’utente le recensioni su</w:t>
-      </w:r>
-      <w:r>
-        <w:rPr>
-          <w:rFonts w:asciiTheme="minorHAnsi" w:hAnsiTheme="minorHAnsi" w:cstheme="minorHAnsi"/>
-        </w:rPr>
-        <w:t>l</w:t>
-      </w:r>
-      <w:r>
-        <w:rPr>
-          <w:rFonts w:asciiTheme="minorHAnsi" w:hAnsiTheme="minorHAnsi" w:cstheme="minorHAnsi"/>
-        </w:rPr>
-        <w:t xml:space="preserve"> parcheggio</w:t>
-      </w:r>
-      <w:r>
-        <w:rPr>
-          <w:rFonts w:asciiTheme="minorHAnsi" w:hAnsiTheme="minorHAnsi" w:cstheme="minorHAnsi"/>
-        </w:rPr>
-        <w:t xml:space="preserve"> selezionato</w:t>
-      </w:r>
-      <w:r>
-        <w:rPr>
-          <w:rFonts w:asciiTheme="minorHAnsi" w:hAnsiTheme="minorHAnsi" w:cstheme="minorHAnsi"/>
-        </w:rPr>
-        <w:t xml:space="preserve">, permetterà di </w:t>
-      </w:r>
-      <w:r>
-        <w:rPr>
-          <w:rFonts w:asciiTheme="minorHAnsi" w:hAnsiTheme="minorHAnsi" w:cstheme="minorHAnsi"/>
-        </w:rPr>
-        <w:t>salvare</w:t>
-      </w:r>
-      <w:r>
-        <w:rPr>
-          <w:rFonts w:asciiTheme="minorHAnsi" w:hAnsiTheme="minorHAnsi" w:cstheme="minorHAnsi"/>
-        </w:rPr>
-        <w:t xml:space="preserve"> que</w:t>
-      </w:r>
-      <w:r>
-        <w:rPr>
-          <w:rFonts w:asciiTheme="minorHAnsi" w:hAnsiTheme="minorHAnsi" w:cstheme="minorHAnsi"/>
-        </w:rPr>
-        <w:t>st’ultimo</w:t>
-      </w:r>
-      <w:r>
-        <w:rPr>
-          <w:rFonts w:asciiTheme="minorHAnsi" w:hAnsiTheme="minorHAnsi" w:cstheme="minorHAnsi"/>
-        </w:rPr>
-        <w:t xml:space="preserve"> tra i preferiti e </w:t>
-      </w:r>
-      <w:r>
-        <w:rPr>
-          <w:rFonts w:asciiTheme="minorHAnsi" w:hAnsiTheme="minorHAnsi" w:cstheme="minorHAnsi"/>
-        </w:rPr>
-        <w:t>di lasciare una recensione</w:t>
-      </w:r>
-      <w:r>
-        <w:rPr>
-          <w:rFonts w:asciiTheme="minorHAnsi" w:hAnsiTheme="minorHAnsi" w:cstheme="minorHAnsi"/>
-        </w:rPr>
-        <w:t>.</w:t>
-      </w:r>
-    </w:p>
-    <w:p>
-      <w:pPr>
-        <w:jc w:val="both"/>
-        <w:rPr>
-          <w:rFonts w:asciiTheme="minorHAnsi" w:hAnsiTheme="minorHAnsi" w:cstheme="minorHAnsi"/>
-        </w:rPr>
-      </w:pPr>
-    </w:p>
-    <w:p>
-      <w:pPr>
-        <w:jc w:val="both"/>
-        <w:rPr>
-          <w:rFonts w:asciiTheme="minorHAnsi" w:hAnsiTheme="minorHAnsi" w:cstheme="minorHAnsi"/>
-          <w:b/>
-        </w:rPr>
-      </w:pPr>
-      <w:r>
-        <w:rPr>
-          <w:rFonts w:asciiTheme="minorHAnsi" w:hAnsiTheme="minorHAnsi" w:cstheme="minorHAnsi"/>
-          <w:b/>
-        </w:rPr>
-        <w:t>Login:</w:t>
-      </w:r>
-      <w:r>
-        <w:rPr>
-          <w:rFonts w:asciiTheme="minorHAnsi" w:hAnsiTheme="minorHAnsi" w:cstheme="minorHAnsi"/>
-          <w:b/>
-        </w:rPr>
-        <w:t xml:space="preserve"> (VOGLIAMO CHIAMARLO ACCESSO??)</w:t>
-      </w:r>
-    </w:p>
-    <w:p>
-      <w:pPr>
-        <w:jc w:val="both"/>
-        <w:rPr>
-          <w:rFonts w:asciiTheme="minorHAnsi" w:hAnsiTheme="minorHAnsi" w:cstheme="minorHAnsi"/>
-        </w:rPr>
-      </w:pPr>
-      <w:r>
-        <w:rPr>
-          <w:rFonts w:asciiTheme="minorHAnsi" w:hAnsiTheme="minorHAnsi" w:cstheme="minorHAnsi"/>
-        </w:rPr>
-        <w:t xml:space="preserve">Questa è la vista che permette </w:t>
-      </w:r>
-      <w:r>
-        <w:rPr>
-          <w:rFonts w:asciiTheme="minorHAnsi" w:hAnsiTheme="minorHAnsi" w:cstheme="minorHAnsi"/>
-        </w:rPr>
-        <w:t xml:space="preserve">all’utente </w:t>
-      </w:r>
-      <w:r>
-        <w:rPr>
-          <w:rFonts w:asciiTheme="minorHAnsi" w:hAnsiTheme="minorHAnsi" w:cstheme="minorHAnsi"/>
-        </w:rPr>
-        <w:t xml:space="preserve">di </w:t>
-      </w:r>
-      <w:r>
-        <w:rPr>
-          <w:rFonts w:asciiTheme="minorHAnsi" w:hAnsiTheme="minorHAnsi" w:cstheme="minorHAnsi"/>
-        </w:rPr>
-        <w:t>effettuare</w:t>
-      </w:r>
-      <w:r>
-        <w:rPr>
-          <w:rFonts w:asciiTheme="minorHAnsi" w:hAnsiTheme="minorHAnsi" w:cstheme="minorHAnsi"/>
-        </w:rPr>
-        <w:t xml:space="preserve"> l’accesso e quindi </w:t>
-      </w:r>
-      <w:r>
-        <w:rPr>
-          <w:rFonts w:asciiTheme="minorHAnsi" w:hAnsiTheme="minorHAnsi" w:cstheme="minorHAnsi"/>
-        </w:rPr>
-        <w:t>consentirgli</w:t>
-      </w:r>
-      <w:r>
-        <w:rPr>
-          <w:rFonts w:asciiTheme="minorHAnsi" w:hAnsiTheme="minorHAnsi" w:cstheme="minorHAnsi"/>
-        </w:rPr>
-        <w:t xml:space="preserve"> </w:t>
-      </w:r>
-      <w:r>
-        <w:rPr>
-          <w:rFonts w:asciiTheme="minorHAnsi" w:hAnsiTheme="minorHAnsi" w:cstheme="minorHAnsi"/>
-        </w:rPr>
-        <w:t>di accedere</w:t>
-      </w:r>
-      <w:r>
-        <w:rPr>
-          <w:rFonts w:asciiTheme="minorHAnsi" w:hAnsiTheme="minorHAnsi" w:cstheme="minorHAnsi"/>
-        </w:rPr>
-        <w:t xml:space="preserve"> ad aree riservate.</w:t>
-      </w:r>
-    </w:p>
-    <w:p>
-      <w:pPr>
-        <w:jc w:val="both"/>
-        <w:rPr>
-          <w:rFonts w:asciiTheme="minorHAnsi" w:hAnsiTheme="minorHAnsi" w:cstheme="minorHAnsi"/>
-        </w:rPr>
-      </w:pPr>
-      <w:r>
-        <w:rPr>
-          <w:rFonts w:asciiTheme="minorHAnsi" w:hAnsiTheme="minorHAnsi" w:cstheme="minorHAnsi"/>
-        </w:rPr>
-        <w:t>L’accesso sarà richiesto</w:t>
-      </w:r>
-      <w:r>
-        <w:rPr>
-          <w:rFonts w:asciiTheme="minorHAnsi" w:hAnsiTheme="minorHAnsi" w:cstheme="minorHAnsi"/>
-        </w:rPr>
-        <w:t xml:space="preserve"> solo quando necessario</w:t>
-      </w:r>
-      <w:r>
-        <w:rPr>
-          <w:rFonts w:asciiTheme="minorHAnsi" w:hAnsiTheme="minorHAnsi" w:cstheme="minorHAnsi"/>
-        </w:rPr>
-        <w:t>, permettendo</w:t>
-      </w:r>
-      <w:r>
-        <w:rPr>
-          <w:rFonts w:asciiTheme="minorHAnsi" w:hAnsiTheme="minorHAnsi" w:cstheme="minorHAnsi"/>
-        </w:rPr>
-        <w:t xml:space="preserve"> all’utente di poter utilizzare</w:t>
-      </w:r>
-      <w:r>
-        <w:rPr>
-          <w:rFonts w:asciiTheme="minorHAnsi" w:hAnsiTheme="minorHAnsi" w:cstheme="minorHAnsi"/>
-        </w:rPr>
-        <w:t xml:space="preserve"> le altre funzionalità</w:t>
-      </w:r>
-      <w:r>
-        <w:rPr>
-          <w:rFonts w:asciiTheme="minorHAnsi" w:hAnsiTheme="minorHAnsi" w:cstheme="minorHAnsi"/>
-        </w:rPr>
-        <w:t>.</w:t>
-      </w:r>
       <w:bookmarkStart w:id="0" w:name="_GoBack"/>
       <w:bookmarkEnd w:id="0"/>
     </w:p>
     <w:p>
       <w:pPr>
+        <w:jc w:val="both"/>
+        <w:rPr>
+          <w:rFonts w:asciiTheme="minorHAnsi" w:hAnsiTheme="minorHAnsi" w:cstheme="minorHAnsi"/>
+        </w:rPr>
+      </w:pPr>
+    </w:p>
+    <w:p>
+      <w:pPr>
+        <w:jc w:val="both"/>
+        <w:rPr>
+          <w:rFonts w:asciiTheme="minorHAnsi" w:hAnsiTheme="minorHAnsi" w:cstheme="minorHAnsi"/>
+        </w:rPr>
+      </w:pPr>
+    </w:p>
+    <w:p>
+      <w:pPr>
+        <w:jc w:val="both"/>
+        <w:rPr>
+          <w:rFonts w:asciiTheme="minorHAnsi" w:hAnsiTheme="minorHAnsi" w:cstheme="minorHAnsi"/>
+        </w:rPr>
+      </w:pPr>
+    </w:p>
+    <w:p>
+      <w:pPr>
+        <w:jc w:val="both"/>
+        <w:rPr>
+          <w:rFonts w:asciiTheme="minorHAnsi" w:hAnsiTheme="minorHAnsi" w:cstheme="minorHAnsi"/>
+        </w:rPr>
+      </w:pPr>
+    </w:p>
+    <w:p>
+      <w:pPr>
+        <w:jc w:val="both"/>
+        <w:rPr>
+          <w:rFonts w:asciiTheme="minorHAnsi" w:hAnsiTheme="minorHAnsi" w:cstheme="minorHAnsi"/>
+        </w:rPr>
+      </w:pPr>
+    </w:p>
+    <w:p>
+      <w:pPr>
+        <w:jc w:val="both"/>
+        <w:rPr>
+          <w:rFonts w:asciiTheme="minorHAnsi" w:hAnsiTheme="minorHAnsi" w:cstheme="minorHAnsi"/>
+        </w:rPr>
+      </w:pPr>
+    </w:p>
+    <w:p>
+      <w:pPr>
+        <w:jc w:val="both"/>
+        <w:rPr>
+          <w:rFonts w:asciiTheme="minorHAnsi" w:hAnsiTheme="minorHAnsi" w:cstheme="minorHAnsi"/>
+        </w:rPr>
+      </w:pPr>
+    </w:p>
+    <w:p>
+      <w:pPr>
+        <w:jc w:val="both"/>
+        <w:rPr>
+          <w:rFonts w:asciiTheme="minorHAnsi" w:hAnsiTheme="minorHAnsi" w:cstheme="minorHAnsi"/>
+        </w:rPr>
+      </w:pPr>
+    </w:p>
+    <w:p>
+      <w:pPr>
+        <w:jc w:val="both"/>
+        <w:rPr>
+          <w:rFonts w:asciiTheme="minorHAnsi" w:hAnsiTheme="minorHAnsi" w:cstheme="minorHAnsi"/>
+        </w:rPr>
+      </w:pPr>
+    </w:p>
+    <w:p>
+      <w:pPr>
+        <w:jc w:val="both"/>
+        <w:rPr>
+          <w:rFonts w:asciiTheme="minorHAnsi" w:hAnsiTheme="minorHAnsi" w:cstheme="minorHAnsi"/>
+          <w:b/>
+        </w:rPr>
+      </w:pPr>
+    </w:p>
+    <w:p>
+      <w:pPr>
+        <w:jc w:val="both"/>
+        <w:rPr>
+          <w:rFonts w:asciiTheme="minorHAnsi" w:hAnsiTheme="minorHAnsi" w:cstheme="minorHAnsi"/>
+        </w:rPr>
+      </w:pPr>
+      <w:r>
+        <w:rPr>
+          <w:rFonts w:asciiTheme="minorHAnsi" w:hAnsiTheme="minorHAnsi" w:cstheme="minorHAnsi"/>
+          <w:b/>
+        </w:rPr>
+        <w:t xml:space="preserve">Splash Screen: </w:t>
+      </w:r>
+    </w:p>
+    <w:p>
+      <w:pPr>
+        <w:jc w:val="both"/>
+        <w:rPr>
+          <w:rFonts w:asciiTheme="minorHAnsi" w:hAnsiTheme="minorHAnsi" w:cstheme="minorHAnsi"/>
+        </w:rPr>
+      </w:pPr>
+      <w:r>
+        <w:rPr>
+          <w:rFonts w:asciiTheme="minorHAnsi" w:hAnsiTheme="minorHAnsi" w:cstheme="minorHAnsi"/>
+        </w:rPr>
+        <w:t>Questa è la schermata iniziale di Car Parking. Sarà la pagina che l’utente vedrà una volta aperta l’applicazione</w:t>
+      </w:r>
+      <w:r>
+        <w:rPr>
+          <w:rFonts w:asciiTheme="minorHAnsi" w:hAnsiTheme="minorHAnsi" w:cstheme="minorHAnsi"/>
+        </w:rPr>
+        <w:t>.</w:t>
+      </w:r>
+    </w:p>
+    <w:p>
+      <w:pPr>
+        <w:jc w:val="both"/>
+        <w:rPr>
+          <w:rFonts w:asciiTheme="minorHAnsi" w:hAnsiTheme="minorHAnsi" w:cstheme="minorHAnsi"/>
+        </w:rPr>
+      </w:pPr>
+    </w:p>
+    <w:p>
+      <w:pPr>
+        <w:jc w:val="both"/>
+        <w:rPr>
+          <w:rFonts w:asciiTheme="minorHAnsi" w:hAnsiTheme="minorHAnsi" w:cstheme="minorHAnsi"/>
+          <w:b/>
+        </w:rPr>
+      </w:pPr>
+      <w:r>
+        <w:rPr>
+          <w:rFonts w:asciiTheme="minorHAnsi" w:hAnsiTheme="minorHAnsi" w:cstheme="minorHAnsi"/>
+          <w:b/>
+        </w:rPr>
+        <w:t>Home:</w:t>
+      </w:r>
+    </w:p>
+    <w:p>
+      <w:pPr>
+        <w:jc w:val="both"/>
+        <w:rPr>
+          <w:rFonts w:asciiTheme="minorHAnsi" w:hAnsiTheme="minorHAnsi" w:cstheme="minorHAnsi"/>
+        </w:rPr>
+      </w:pPr>
+      <w:r>
+        <w:rPr>
+          <w:rFonts w:asciiTheme="minorHAnsi" w:hAnsiTheme="minorHAnsi" w:cstheme="minorHAnsi"/>
+        </w:rPr>
+        <w:t>Questa è la prima vista interattiva. Da qui l’utente potrà decidere cosa fare</w:t>
+      </w:r>
+      <w:r>
+        <w:rPr>
+          <w:rFonts w:asciiTheme="minorHAnsi" w:hAnsiTheme="minorHAnsi" w:cstheme="minorHAnsi"/>
+        </w:rPr>
+        <w:t xml:space="preserve"> e vedere, ad e</w:t>
+      </w:r>
+      <w:r>
+        <w:rPr>
+          <w:rFonts w:asciiTheme="minorHAnsi" w:hAnsiTheme="minorHAnsi" w:cstheme="minorHAnsi"/>
+        </w:rPr>
+        <w:t>se</w:t>
+      </w:r>
+      <w:r>
+        <w:rPr>
+          <w:rFonts w:asciiTheme="minorHAnsi" w:hAnsiTheme="minorHAnsi" w:cstheme="minorHAnsi"/>
+        </w:rPr>
+        <w:t>mpio</w:t>
+      </w:r>
+      <w:r>
+        <w:rPr>
+          <w:rFonts w:asciiTheme="minorHAnsi" w:hAnsiTheme="minorHAnsi" w:cstheme="minorHAnsi"/>
+        </w:rPr>
+        <w:t xml:space="preserve"> visualizzare la mappa, ricercare una città, salvare/visualizzare la posizione </w:t>
+      </w:r>
+      <w:r>
+        <w:rPr>
+          <w:rFonts w:asciiTheme="minorHAnsi" w:hAnsiTheme="minorHAnsi" w:cstheme="minorHAnsi"/>
+        </w:rPr>
+        <w:t xml:space="preserve">della propria </w:t>
+      </w:r>
+      <w:r>
+        <w:rPr>
+          <w:rFonts w:asciiTheme="minorHAnsi" w:hAnsiTheme="minorHAnsi" w:cstheme="minorHAnsi"/>
+        </w:rPr>
+        <w:t>auto, visualizzare i preferiti o segnalare nuovi parcheggi.</w:t>
+      </w:r>
+    </w:p>
+    <w:p>
+      <w:pPr>
+        <w:jc w:val="both"/>
+        <w:rPr>
+          <w:rFonts w:asciiTheme="minorHAnsi" w:hAnsiTheme="minorHAnsi" w:cstheme="minorHAnsi"/>
+        </w:rPr>
+      </w:pPr>
+    </w:p>
+    <w:p>
+      <w:pPr>
+        <w:jc w:val="both"/>
+        <w:rPr>
+          <w:rFonts w:asciiTheme="minorHAnsi" w:hAnsiTheme="minorHAnsi" w:cstheme="minorHAnsi"/>
+          <w:b/>
+        </w:rPr>
+      </w:pPr>
+      <w:r>
+        <w:rPr>
+          <w:rFonts w:asciiTheme="minorHAnsi" w:hAnsiTheme="minorHAnsi" w:cstheme="minorHAnsi"/>
+          <w:b/>
+        </w:rPr>
+        <w:t>Ricerca città:</w:t>
+      </w:r>
+    </w:p>
+    <w:p>
+      <w:pPr>
+        <w:jc w:val="both"/>
+        <w:rPr>
+          <w:rFonts w:asciiTheme="minorHAnsi" w:hAnsiTheme="minorHAnsi" w:cstheme="minorHAnsi"/>
+        </w:rPr>
+      </w:pPr>
+      <w:r>
+        <w:rPr>
+          <w:rFonts w:asciiTheme="minorHAnsi" w:hAnsiTheme="minorHAnsi" w:cstheme="minorHAnsi"/>
+        </w:rPr>
+        <w:t>Con questa vista sarà possibile ricercare una città</w:t>
+      </w:r>
+      <w:r>
+        <w:rPr>
+          <w:rFonts w:asciiTheme="minorHAnsi" w:hAnsiTheme="minorHAnsi" w:cstheme="minorHAnsi"/>
+        </w:rPr>
+        <w:t xml:space="preserve"> tramite una barra di ricerca.</w:t>
+      </w:r>
+    </w:p>
+    <w:p>
+      <w:pPr>
+        <w:jc w:val="both"/>
+        <w:rPr>
+          <w:rFonts w:asciiTheme="minorHAnsi" w:hAnsiTheme="minorHAnsi" w:cstheme="minorHAnsi"/>
+        </w:rPr>
+      </w:pPr>
+    </w:p>
+    <w:p>
+      <w:pPr>
+        <w:jc w:val="both"/>
+        <w:rPr>
+          <w:rFonts w:asciiTheme="minorHAnsi" w:hAnsiTheme="minorHAnsi" w:cstheme="minorHAnsi"/>
+          <w:b/>
+        </w:rPr>
+      </w:pPr>
+      <w:r>
+        <w:rPr>
+          <w:rFonts w:asciiTheme="minorHAnsi" w:hAnsiTheme="minorHAnsi" w:cstheme="minorHAnsi"/>
+          <w:b/>
+        </w:rPr>
+        <w:t>Mappa:</w:t>
+      </w:r>
+    </w:p>
+    <w:p>
+      <w:pPr>
+        <w:jc w:val="both"/>
+        <w:rPr>
+          <w:rFonts w:asciiTheme="minorHAnsi" w:hAnsiTheme="minorHAnsi" w:cstheme="minorHAnsi"/>
+        </w:rPr>
+      </w:pPr>
+      <w:r>
+        <w:rPr>
+          <w:rFonts w:asciiTheme="minorHAnsi" w:hAnsiTheme="minorHAnsi" w:cstheme="minorHAnsi"/>
+        </w:rPr>
+        <w:t>Questa vista mostrerà la mappa stradale indicando</w:t>
+      </w:r>
+      <w:r>
+        <w:rPr>
+          <w:rFonts w:asciiTheme="minorHAnsi" w:hAnsiTheme="minorHAnsi" w:cstheme="minorHAnsi"/>
+        </w:rPr>
+        <w:t>, con dei segnalini blu, tutti i parcheggi presenti nelle vicinanze.</w:t>
+      </w:r>
+      <w:r>
+        <w:rPr>
+          <w:rFonts w:asciiTheme="minorHAnsi" w:hAnsiTheme="minorHAnsi" w:cstheme="minorHAnsi"/>
+        </w:rPr>
+        <w:t xml:space="preserve"> </w:t>
+      </w:r>
+    </w:p>
+    <w:p>
+      <w:pPr>
+        <w:jc w:val="both"/>
+        <w:rPr>
+          <w:rFonts w:asciiTheme="minorHAnsi" w:hAnsiTheme="minorHAnsi" w:cstheme="minorHAnsi"/>
+        </w:rPr>
+      </w:pPr>
+    </w:p>
+    <w:p>
+      <w:pPr>
+        <w:jc w:val="both"/>
+        <w:rPr>
+          <w:rFonts w:asciiTheme="minorHAnsi" w:hAnsiTheme="minorHAnsi" w:cstheme="minorHAnsi"/>
+          <w:b/>
+        </w:rPr>
+      </w:pPr>
+      <w:r>
+        <w:rPr>
+          <w:rFonts w:asciiTheme="minorHAnsi" w:hAnsiTheme="minorHAnsi" w:cstheme="minorHAnsi"/>
+          <w:b/>
+        </w:rPr>
+        <w:t>Visualizza posizione</w:t>
+      </w:r>
+      <w:r>
+        <w:rPr>
+          <w:rFonts w:asciiTheme="minorHAnsi" w:hAnsiTheme="minorHAnsi" w:cstheme="minorHAnsi"/>
+          <w:b/>
+        </w:rPr>
+        <w:t>:</w:t>
+      </w:r>
+    </w:p>
+    <w:p>
+      <w:pPr>
+        <w:jc w:val="both"/>
+        <w:rPr>
+          <w:rFonts w:asciiTheme="minorHAnsi" w:hAnsiTheme="minorHAnsi" w:cstheme="minorHAnsi"/>
+        </w:rPr>
+      </w:pPr>
+      <w:r>
+        <w:rPr>
+          <w:rFonts w:asciiTheme="minorHAnsi" w:hAnsiTheme="minorHAnsi" w:cstheme="minorHAnsi"/>
+        </w:rPr>
+        <w:t>Grazie a questa vista l’utente potrà visualizzare sulla mappa</w:t>
+      </w:r>
+      <w:r>
+        <w:rPr>
+          <w:rFonts w:asciiTheme="minorHAnsi" w:hAnsiTheme="minorHAnsi" w:cstheme="minorHAnsi"/>
+        </w:rPr>
+        <w:t>,</w:t>
+      </w:r>
+      <w:r>
+        <w:rPr>
+          <w:rFonts w:asciiTheme="minorHAnsi" w:hAnsiTheme="minorHAnsi" w:cstheme="minorHAnsi"/>
+        </w:rPr>
+        <w:t xml:space="preserve"> la posizione</w:t>
+      </w:r>
+      <w:r>
+        <w:rPr>
+          <w:rFonts w:asciiTheme="minorHAnsi" w:hAnsiTheme="minorHAnsi" w:cstheme="minorHAnsi"/>
+        </w:rPr>
+        <w:t xml:space="preserve"> della propria auto, salvata in precedenza con il pulsante “Salva posizione”.</w:t>
+      </w:r>
+      <w:r>
+        <w:rPr>
+          <w:rFonts w:asciiTheme="minorHAnsi" w:hAnsiTheme="minorHAnsi" w:cstheme="minorHAnsi"/>
+        </w:rPr>
+        <w:t xml:space="preserve"> </w:t>
+      </w:r>
+    </w:p>
+    <w:p>
+      <w:pPr>
+        <w:jc w:val="both"/>
+        <w:rPr>
+          <w:rFonts w:asciiTheme="minorHAnsi" w:hAnsiTheme="minorHAnsi" w:cstheme="minorHAnsi"/>
+        </w:rPr>
+      </w:pPr>
+    </w:p>
+    <w:p>
+      <w:pPr>
+        <w:jc w:val="both"/>
+        <w:rPr>
+          <w:rFonts w:asciiTheme="minorHAnsi" w:hAnsiTheme="minorHAnsi" w:cstheme="minorHAnsi"/>
+          <w:b/>
+        </w:rPr>
+      </w:pPr>
+      <w:r>
+        <w:rPr>
+          <w:rFonts w:asciiTheme="minorHAnsi" w:hAnsiTheme="minorHAnsi" w:cstheme="minorHAnsi"/>
+          <w:b/>
+        </w:rPr>
+        <w:t>Preferiti:</w:t>
+      </w:r>
+    </w:p>
+    <w:p>
+      <w:pPr>
+        <w:jc w:val="both"/>
+        <w:rPr>
+          <w:rFonts w:asciiTheme="minorHAnsi" w:hAnsiTheme="minorHAnsi" w:cstheme="minorHAnsi"/>
+        </w:rPr>
+      </w:pPr>
+      <w:r>
+        <w:rPr>
+          <w:rFonts w:asciiTheme="minorHAnsi" w:hAnsiTheme="minorHAnsi" w:cstheme="minorHAnsi"/>
+        </w:rPr>
+        <w:t xml:space="preserve">Questa è la prima vista riservata agli utenti che hanno </w:t>
+      </w:r>
+      <w:r>
+        <w:rPr>
+          <w:rFonts w:asciiTheme="minorHAnsi" w:hAnsiTheme="minorHAnsi" w:cstheme="minorHAnsi"/>
+        </w:rPr>
+        <w:t>effettuato</w:t>
+      </w:r>
+      <w:r>
+        <w:rPr>
+          <w:rFonts w:asciiTheme="minorHAnsi" w:hAnsiTheme="minorHAnsi" w:cstheme="minorHAnsi"/>
+        </w:rPr>
+        <w:t xml:space="preserve"> l’accesso.</w:t>
+      </w:r>
+    </w:p>
+    <w:p>
+      <w:pPr>
+        <w:jc w:val="both"/>
+        <w:rPr>
+          <w:rFonts w:asciiTheme="minorHAnsi" w:hAnsiTheme="minorHAnsi" w:cstheme="minorHAnsi"/>
+        </w:rPr>
+      </w:pPr>
+      <w:r>
+        <w:rPr>
+          <w:rFonts w:asciiTheme="minorHAnsi" w:hAnsiTheme="minorHAnsi" w:cstheme="minorHAnsi"/>
+        </w:rPr>
+        <w:t xml:space="preserve">In questa vista sarà possibile visualizzare la propria lista di parcheggi preferiti </w:t>
+      </w:r>
+    </w:p>
+    <w:p>
+      <w:pPr>
+        <w:jc w:val="both"/>
+        <w:rPr>
+          <w:rFonts w:asciiTheme="minorHAnsi" w:hAnsiTheme="minorHAnsi" w:cstheme="minorHAnsi"/>
+          <w:b/>
+        </w:rPr>
+      </w:pPr>
+    </w:p>
+    <w:p>
+      <w:pPr>
+        <w:jc w:val="both"/>
+        <w:rPr>
+          <w:rFonts w:asciiTheme="minorHAnsi" w:hAnsiTheme="minorHAnsi" w:cstheme="minorHAnsi"/>
+          <w:b/>
+        </w:rPr>
+      </w:pPr>
+      <w:r>
+        <w:rPr>
+          <w:rFonts w:asciiTheme="minorHAnsi" w:hAnsiTheme="minorHAnsi" w:cstheme="minorHAnsi"/>
+          <w:b/>
+        </w:rPr>
+        <w:t>Segnalare parcheggi:</w:t>
+      </w:r>
+    </w:p>
+    <w:p>
+      <w:pPr>
+        <w:jc w:val="both"/>
+        <w:rPr>
+          <w:rFonts w:asciiTheme="minorHAnsi" w:hAnsiTheme="minorHAnsi" w:cstheme="minorHAnsi"/>
+        </w:rPr>
+      </w:pPr>
+      <w:r>
+        <w:rPr>
+          <w:rFonts w:asciiTheme="minorHAnsi" w:hAnsiTheme="minorHAnsi" w:cstheme="minorHAnsi"/>
+        </w:rPr>
+        <w:t xml:space="preserve">Questa è la seconda vista riservata agli utenti che hanno </w:t>
+      </w:r>
+      <w:r>
+        <w:rPr>
+          <w:rFonts w:asciiTheme="minorHAnsi" w:hAnsiTheme="minorHAnsi" w:cstheme="minorHAnsi"/>
+        </w:rPr>
+        <w:t>effettuato</w:t>
+      </w:r>
+      <w:r>
+        <w:rPr>
+          <w:rFonts w:asciiTheme="minorHAnsi" w:hAnsiTheme="minorHAnsi" w:cstheme="minorHAnsi"/>
+        </w:rPr>
+        <w:t xml:space="preserve"> l’accesso.</w:t>
+      </w:r>
+    </w:p>
+    <w:p>
+      <w:pPr>
+        <w:jc w:val="both"/>
+        <w:rPr>
+          <w:rFonts w:asciiTheme="minorHAnsi" w:hAnsiTheme="minorHAnsi" w:cstheme="minorHAnsi"/>
+        </w:rPr>
+      </w:pPr>
+      <w:r>
+        <w:rPr>
+          <w:rFonts w:asciiTheme="minorHAnsi" w:hAnsiTheme="minorHAnsi" w:cstheme="minorHAnsi"/>
+        </w:rPr>
+        <w:t>Questa vista mostrerà un</w:t>
+      </w:r>
+      <w:r>
+        <w:rPr>
+          <w:rFonts w:asciiTheme="minorHAnsi" w:hAnsiTheme="minorHAnsi" w:cstheme="minorHAnsi"/>
+        </w:rPr>
+        <w:t xml:space="preserve"> form contenente quattro campi </w:t>
+      </w:r>
+      <w:r>
+        <w:rPr>
+          <w:rFonts w:asciiTheme="minorHAnsi" w:hAnsiTheme="minorHAnsi" w:cstheme="minorHAnsi"/>
+        </w:rPr>
+        <w:t>da completare</w:t>
+      </w:r>
+      <w:r>
+        <w:rPr>
+          <w:rFonts w:asciiTheme="minorHAnsi" w:hAnsiTheme="minorHAnsi" w:cstheme="minorHAnsi"/>
+        </w:rPr>
+        <w:t>(via, città, cap, foto</w:t>
+      </w:r>
+      <w:r>
+        <w:rPr>
+          <w:rFonts w:asciiTheme="minorHAnsi" w:hAnsiTheme="minorHAnsi" w:cstheme="minorHAnsi"/>
+        </w:rPr>
+        <w:t>) in modo che l’utente possa segnalare la presenza di un parcheggio non ancora presente all’interno dell’applicazione.</w:t>
+      </w:r>
+    </w:p>
+    <w:p>
+      <w:pPr>
+        <w:jc w:val="both"/>
+        <w:rPr>
+          <w:rFonts w:asciiTheme="minorHAnsi" w:hAnsiTheme="minorHAnsi" w:cstheme="minorHAnsi"/>
+          <w:b/>
+        </w:rPr>
+      </w:pPr>
+    </w:p>
+    <w:p>
+      <w:pPr>
+        <w:jc w:val="both"/>
+        <w:rPr>
+          <w:rFonts w:asciiTheme="minorHAnsi" w:hAnsiTheme="minorHAnsi" w:cstheme="minorHAnsi"/>
+          <w:b/>
+        </w:rPr>
+      </w:pPr>
+      <w:r>
+        <w:rPr>
+          <w:rFonts w:asciiTheme="minorHAnsi" w:hAnsiTheme="minorHAnsi" w:cstheme="minorHAnsi"/>
+          <w:b/>
+        </w:rPr>
+        <w:t>Parcheggio:</w:t>
+      </w:r>
+    </w:p>
+    <w:p>
+      <w:pPr>
+        <w:jc w:val="both"/>
+        <w:rPr>
+          <w:rFonts w:asciiTheme="minorHAnsi" w:hAnsiTheme="minorHAnsi" w:cstheme="minorHAnsi"/>
+        </w:rPr>
+      </w:pPr>
+      <w:r>
+        <w:rPr>
+          <w:rFonts w:asciiTheme="minorHAnsi" w:hAnsiTheme="minorHAnsi" w:cstheme="minorHAnsi"/>
+        </w:rPr>
+        <w:t xml:space="preserve">Questa è la terza vista riservata agli utenti che hanno </w:t>
+      </w:r>
+      <w:r>
+        <w:rPr>
+          <w:rFonts w:asciiTheme="minorHAnsi" w:hAnsiTheme="minorHAnsi" w:cstheme="minorHAnsi"/>
+        </w:rPr>
+        <w:t>effettuato</w:t>
+      </w:r>
+      <w:r>
+        <w:rPr>
+          <w:rFonts w:asciiTheme="minorHAnsi" w:hAnsiTheme="minorHAnsi" w:cstheme="minorHAnsi"/>
+        </w:rPr>
+        <w:t xml:space="preserve"> l’accesso.</w:t>
+      </w:r>
+    </w:p>
+    <w:p>
+      <w:pPr>
+        <w:jc w:val="both"/>
+        <w:rPr>
+          <w:rFonts w:asciiTheme="minorHAnsi" w:hAnsiTheme="minorHAnsi" w:cstheme="minorHAnsi"/>
+        </w:rPr>
+      </w:pPr>
+      <w:r>
+        <w:rPr>
+          <w:rFonts w:asciiTheme="minorHAnsi" w:hAnsiTheme="minorHAnsi" w:cstheme="minorHAnsi"/>
+        </w:rPr>
+        <w:t>Questa vista mostrerà all’utente le recensioni su</w:t>
+      </w:r>
+      <w:r>
+        <w:rPr>
+          <w:rFonts w:asciiTheme="minorHAnsi" w:hAnsiTheme="minorHAnsi" w:cstheme="minorHAnsi"/>
+        </w:rPr>
+        <w:t>l</w:t>
+      </w:r>
+      <w:r>
+        <w:rPr>
+          <w:rFonts w:asciiTheme="minorHAnsi" w:hAnsiTheme="minorHAnsi" w:cstheme="minorHAnsi"/>
+        </w:rPr>
+        <w:t xml:space="preserve"> parcheggio</w:t>
+      </w:r>
+      <w:r>
+        <w:rPr>
+          <w:rFonts w:asciiTheme="minorHAnsi" w:hAnsiTheme="minorHAnsi" w:cstheme="minorHAnsi"/>
+        </w:rPr>
+        <w:t xml:space="preserve"> selezionato</w:t>
+      </w:r>
+      <w:r>
+        <w:rPr>
+          <w:rFonts w:asciiTheme="minorHAnsi" w:hAnsiTheme="minorHAnsi" w:cstheme="minorHAnsi"/>
+        </w:rPr>
+        <w:t xml:space="preserve">, permetterà di </w:t>
+      </w:r>
+      <w:r>
+        <w:rPr>
+          <w:rFonts w:asciiTheme="minorHAnsi" w:hAnsiTheme="minorHAnsi" w:cstheme="minorHAnsi"/>
+        </w:rPr>
+        <w:t>salvare</w:t>
+      </w:r>
+      <w:r>
+        <w:rPr>
+          <w:rFonts w:asciiTheme="minorHAnsi" w:hAnsiTheme="minorHAnsi" w:cstheme="minorHAnsi"/>
+        </w:rPr>
+        <w:t xml:space="preserve"> que</w:t>
+      </w:r>
+      <w:r>
+        <w:rPr>
+          <w:rFonts w:asciiTheme="minorHAnsi" w:hAnsiTheme="minorHAnsi" w:cstheme="minorHAnsi"/>
+        </w:rPr>
+        <w:t>st’ultimo</w:t>
+      </w:r>
+      <w:r>
+        <w:rPr>
+          <w:rFonts w:asciiTheme="minorHAnsi" w:hAnsiTheme="minorHAnsi" w:cstheme="minorHAnsi"/>
+        </w:rPr>
+        <w:t xml:space="preserve"> tra i preferiti e </w:t>
+      </w:r>
+      <w:r>
+        <w:rPr>
+          <w:rFonts w:asciiTheme="minorHAnsi" w:hAnsiTheme="minorHAnsi" w:cstheme="minorHAnsi"/>
+        </w:rPr>
+        <w:t>di lasciare una recensione</w:t>
+      </w:r>
+      <w:r>
+        <w:rPr>
+          <w:rFonts w:asciiTheme="minorHAnsi" w:hAnsiTheme="minorHAnsi" w:cstheme="minorHAnsi"/>
+        </w:rPr>
+        <w:t>.</w:t>
+      </w:r>
+    </w:p>
+    <w:p>
+      <w:pPr>
+        <w:jc w:val="both"/>
+        <w:rPr>
+          <w:rFonts w:asciiTheme="minorHAnsi" w:hAnsiTheme="minorHAnsi" w:cstheme="minorHAnsi"/>
+        </w:rPr>
+      </w:pPr>
+    </w:p>
+    <w:p>
+      <w:pPr>
+        <w:jc w:val="both"/>
+        <w:rPr>
+          <w:rFonts w:asciiTheme="minorHAnsi" w:hAnsiTheme="minorHAnsi" w:cstheme="minorHAnsi"/>
+          <w:b/>
+        </w:rPr>
+      </w:pPr>
+      <w:r>
+        <w:rPr>
+          <w:rFonts w:asciiTheme="minorHAnsi" w:hAnsiTheme="minorHAnsi" w:cstheme="minorHAnsi"/>
+          <w:b/>
+        </w:rPr>
+        <w:t>Login:</w:t>
+      </w:r>
+      <w:r>
+        <w:rPr>
+          <w:rFonts w:asciiTheme="minorHAnsi" w:hAnsiTheme="minorHAnsi" w:cstheme="minorHAnsi"/>
+          <w:b/>
+        </w:rPr>
+        <w:t xml:space="preserve"> (VOGLIAMO CHIAMARLO ACCESSO??)</w:t>
+      </w:r>
+    </w:p>
+    <w:p>
+      <w:pPr>
+        <w:jc w:val="both"/>
+        <w:rPr>
+          <w:rFonts w:asciiTheme="minorHAnsi" w:hAnsiTheme="minorHAnsi" w:cstheme="minorHAnsi"/>
+        </w:rPr>
+      </w:pPr>
+      <w:r>
+        <w:rPr>
+          <w:rFonts w:asciiTheme="minorHAnsi" w:hAnsiTheme="minorHAnsi" w:cstheme="minorHAnsi"/>
+        </w:rPr>
+        <w:t xml:space="preserve">Questa è la vista che permette </w:t>
+      </w:r>
+      <w:r>
+        <w:rPr>
+          <w:rFonts w:asciiTheme="minorHAnsi" w:hAnsiTheme="minorHAnsi" w:cstheme="minorHAnsi"/>
+        </w:rPr>
+        <w:t xml:space="preserve">all’utente </w:t>
+      </w:r>
+      <w:r>
+        <w:rPr>
+          <w:rFonts w:asciiTheme="minorHAnsi" w:hAnsiTheme="minorHAnsi" w:cstheme="minorHAnsi"/>
+        </w:rPr>
+        <w:t xml:space="preserve">di </w:t>
+      </w:r>
+      <w:r>
+        <w:rPr>
+          <w:rFonts w:asciiTheme="minorHAnsi" w:hAnsiTheme="minorHAnsi" w:cstheme="minorHAnsi"/>
+        </w:rPr>
+        <w:t>effettuare</w:t>
+      </w:r>
+      <w:r>
+        <w:rPr>
+          <w:rFonts w:asciiTheme="minorHAnsi" w:hAnsiTheme="minorHAnsi" w:cstheme="minorHAnsi"/>
+        </w:rPr>
+        <w:t xml:space="preserve"> l’accesso e quindi </w:t>
+      </w:r>
+      <w:r>
+        <w:rPr>
+          <w:rFonts w:asciiTheme="minorHAnsi" w:hAnsiTheme="minorHAnsi" w:cstheme="minorHAnsi"/>
+        </w:rPr>
+        <w:t>consentirgli</w:t>
+      </w:r>
+      <w:r>
+        <w:rPr>
+          <w:rFonts w:asciiTheme="minorHAnsi" w:hAnsiTheme="minorHAnsi" w:cstheme="minorHAnsi"/>
+        </w:rPr>
+        <w:t xml:space="preserve"> </w:t>
+      </w:r>
+      <w:r>
+        <w:rPr>
+          <w:rFonts w:asciiTheme="minorHAnsi" w:hAnsiTheme="minorHAnsi" w:cstheme="minorHAnsi"/>
+        </w:rPr>
+        <w:t>di accedere</w:t>
+      </w:r>
+      <w:r>
+        <w:rPr>
+          <w:rFonts w:asciiTheme="minorHAnsi" w:hAnsiTheme="minorHAnsi" w:cstheme="minorHAnsi"/>
+        </w:rPr>
+        <w:t xml:space="preserve"> ad aree riservate.</w:t>
+      </w:r>
+    </w:p>
+    <w:p>
+      <w:pPr>
+        <w:jc w:val="both"/>
+        <w:rPr>
+          <w:rFonts w:asciiTheme="minorHAnsi" w:hAnsiTheme="minorHAnsi" w:cstheme="minorHAnsi"/>
+        </w:rPr>
+      </w:pPr>
+      <w:r>
+        <w:rPr>
+          <w:rFonts w:asciiTheme="minorHAnsi" w:hAnsiTheme="minorHAnsi" w:cstheme="minorHAnsi"/>
+        </w:rPr>
+        <w:lastRenderedPageBreak/>
+        <w:t>L’accesso sarà richiesto</w:t>
+      </w:r>
+      <w:r>
+        <w:rPr>
+          <w:rFonts w:asciiTheme="minorHAnsi" w:hAnsiTheme="minorHAnsi" w:cstheme="minorHAnsi"/>
+        </w:rPr>
+        <w:t xml:space="preserve"> solo quando necessario</w:t>
+      </w:r>
+      <w:r>
+        <w:rPr>
+          <w:rFonts w:asciiTheme="minorHAnsi" w:hAnsiTheme="minorHAnsi" w:cstheme="minorHAnsi"/>
+        </w:rPr>
+        <w:t>, permettendo</w:t>
+      </w:r>
+      <w:r>
+        <w:rPr>
+          <w:rFonts w:asciiTheme="minorHAnsi" w:hAnsiTheme="minorHAnsi" w:cstheme="minorHAnsi"/>
+        </w:rPr>
+        <w:t xml:space="preserve"> all’utente di poter utilizzare</w:t>
+      </w:r>
+      <w:r>
+        <w:rPr>
+          <w:rFonts w:asciiTheme="minorHAnsi" w:hAnsiTheme="minorHAnsi" w:cstheme="minorHAnsi"/>
+        </w:rPr>
+        <w:t xml:space="preserve"> le altre funzionalità</w:t>
+      </w:r>
+      <w:r>
+        <w:rPr>
+          <w:rFonts w:asciiTheme="minorHAnsi" w:hAnsiTheme="minorHAnsi" w:cstheme="minorHAnsi"/>
+        </w:rPr>
+        <w:t>.</w:t>
+      </w:r>
+    </w:p>
+    <w:p>
+      <w:pPr>
         <w:pStyle w:val="Titolo1"/>
         <w:rPr>
           <w:rFonts w:asciiTheme="minorHAnsi" w:hAnsiTheme="minorHAnsi" w:cstheme="minorHAnsi"/>
@@ -4852,7 +4852,6 @@
         <w:rPr>
           <w:rFonts w:asciiTheme="minorHAnsi" w:hAnsiTheme="minorHAnsi" w:cstheme="minorHAnsi"/>
         </w:rPr>
-        <w:lastRenderedPageBreak/>
         <w:t>UML Class diagram che rappresenta il data model della app contenente entità e relazioni tra esse. Le entità e le relazioni derivano dal</w:t>
       </w:r>
       <w:r>
@@ -7220,7 +7219,7 @@
 </file>
 
 <file path=customXml/itemProps1.xml><?xml version="1.0" encoding="utf-8"?>
-<ds:datastoreItem xmlns:ds="http://schemas.openxmlformats.org/officeDocument/2006/customXml" ds:itemID="{48FDB30A-E24A-4301-B645-255662BE961F}">
+<ds:datastoreItem xmlns:ds="http://schemas.openxmlformats.org/officeDocument/2006/customXml" ds:itemID="{99E089DE-6D4D-43D9-B85C-ED342A121ED3}">
   <ds:schemaRefs>
     <ds:schemaRef ds:uri="http://schemas.openxmlformats.org/officeDocument/2006/bibliography"/>
   </ds:schemaRefs>

</xml_diff>

<commit_message>
class diagram e LO-FI
</commit_message>
<xml_diff>
--- a/Template per documento di design.docx
+++ b/Template per documento di design.docx
@@ -4047,8 +4047,6 @@
           </wp:inline>
         </w:drawing>
       </w:r>
-      <w:bookmarkStart w:id="0" w:name="_GoBack"/>
-      <w:bookmarkEnd w:id="0"/>
     </w:p>
     <w:p>
       <w:pPr>
@@ -4702,14 +4700,35 @@
           <w:rFonts w:asciiTheme="minorHAnsi" w:hAnsiTheme="minorHAnsi" w:cstheme="minorHAnsi"/>
           <w:b/>
         </w:rPr>
-        <w:t>Login:</w:t>
-      </w:r>
-      <w:r>
-        <w:rPr>
-          <w:rFonts w:asciiTheme="minorHAnsi" w:hAnsiTheme="minorHAnsi" w:cstheme="minorHAnsi"/>
-          <w:b/>
-        </w:rPr>
-        <w:t xml:space="preserve"> (VOGLIAMO CHIAMARLO ACCESSO??)</w:t>
+        <w:t>ACCESSO</w:t>
+      </w:r>
+      <w:r>
+        <w:rPr>
+          <w:rFonts w:asciiTheme="minorHAnsi" w:hAnsiTheme="minorHAnsi" w:cstheme="minorHAnsi"/>
+          <w:b/>
+        </w:rPr>
+        <w:t>:</w:t>
+      </w:r>
+      <w:r>
+        <w:rPr>
+          <w:rFonts w:asciiTheme="minorHAnsi" w:hAnsiTheme="minorHAnsi" w:cstheme="minorHAnsi"/>
+          <w:b/>
+        </w:rPr>
+        <w:t xml:space="preserve"> (VOGLIAMO CHIAMARLO ACCESSO??</w:t>
+      </w:r>
+      <w:r>
+        <w:rPr>
+          <w:rFonts w:asciiTheme="minorHAnsi" w:hAnsiTheme="minorHAnsi" w:cstheme="minorHAnsi"/>
+          <w:b/>
+        </w:rPr>
+        <w:t xml:space="preserve"> SI CHIAMIAMOLO ACCESSO</w:t>
+      </w:r>
+      <w:r>
+        <w:rPr>
+          <w:rFonts w:asciiTheme="minorHAnsi" w:hAnsiTheme="minorHAnsi" w:cstheme="minorHAnsi"/>
+          <w:b/>
+        </w:rPr>
+        <w:t>)</w:t>
       </w:r>
     </w:p>
     <w:p>
@@ -5067,6 +5086,363 @@
     </w:p>
     <w:p>
       <w:pPr>
+        <w:jc w:val="both"/>
+        <w:rPr>
+          <w:rFonts w:asciiTheme="minorHAnsi" w:hAnsiTheme="minorHAnsi" w:cstheme="minorHAnsi"/>
+        </w:rPr>
+      </w:pPr>
+    </w:p>
+    <w:p>
+      <w:pPr>
+        <w:jc w:val="both"/>
+        <w:rPr>
+          <w:rFonts w:asciiTheme="minorHAnsi" w:hAnsiTheme="minorHAnsi" w:cstheme="minorHAnsi"/>
+        </w:rPr>
+      </w:pPr>
+    </w:p>
+    <w:p>
+      <w:pPr>
+        <w:jc w:val="both"/>
+        <w:rPr>
+          <w:rFonts w:asciiTheme="minorHAnsi" w:hAnsiTheme="minorHAnsi" w:cstheme="minorHAnsi"/>
+        </w:rPr>
+      </w:pPr>
+    </w:p>
+    <w:p>
+      <w:pPr>
+        <w:jc w:val="both"/>
+        <w:rPr>
+          <w:rFonts w:asciiTheme="minorHAnsi" w:hAnsiTheme="minorHAnsi" w:cstheme="minorHAnsi"/>
+        </w:rPr>
+      </w:pPr>
+    </w:p>
+    <w:p>
+      <w:pPr>
+        <w:jc w:val="both"/>
+        <w:rPr>
+          <w:rFonts w:asciiTheme="minorHAnsi" w:hAnsiTheme="minorHAnsi" w:cstheme="minorHAnsi"/>
+        </w:rPr>
+      </w:pPr>
+    </w:p>
+    <w:p>
+      <w:pPr>
+        <w:jc w:val="both"/>
+        <w:rPr>
+          <w:rFonts w:asciiTheme="minorHAnsi" w:hAnsiTheme="minorHAnsi" w:cstheme="minorHAnsi"/>
+        </w:rPr>
+      </w:pPr>
+    </w:p>
+    <w:p>
+      <w:pPr>
+        <w:jc w:val="both"/>
+        <w:rPr>
+          <w:rFonts w:asciiTheme="minorHAnsi" w:hAnsiTheme="minorHAnsi" w:cstheme="minorHAnsi"/>
+        </w:rPr>
+      </w:pPr>
+    </w:p>
+    <w:p>
+      <w:pPr>
+        <w:jc w:val="both"/>
+        <w:rPr>
+          <w:rFonts w:asciiTheme="minorHAnsi" w:hAnsiTheme="minorHAnsi" w:cstheme="minorHAnsi"/>
+        </w:rPr>
+      </w:pPr>
+    </w:p>
+    <w:p>
+      <w:pPr>
+        <w:jc w:val="both"/>
+        <w:rPr>
+          <w:rFonts w:asciiTheme="minorHAnsi" w:hAnsiTheme="minorHAnsi" w:cstheme="minorHAnsi"/>
+        </w:rPr>
+      </w:pPr>
+    </w:p>
+    <w:p>
+      <w:pPr>
+        <w:jc w:val="both"/>
+        <w:rPr>
+          <w:rFonts w:asciiTheme="minorHAnsi" w:hAnsiTheme="minorHAnsi" w:cstheme="minorHAnsi"/>
+        </w:rPr>
+      </w:pPr>
+    </w:p>
+    <w:p>
+      <w:pPr>
+        <w:jc w:val="both"/>
+        <w:rPr>
+          <w:rFonts w:asciiTheme="minorHAnsi" w:hAnsiTheme="minorHAnsi" w:cstheme="minorHAnsi"/>
+        </w:rPr>
+      </w:pPr>
+    </w:p>
+    <w:p>
+      <w:pPr>
+        <w:jc w:val="both"/>
+        <w:rPr>
+          <w:rFonts w:asciiTheme="minorHAnsi" w:hAnsiTheme="minorHAnsi" w:cstheme="minorHAnsi"/>
+        </w:rPr>
+      </w:pPr>
+    </w:p>
+    <w:p>
+      <w:pPr>
+        <w:jc w:val="both"/>
+        <w:rPr>
+          <w:rFonts w:asciiTheme="minorHAnsi" w:hAnsiTheme="minorHAnsi" w:cstheme="minorHAnsi"/>
+        </w:rPr>
+      </w:pPr>
+    </w:p>
+    <w:p>
+      <w:pPr>
+        <w:jc w:val="both"/>
+        <w:rPr>
+          <w:rFonts w:asciiTheme="minorHAnsi" w:hAnsiTheme="minorHAnsi" w:cstheme="minorHAnsi"/>
+        </w:rPr>
+      </w:pPr>
+    </w:p>
+    <w:p>
+      <w:pPr>
+        <w:jc w:val="both"/>
+        <w:rPr>
+          <w:rFonts w:asciiTheme="minorHAnsi" w:hAnsiTheme="minorHAnsi" w:cstheme="minorHAnsi"/>
+        </w:rPr>
+      </w:pPr>
+    </w:p>
+    <w:p>
+      <w:pPr>
+        <w:jc w:val="both"/>
+        <w:rPr>
+          <w:rFonts w:asciiTheme="minorHAnsi" w:hAnsiTheme="minorHAnsi" w:cstheme="minorHAnsi"/>
+        </w:rPr>
+      </w:pPr>
+    </w:p>
+    <w:p>
+      <w:pPr>
+        <w:jc w:val="both"/>
+        <w:rPr>
+          <w:rFonts w:asciiTheme="minorHAnsi" w:hAnsiTheme="minorHAnsi" w:cstheme="minorHAnsi"/>
+        </w:rPr>
+      </w:pPr>
+    </w:p>
+    <w:p>
+      <w:pPr>
+        <w:jc w:val="both"/>
+        <w:rPr>
+          <w:rFonts w:asciiTheme="minorHAnsi" w:hAnsiTheme="minorHAnsi" w:cstheme="minorHAnsi"/>
+        </w:rPr>
+      </w:pPr>
+    </w:p>
+    <w:p>
+      <w:pPr>
+        <w:jc w:val="both"/>
+        <w:rPr>
+          <w:rFonts w:asciiTheme="minorHAnsi" w:hAnsiTheme="minorHAnsi" w:cstheme="minorHAnsi"/>
+        </w:rPr>
+      </w:pPr>
+    </w:p>
+    <w:p>
+      <w:pPr>
+        <w:jc w:val="both"/>
+        <w:rPr>
+          <w:rFonts w:asciiTheme="minorHAnsi" w:hAnsiTheme="minorHAnsi" w:cstheme="minorHAnsi"/>
+        </w:rPr>
+      </w:pPr>
+    </w:p>
+    <w:p>
+      <w:pPr>
+        <w:jc w:val="both"/>
+        <w:rPr>
+          <w:rFonts w:asciiTheme="minorHAnsi" w:hAnsiTheme="minorHAnsi" w:cstheme="minorHAnsi"/>
+        </w:rPr>
+      </w:pPr>
+    </w:p>
+    <w:p>
+      <w:pPr>
+        <w:jc w:val="both"/>
+        <w:rPr>
+          <w:rFonts w:asciiTheme="minorHAnsi" w:hAnsiTheme="minorHAnsi" w:cstheme="minorHAnsi"/>
+        </w:rPr>
+      </w:pPr>
+    </w:p>
+    <w:p>
+      <w:pPr>
+        <w:jc w:val="both"/>
+        <w:rPr>
+          <w:rFonts w:asciiTheme="minorHAnsi" w:hAnsiTheme="minorHAnsi" w:cstheme="minorHAnsi"/>
+        </w:rPr>
+      </w:pPr>
+    </w:p>
+    <w:p>
+      <w:pPr>
+        <w:jc w:val="both"/>
+        <w:rPr>
+          <w:rFonts w:asciiTheme="minorHAnsi" w:hAnsiTheme="minorHAnsi" w:cstheme="minorHAnsi"/>
+        </w:rPr>
+      </w:pPr>
+    </w:p>
+    <w:p>
+      <w:pPr>
+        <w:jc w:val="both"/>
+        <w:rPr>
+          <w:rFonts w:asciiTheme="minorHAnsi" w:hAnsiTheme="minorHAnsi" w:cstheme="minorHAnsi"/>
+        </w:rPr>
+      </w:pPr>
+    </w:p>
+    <w:p>
+      <w:pPr>
+        <w:jc w:val="both"/>
+        <w:rPr>
+          <w:rFonts w:asciiTheme="minorHAnsi" w:hAnsiTheme="minorHAnsi" w:cstheme="minorHAnsi"/>
+        </w:rPr>
+      </w:pPr>
+    </w:p>
+    <w:p>
+      <w:pPr>
+        <w:jc w:val="both"/>
+        <w:rPr>
+          <w:rFonts w:asciiTheme="minorHAnsi" w:hAnsiTheme="minorHAnsi" w:cstheme="minorHAnsi"/>
+        </w:rPr>
+      </w:pPr>
+    </w:p>
+    <w:p>
+      <w:pPr>
+        <w:jc w:val="both"/>
+        <w:rPr>
+          <w:rFonts w:asciiTheme="minorHAnsi" w:hAnsiTheme="minorHAnsi" w:cstheme="minorHAnsi"/>
+        </w:rPr>
+      </w:pPr>
+    </w:p>
+    <w:p>
+      <w:pPr>
+        <w:jc w:val="both"/>
+        <w:rPr>
+          <w:rFonts w:asciiTheme="minorHAnsi" w:hAnsiTheme="minorHAnsi" w:cstheme="minorHAnsi"/>
+        </w:rPr>
+      </w:pPr>
+    </w:p>
+    <w:p>
+      <w:pPr>
+        <w:jc w:val="both"/>
+        <w:rPr>
+          <w:rFonts w:asciiTheme="minorHAnsi" w:hAnsiTheme="minorHAnsi" w:cstheme="minorHAnsi"/>
+        </w:rPr>
+      </w:pPr>
+    </w:p>
+    <w:p>
+      <w:pPr>
+        <w:jc w:val="both"/>
+        <w:rPr>
+          <w:rFonts w:asciiTheme="minorHAnsi" w:hAnsiTheme="minorHAnsi" w:cstheme="minorHAnsi"/>
+          <w:b/>
+        </w:rPr>
+      </w:pPr>
+      <w:r>
+        <w:rPr>
+          <w:rFonts w:asciiTheme="minorHAnsi" w:hAnsiTheme="minorHAnsi" w:cstheme="minorHAnsi"/>
+          <w:b/>
+        </w:rPr>
+        <w:lastRenderedPageBreak/>
+        <w:drawing>
+          <wp:anchor distT="0" distB="0" distL="114300" distR="114300" simplePos="0" relativeHeight="251676672" behindDoc="0" locked="0" layoutInCell="1" allowOverlap="1" wp14:anchorId="48543537" wp14:editId="66101C4A">
+            <wp:simplePos x="0" y="0"/>
+            <wp:positionH relativeFrom="column">
+              <wp:posOffset>3810</wp:posOffset>
+            </wp:positionH>
+            <wp:positionV relativeFrom="paragraph">
+              <wp:posOffset>3810</wp:posOffset>
+            </wp:positionV>
+            <wp:extent cx="847725" cy="1651386"/>
+            <wp:effectExtent l="0" t="0" r="0" b="6350"/>
+            <wp:wrapSquare wrapText="bothSides"/>
+            <wp:docPr id="17" name="Immagine 17"/>
+            <wp:cNvGraphicFramePr>
+              <a:graphicFrameLocks xmlns:a="http://schemas.openxmlformats.org/drawingml/2006/main" noChangeAspect="1"/>
+            </wp:cNvGraphicFramePr>
+            <a:graphic xmlns:a="http://schemas.openxmlformats.org/drawingml/2006/main">
+              <a:graphicData uri="http://schemas.openxmlformats.org/drawingml/2006/picture">
+                <pic:pic xmlns:pic="http://schemas.openxmlformats.org/drawingml/2006/picture">
+                  <pic:nvPicPr>
+                    <pic:cNvPr id="17" name="-SplashScreen.png"/>
+                    <pic:cNvPicPr/>
+                  </pic:nvPicPr>
+                  <pic:blipFill>
+                    <a:blip r:embed="rId20"/>
+                    <a:stretch>
+                      <a:fillRect/>
+                    </a:stretch>
+                  </pic:blipFill>
+                  <pic:spPr>
+                    <a:xfrm>
+                      <a:off x="0" y="0"/>
+                      <a:ext cx="847725" cy="1651386"/>
+                    </a:xfrm>
+                    <a:prstGeom prst="rect">
+                      <a:avLst/>
+                    </a:prstGeom>
+                  </pic:spPr>
+                </pic:pic>
+              </a:graphicData>
+            </a:graphic>
+          </wp:anchor>
+        </w:drawing>
+      </w:r>
+      <w:r>
+        <w:rPr>
+          <w:rFonts w:asciiTheme="minorHAnsi" w:hAnsiTheme="minorHAnsi" w:cstheme="minorHAnsi"/>
+          <w:b/>
+        </w:rPr>
+        <w:t>Splash</w:t>
+      </w:r>
+      <w:r>
+        <w:rPr>
+          <w:rFonts w:asciiTheme="minorHAnsi" w:hAnsiTheme="minorHAnsi" w:cstheme="minorHAnsi"/>
+        </w:rPr>
+        <w:t xml:space="preserve"> </w:t>
+      </w:r>
+      <w:r>
+        <w:rPr>
+          <w:rFonts w:asciiTheme="minorHAnsi" w:hAnsiTheme="minorHAnsi" w:cstheme="minorHAnsi"/>
+          <w:b/>
+        </w:rPr>
+        <w:t>screen</w:t>
+      </w:r>
+    </w:p>
+    <w:p>
+      <w:pPr>
+        <w:jc w:val="both"/>
+        <w:rPr>
+          <w:rFonts w:asciiTheme="minorHAnsi" w:hAnsiTheme="minorHAnsi" w:cstheme="minorHAnsi"/>
+        </w:rPr>
+      </w:pPr>
+      <w:r>
+        <w:rPr>
+          <w:rFonts w:asciiTheme="minorHAnsi" w:hAnsiTheme="minorHAnsi" w:cstheme="minorHAnsi"/>
+        </w:rPr>
+        <w:t xml:space="preserve">Nello splash screen mostriamo il nome della nostra app con il logo mentre la </w:t>
+      </w:r>
+      <w:r>
+        <w:rPr>
+          <w:rFonts w:asciiTheme="minorHAnsi" w:hAnsiTheme="minorHAnsi" w:cstheme="minorHAnsi"/>
+        </w:rPr>
+        <w:t>schermata principale</w:t>
+      </w:r>
+      <w:r>
+        <w:rPr>
+          <w:rFonts w:asciiTheme="minorHAnsi" w:hAnsiTheme="minorHAnsi" w:cstheme="minorHAnsi"/>
+        </w:rPr>
+        <w:t xml:space="preserve"> si carica. Non è possibile tornare allo splash screen una volta che si è entrati nella </w:t>
+      </w:r>
+      <w:r>
+        <w:rPr>
+          <w:rFonts w:asciiTheme="minorHAnsi" w:hAnsiTheme="minorHAnsi" w:cstheme="minorHAnsi"/>
+        </w:rPr>
+        <w:t>vista della schermata principale</w:t>
+      </w:r>
+      <w:r>
+        <w:rPr>
+          <w:rFonts w:asciiTheme="minorHAnsi" w:hAnsiTheme="minorHAnsi" w:cstheme="minorHAnsi"/>
+        </w:rPr>
+        <w:t>.</w:t>
+      </w:r>
+    </w:p>
+    <w:p>
+      <w:pPr>
         <w:spacing w:after="200" w:line="276" w:lineRule="auto"/>
         <w:rPr>
           <w:rFonts w:asciiTheme="minorHAnsi" w:hAnsiTheme="minorHAnsi" w:cstheme="minorHAnsi"/>
@@ -5077,22 +5453,851 @@
       <w:pPr>
         <w:spacing w:after="200" w:line="276" w:lineRule="auto"/>
         <w:rPr>
-          <w:rFonts w:asciiTheme="minorHAnsi" w:eastAsiaTheme="majorEastAsia" w:hAnsiTheme="minorHAnsi" w:cstheme="minorHAnsi"/>
-          <w:color w:val="17365D" w:themeColor="text2" w:themeShade="BF"/>
-          <w:spacing w:val="5"/>
-          <w:kern w:val="28"/>
-          <w:sz w:val="52"/>
-          <w:szCs w:val="52"/>
-          <w:lang w:eastAsia="it-IT"/>
-        </w:rPr>
-      </w:pPr>
-      <w:r>
-        <w:rPr>
-          <w:rFonts w:asciiTheme="minorHAnsi" w:hAnsiTheme="minorHAnsi" w:cstheme="minorHAnsi"/>
-          <w:lang w:eastAsia="it-IT"/>
-        </w:rPr>
-        <w:br w:type="page"/>
-      </w:r>
+          <w:rFonts w:asciiTheme="minorHAnsi" w:hAnsiTheme="minorHAnsi" w:cstheme="minorHAnsi"/>
+          <w:lang w:eastAsia="it-IT"/>
+        </w:rPr>
+      </w:pPr>
+    </w:p>
+    <w:p>
+      <w:pPr>
+        <w:spacing w:after="200" w:line="276" w:lineRule="auto"/>
+        <w:rPr>
+          <w:rFonts w:asciiTheme="minorHAnsi" w:hAnsiTheme="minorHAnsi" w:cstheme="minorHAnsi"/>
+          <w:lang w:eastAsia="it-IT"/>
+        </w:rPr>
+      </w:pPr>
+    </w:p>
+    <w:p>
+      <w:pPr>
+        <w:spacing w:after="200" w:line="276" w:lineRule="auto"/>
+        <w:rPr>
+          <w:rFonts w:asciiTheme="minorHAnsi" w:hAnsiTheme="minorHAnsi" w:cstheme="minorHAnsi"/>
+          <w:lang w:eastAsia="it-IT"/>
+        </w:rPr>
+      </w:pPr>
+    </w:p>
+    <w:p>
+      <w:pPr>
+        <w:rPr>
+          <w:rFonts w:asciiTheme="minorHAnsi" w:hAnsiTheme="minorHAnsi" w:cstheme="minorHAnsi"/>
+          <w:b/>
+          <w:lang w:eastAsia="it-IT"/>
+        </w:rPr>
+      </w:pPr>
+      <w:r>
+        <w:rPr>
+          <w:rFonts w:asciiTheme="minorHAnsi" w:hAnsiTheme="minorHAnsi" w:cstheme="minorHAnsi"/>
+          <w:b/>
+          <w:lang w:eastAsia="it-IT"/>
+        </w:rPr>
+        <w:drawing>
+          <wp:anchor distT="0" distB="0" distL="114300" distR="114300" simplePos="0" relativeHeight="251677696" behindDoc="0" locked="0" layoutInCell="1" allowOverlap="1" wp14:anchorId="65DBEDE7" wp14:editId="4D33A70C">
+            <wp:simplePos x="0" y="0"/>
+            <wp:positionH relativeFrom="column">
+              <wp:posOffset>3810</wp:posOffset>
+            </wp:positionH>
+            <wp:positionV relativeFrom="paragraph">
+              <wp:posOffset>-3810</wp:posOffset>
+            </wp:positionV>
+            <wp:extent cx="847725" cy="1651384"/>
+            <wp:effectExtent l="0" t="0" r="0" b="6350"/>
+            <wp:wrapSquare wrapText="bothSides"/>
+            <wp:docPr id="21" name="Immagine 21"/>
+            <wp:cNvGraphicFramePr>
+              <a:graphicFrameLocks xmlns:a="http://schemas.openxmlformats.org/drawingml/2006/main" noChangeAspect="1"/>
+            </wp:cNvGraphicFramePr>
+            <a:graphic xmlns:a="http://schemas.openxmlformats.org/drawingml/2006/main">
+              <a:graphicData uri="http://schemas.openxmlformats.org/drawingml/2006/picture">
+                <pic:pic xmlns:pic="http://schemas.openxmlformats.org/drawingml/2006/picture">
+                  <pic:nvPicPr>
+                    <pic:cNvPr id="21" name="-Home.png"/>
+                    <pic:cNvPicPr/>
+                  </pic:nvPicPr>
+                  <pic:blipFill>
+                    <a:blip r:embed="rId21"/>
+                    <a:stretch>
+                      <a:fillRect/>
+                    </a:stretch>
+                  </pic:blipFill>
+                  <pic:spPr>
+                    <a:xfrm>
+                      <a:off x="0" y="0"/>
+                      <a:ext cx="847725" cy="1651384"/>
+                    </a:xfrm>
+                    <a:prstGeom prst="rect">
+                      <a:avLst/>
+                    </a:prstGeom>
+                  </pic:spPr>
+                </pic:pic>
+              </a:graphicData>
+            </a:graphic>
+          </wp:anchor>
+        </w:drawing>
+      </w:r>
+      <w:r>
+        <w:rPr>
+          <w:rFonts w:asciiTheme="minorHAnsi" w:hAnsiTheme="minorHAnsi" w:cstheme="minorHAnsi"/>
+          <w:b/>
+          <w:lang w:eastAsia="it-IT"/>
+        </w:rPr>
+        <w:t>Schermata Principale (Home)</w:t>
+      </w:r>
+    </w:p>
+    <w:p>
+      <w:pPr>
+        <w:rPr>
+          <w:rFonts w:asciiTheme="minorHAnsi" w:hAnsiTheme="minorHAnsi" w:cstheme="minorHAnsi"/>
+          <w:lang w:eastAsia="it-IT"/>
+        </w:rPr>
+      </w:pPr>
+      <w:r>
+        <w:rPr>
+          <w:rFonts w:asciiTheme="minorHAnsi" w:hAnsiTheme="minorHAnsi" w:cstheme="minorHAnsi"/>
+          <w:lang w:eastAsia="it-IT"/>
+        </w:rPr>
+        <w:t xml:space="preserve">La schermata principale è la prima vista in cui l’utente può interagire con l’app. Qui l’utente può ricercare i parcheggi in una determinata città grazie alla barra di ricerca posta in alto; visualizzare la mappa, salvare/vedere la posizione della propria auto </w:t>
+      </w:r>
+      <w:r>
+        <w:rPr>
+          <w:rFonts w:asciiTheme="minorHAnsi" w:hAnsiTheme="minorHAnsi" w:cstheme="minorHAnsi"/>
+          <w:lang w:eastAsia="it-IT"/>
+        </w:rPr>
+        <w:t xml:space="preserve">con il bottone(???) </w:t>
+      </w:r>
+      <w:r>
+        <w:rPr>
+          <w:rFonts w:asciiTheme="minorHAnsi" w:hAnsiTheme="minorHAnsi" w:cstheme="minorHAnsi"/>
+          <w:lang w:eastAsia="it-IT"/>
+        </w:rPr>
+        <w:t>“posizione della tua auto”. Nella toobar il simbolo dell’omino (?) serve per vedere il proprio profilo, il cuore per vedere la lista dei parcheggi preferiti e l’ingranaggio (impostazioni).</w:t>
+      </w:r>
+    </w:p>
+    <w:p>
+      <w:pPr>
+        <w:rPr>
+          <w:rFonts w:asciiTheme="minorHAnsi" w:hAnsiTheme="minorHAnsi" w:cstheme="minorHAnsi"/>
+          <w:b/>
+          <w:lang w:eastAsia="it-IT"/>
+        </w:rPr>
+      </w:pPr>
+    </w:p>
+    <w:p>
+      <w:pPr>
+        <w:rPr>
+          <w:rFonts w:asciiTheme="minorHAnsi" w:hAnsiTheme="minorHAnsi" w:cstheme="minorHAnsi"/>
+          <w:b/>
+          <w:lang w:eastAsia="it-IT"/>
+        </w:rPr>
+      </w:pPr>
+    </w:p>
+    <w:p>
+      <w:pPr>
+        <w:rPr>
+          <w:rFonts w:asciiTheme="minorHAnsi" w:hAnsiTheme="minorHAnsi" w:cstheme="minorHAnsi"/>
+          <w:b/>
+          <w:lang w:eastAsia="it-IT"/>
+        </w:rPr>
+      </w:pPr>
+    </w:p>
+    <w:p>
+      <w:pPr>
+        <w:rPr>
+          <w:rFonts w:asciiTheme="minorHAnsi" w:hAnsiTheme="minorHAnsi" w:cstheme="minorHAnsi"/>
+          <w:b/>
+          <w:lang w:eastAsia="it-IT"/>
+        </w:rPr>
+      </w:pPr>
+      <w:r>
+        <w:rPr>
+          <w:rFonts w:asciiTheme="minorHAnsi" w:hAnsiTheme="minorHAnsi" w:cstheme="minorHAnsi"/>
+          <w:b/>
+          <w:lang w:eastAsia="it-IT"/>
+        </w:rPr>
+        <w:drawing>
+          <wp:anchor distT="0" distB="0" distL="114300" distR="114300" simplePos="0" relativeHeight="251678720" behindDoc="0" locked="0" layoutInCell="1" allowOverlap="1" wp14:anchorId="3E8C0C43" wp14:editId="7633BBBB">
+            <wp:simplePos x="0" y="0"/>
+            <wp:positionH relativeFrom="column">
+              <wp:posOffset>3810</wp:posOffset>
+            </wp:positionH>
+            <wp:positionV relativeFrom="paragraph">
+              <wp:posOffset>-1905</wp:posOffset>
+            </wp:positionV>
+            <wp:extent cx="847725" cy="1651385"/>
+            <wp:effectExtent l="0" t="0" r="0" b="6350"/>
+            <wp:wrapSquare wrapText="bothSides"/>
+            <wp:docPr id="23" name="Immagine 23"/>
+            <wp:cNvGraphicFramePr>
+              <a:graphicFrameLocks xmlns:a="http://schemas.openxmlformats.org/drawingml/2006/main" noChangeAspect="1"/>
+            </wp:cNvGraphicFramePr>
+            <a:graphic xmlns:a="http://schemas.openxmlformats.org/drawingml/2006/main">
+              <a:graphicData uri="http://schemas.openxmlformats.org/drawingml/2006/picture">
+                <pic:pic xmlns:pic="http://schemas.openxmlformats.org/drawingml/2006/picture">
+                  <pic:nvPicPr>
+                    <pic:cNvPr id="23" name="Visualizza la mappa.png"/>
+                    <pic:cNvPicPr/>
+                  </pic:nvPicPr>
+                  <pic:blipFill>
+                    <a:blip r:embed="rId22"/>
+                    <a:stretch>
+                      <a:fillRect/>
+                    </a:stretch>
+                  </pic:blipFill>
+                  <pic:spPr>
+                    <a:xfrm>
+                      <a:off x="0" y="0"/>
+                      <a:ext cx="847725" cy="1651385"/>
+                    </a:xfrm>
+                    <a:prstGeom prst="rect">
+                      <a:avLst/>
+                    </a:prstGeom>
+                  </pic:spPr>
+                </pic:pic>
+              </a:graphicData>
+            </a:graphic>
+          </wp:anchor>
+        </w:drawing>
+      </w:r>
+      <w:r>
+        <w:rPr>
+          <w:rFonts w:asciiTheme="minorHAnsi" w:hAnsiTheme="minorHAnsi" w:cstheme="minorHAnsi"/>
+          <w:b/>
+          <w:lang w:eastAsia="it-IT"/>
+        </w:rPr>
+        <w:t>Visualizza Mappa</w:t>
+      </w:r>
+    </w:p>
+    <w:p>
+      <w:pPr>
+        <w:rPr>
+          <w:rFonts w:asciiTheme="minorHAnsi" w:hAnsiTheme="minorHAnsi" w:cstheme="minorHAnsi"/>
+          <w:lang w:eastAsia="it-IT"/>
+        </w:rPr>
+      </w:pPr>
+      <w:r>
+        <w:rPr>
+          <w:rFonts w:asciiTheme="minorHAnsi" w:hAnsiTheme="minorHAnsi" w:cstheme="minorHAnsi"/>
+          <w:lang w:eastAsia="it-IT"/>
+        </w:rPr>
+        <w:t xml:space="preserve">Questa vista mostra la mappa della città in cui l’utente si trova con la sua posizione, la posizione dei parcheggi nelle sue vicinanze, fare zoom in e zoom out con le due lenti, e cliccando su un parcheggio si aprirà la vista in cui c’è la descrizione del parcheggio. È possibile fare anche da questa vista la ricerca di una città per mostrarne i parcheggi. </w:t>
+      </w:r>
+    </w:p>
+    <w:p>
+      <w:pPr>
+        <w:rPr>
+          <w:rFonts w:asciiTheme="minorHAnsi" w:hAnsiTheme="minorHAnsi" w:cstheme="minorHAnsi"/>
+          <w:lang w:eastAsia="it-IT"/>
+        </w:rPr>
+      </w:pPr>
+    </w:p>
+    <w:p>
+      <w:pPr>
+        <w:rPr>
+          <w:rFonts w:asciiTheme="minorHAnsi" w:hAnsiTheme="minorHAnsi" w:cstheme="minorHAnsi"/>
+          <w:lang w:eastAsia="it-IT"/>
+        </w:rPr>
+      </w:pPr>
+    </w:p>
+    <w:p>
+      <w:pPr>
+        <w:rPr>
+          <w:rFonts w:asciiTheme="minorHAnsi" w:hAnsiTheme="minorHAnsi" w:cstheme="minorHAnsi"/>
+          <w:lang w:eastAsia="it-IT"/>
+        </w:rPr>
+      </w:pPr>
+    </w:p>
+    <w:p>
+      <w:pPr>
+        <w:rPr>
+          <w:rFonts w:asciiTheme="minorHAnsi" w:hAnsiTheme="minorHAnsi" w:cstheme="minorHAnsi"/>
+          <w:lang w:eastAsia="it-IT"/>
+        </w:rPr>
+      </w:pPr>
+    </w:p>
+    <w:p>
+      <w:pPr>
+        <w:rPr>
+          <w:rFonts w:asciiTheme="minorHAnsi" w:hAnsiTheme="minorHAnsi" w:cstheme="minorHAnsi"/>
+          <w:lang w:eastAsia="it-IT"/>
+        </w:rPr>
+      </w:pPr>
+    </w:p>
+    <w:p>
+      <w:pPr>
+        <w:rPr>
+          <w:rFonts w:asciiTheme="minorHAnsi" w:hAnsiTheme="minorHAnsi" w:cstheme="minorHAnsi"/>
+          <w:b/>
+          <w:lang w:eastAsia="it-IT"/>
+        </w:rPr>
+      </w:pPr>
+      <w:r>
+        <w:rPr>
+          <w:rFonts w:asciiTheme="minorHAnsi" w:hAnsiTheme="minorHAnsi" w:cstheme="minorHAnsi"/>
+          <w:b/>
+          <w:lang w:eastAsia="it-IT"/>
+        </w:rPr>
+        <w:drawing>
+          <wp:anchor distT="0" distB="0" distL="114300" distR="114300" simplePos="0" relativeHeight="251679744" behindDoc="0" locked="0" layoutInCell="1" allowOverlap="1" wp14:anchorId="6FE9FD1A" wp14:editId="190F1E7B">
+            <wp:simplePos x="0" y="0"/>
+            <wp:positionH relativeFrom="column">
+              <wp:posOffset>3810</wp:posOffset>
+            </wp:positionH>
+            <wp:positionV relativeFrom="paragraph">
+              <wp:posOffset>4445</wp:posOffset>
+            </wp:positionV>
+            <wp:extent cx="857250" cy="1669942"/>
+            <wp:effectExtent l="0" t="0" r="0" b="6985"/>
+            <wp:wrapSquare wrapText="bothSides"/>
+            <wp:docPr id="24" name="Immagine 24"/>
+            <wp:cNvGraphicFramePr>
+              <a:graphicFrameLocks xmlns:a="http://schemas.openxmlformats.org/drawingml/2006/main" noChangeAspect="1"/>
+            </wp:cNvGraphicFramePr>
+            <a:graphic xmlns:a="http://schemas.openxmlformats.org/drawingml/2006/main">
+              <a:graphicData uri="http://schemas.openxmlformats.org/drawingml/2006/picture">
+                <pic:pic xmlns:pic="http://schemas.openxmlformats.org/drawingml/2006/picture">
+                  <pic:nvPicPr>
+                    <pic:cNvPr id="24" name="Preferiti.png"/>
+                    <pic:cNvPicPr/>
+                  </pic:nvPicPr>
+                  <pic:blipFill>
+                    <a:blip r:embed="rId23"/>
+                    <a:stretch>
+                      <a:fillRect/>
+                    </a:stretch>
+                  </pic:blipFill>
+                  <pic:spPr>
+                    <a:xfrm>
+                      <a:off x="0" y="0"/>
+                      <a:ext cx="857250" cy="1669942"/>
+                    </a:xfrm>
+                    <a:prstGeom prst="rect">
+                      <a:avLst/>
+                    </a:prstGeom>
+                  </pic:spPr>
+                </pic:pic>
+              </a:graphicData>
+            </a:graphic>
+          </wp:anchor>
+        </w:drawing>
+      </w:r>
+      <w:r>
+        <w:rPr>
+          <w:rFonts w:asciiTheme="minorHAnsi" w:hAnsiTheme="minorHAnsi" w:cstheme="minorHAnsi"/>
+          <w:b/>
+          <w:lang w:eastAsia="it-IT"/>
+        </w:rPr>
+        <w:t>Preferiti</w:t>
+      </w:r>
+    </w:p>
+    <w:p>
+      <w:pPr>
+        <w:rPr>
+          <w:rFonts w:asciiTheme="minorHAnsi" w:hAnsiTheme="minorHAnsi" w:cstheme="minorHAnsi"/>
+          <w:lang w:eastAsia="it-IT"/>
+        </w:rPr>
+      </w:pPr>
+      <w:r>
+        <w:rPr>
+          <w:rFonts w:asciiTheme="minorHAnsi" w:hAnsiTheme="minorHAnsi" w:cstheme="minorHAnsi"/>
+          <w:lang w:eastAsia="it-IT"/>
+        </w:rPr>
+        <w:t>Questa è una vista limitata agli utenti che hanno effettuato l’accesso</w:t>
+      </w:r>
+      <w:r>
+        <w:rPr>
+          <w:rFonts w:asciiTheme="minorHAnsi" w:hAnsiTheme="minorHAnsi" w:cstheme="minorHAnsi"/>
+          <w:lang w:eastAsia="it-IT"/>
+        </w:rPr>
+        <w:t>/registrazione. Quando l’utente proverà ad aggiungere un parcheggio tra i preferiti, senza aver eseguito l’accesso, verrà indirizzato nella schermata di accesso.</w:t>
+      </w:r>
+    </w:p>
+    <w:p>
+      <w:pPr>
+        <w:rPr>
+          <w:rFonts w:asciiTheme="minorHAnsi" w:hAnsiTheme="minorHAnsi" w:cstheme="minorHAnsi"/>
+          <w:lang w:eastAsia="it-IT"/>
+        </w:rPr>
+      </w:pPr>
+      <w:r>
+        <w:rPr>
+          <w:rFonts w:asciiTheme="minorHAnsi" w:hAnsiTheme="minorHAnsi" w:cstheme="minorHAnsi"/>
+          <w:lang w:eastAsia="it-IT"/>
+        </w:rPr>
+        <w:t>P</w:t>
+      </w:r>
+      <w:r>
+        <w:rPr>
+          <w:rFonts w:asciiTheme="minorHAnsi" w:hAnsiTheme="minorHAnsi" w:cstheme="minorHAnsi"/>
+          <w:lang w:eastAsia="it-IT"/>
+        </w:rPr>
+        <w:t>ermette la visualizzazzione della lista dei parcheggi inseriti dall’utente tra i suoi preferiti.</w:t>
+      </w:r>
+      <w:r>
+        <w:rPr>
+          <w:rFonts w:asciiTheme="minorHAnsi" w:hAnsiTheme="minorHAnsi" w:cstheme="minorHAnsi"/>
+          <w:lang w:eastAsia="it-IT"/>
+        </w:rPr>
+        <w:t xml:space="preserve"> Per eliminare un parcheggio dai preferiti all’utente basterà selezionare l’opzione “elimina” posto sotto ogni parcheggio.</w:t>
+      </w:r>
+    </w:p>
+    <w:p>
+      <w:pPr>
+        <w:rPr>
+          <w:rFonts w:asciiTheme="minorHAnsi" w:hAnsiTheme="minorHAnsi" w:cstheme="minorHAnsi"/>
+          <w:lang w:eastAsia="it-IT"/>
+        </w:rPr>
+      </w:pPr>
+    </w:p>
+    <w:p>
+      <w:pPr>
+        <w:rPr>
+          <w:rFonts w:asciiTheme="minorHAnsi" w:hAnsiTheme="minorHAnsi" w:cstheme="minorHAnsi"/>
+          <w:lang w:eastAsia="it-IT"/>
+        </w:rPr>
+      </w:pPr>
+    </w:p>
+    <w:p>
+      <w:pPr>
+        <w:rPr>
+          <w:rFonts w:asciiTheme="minorHAnsi" w:hAnsiTheme="minorHAnsi" w:cstheme="minorHAnsi"/>
+          <w:lang w:eastAsia="it-IT"/>
+        </w:rPr>
+      </w:pPr>
+    </w:p>
+    <w:p>
+      <w:pPr>
+        <w:rPr>
+          <w:rFonts w:asciiTheme="minorHAnsi" w:hAnsiTheme="minorHAnsi" w:cstheme="minorHAnsi"/>
+          <w:lang w:eastAsia="it-IT"/>
+        </w:rPr>
+      </w:pPr>
+    </w:p>
+    <w:p>
+      <w:pPr>
+        <w:rPr>
+          <w:rFonts w:asciiTheme="minorHAnsi" w:hAnsiTheme="minorHAnsi" w:cstheme="minorHAnsi"/>
+          <w:lang w:eastAsia="it-IT"/>
+        </w:rPr>
+      </w:pPr>
+    </w:p>
+    <w:p>
+      <w:pPr>
+        <w:rPr>
+          <w:rFonts w:asciiTheme="minorHAnsi" w:hAnsiTheme="minorHAnsi" w:cstheme="minorHAnsi"/>
+          <w:lang w:eastAsia="it-IT"/>
+        </w:rPr>
+      </w:pPr>
+    </w:p>
+    <w:p>
+      <w:pPr>
+        <w:rPr>
+          <w:rFonts w:asciiTheme="minorHAnsi" w:hAnsiTheme="minorHAnsi" w:cstheme="minorHAnsi"/>
+          <w:b/>
+          <w:lang w:eastAsia="it-IT"/>
+        </w:rPr>
+      </w:pPr>
+      <w:r>
+        <w:rPr>
+          <w:rFonts w:asciiTheme="minorHAnsi" w:hAnsiTheme="minorHAnsi" w:cstheme="minorHAnsi"/>
+          <w:b/>
+          <w:lang w:eastAsia="it-IT"/>
+        </w:rPr>
+        <w:drawing>
+          <wp:anchor distT="0" distB="0" distL="114300" distR="114300" simplePos="0" relativeHeight="251680768" behindDoc="0" locked="0" layoutInCell="1" allowOverlap="1" wp14:anchorId="035DFF48" wp14:editId="1F62412C">
+            <wp:simplePos x="0" y="0"/>
+            <wp:positionH relativeFrom="column">
+              <wp:posOffset>3810</wp:posOffset>
+            </wp:positionH>
+            <wp:positionV relativeFrom="paragraph">
+              <wp:posOffset>-1270</wp:posOffset>
+            </wp:positionV>
+            <wp:extent cx="914400" cy="1781268"/>
+            <wp:effectExtent l="0" t="0" r="0" b="9525"/>
+            <wp:wrapSquare wrapText="bothSides"/>
+            <wp:docPr id="25" name="Immagine 25"/>
+            <wp:cNvGraphicFramePr>
+              <a:graphicFrameLocks xmlns:a="http://schemas.openxmlformats.org/drawingml/2006/main" noChangeAspect="1"/>
+            </wp:cNvGraphicFramePr>
+            <a:graphic xmlns:a="http://schemas.openxmlformats.org/drawingml/2006/main">
+              <a:graphicData uri="http://schemas.openxmlformats.org/drawingml/2006/picture">
+                <pic:pic xmlns:pic="http://schemas.openxmlformats.org/drawingml/2006/picture">
+                  <pic:nvPicPr>
+                    <pic:cNvPr id="25" name="Il mio Account.png"/>
+                    <pic:cNvPicPr/>
+                  </pic:nvPicPr>
+                  <pic:blipFill>
+                    <a:blip r:embed="rId24"/>
+                    <a:stretch>
+                      <a:fillRect/>
+                    </a:stretch>
+                  </pic:blipFill>
+                  <pic:spPr>
+                    <a:xfrm>
+                      <a:off x="0" y="0"/>
+                      <a:ext cx="914400" cy="1781268"/>
+                    </a:xfrm>
+                    <a:prstGeom prst="rect">
+                      <a:avLst/>
+                    </a:prstGeom>
+                  </pic:spPr>
+                </pic:pic>
+              </a:graphicData>
+            </a:graphic>
+          </wp:anchor>
+        </w:drawing>
+      </w:r>
+      <w:r>
+        <w:rPr>
+          <w:rFonts w:asciiTheme="minorHAnsi" w:hAnsiTheme="minorHAnsi" w:cstheme="minorHAnsi"/>
+          <w:b/>
+          <w:lang w:eastAsia="it-IT"/>
+        </w:rPr>
+        <w:t>IL MIO PROFILO</w:t>
+      </w:r>
+    </w:p>
+    <w:p>
+      <w:pPr>
+        <w:rPr>
+          <w:rFonts w:asciiTheme="minorHAnsi" w:hAnsiTheme="minorHAnsi" w:cstheme="minorHAnsi"/>
+          <w:lang w:eastAsia="it-IT"/>
+        </w:rPr>
+      </w:pPr>
+      <w:r>
+        <w:rPr>
+          <w:rFonts w:asciiTheme="minorHAnsi" w:hAnsiTheme="minorHAnsi" w:cstheme="minorHAnsi"/>
+          <w:lang w:eastAsia="it-IT"/>
+        </w:rPr>
+        <w:t>Anche questa vista è riservata agli utenti che hanno fatto l’accesso/registrazione.</w:t>
+      </w:r>
+    </w:p>
+    <w:p>
+      <w:pPr>
+        <w:rPr>
+          <w:rFonts w:asciiTheme="minorHAnsi" w:hAnsiTheme="minorHAnsi" w:cstheme="minorHAnsi"/>
+          <w:lang w:eastAsia="it-IT"/>
+        </w:rPr>
+      </w:pPr>
+      <w:r>
+        <w:rPr>
+          <w:rFonts w:asciiTheme="minorHAnsi" w:hAnsiTheme="minorHAnsi" w:cstheme="minorHAnsi"/>
+          <w:lang w:eastAsia="it-IT"/>
+        </w:rPr>
+        <w:t>Anche qui q</w:t>
+      </w:r>
+      <w:r>
+        <w:rPr>
+          <w:rFonts w:asciiTheme="minorHAnsi" w:hAnsiTheme="minorHAnsi" w:cstheme="minorHAnsi"/>
+          <w:lang w:eastAsia="it-IT"/>
+        </w:rPr>
+        <w:t xml:space="preserve">uando l’utente proverà ad </w:t>
+      </w:r>
+      <w:r>
+        <w:rPr>
+          <w:rFonts w:asciiTheme="minorHAnsi" w:hAnsiTheme="minorHAnsi" w:cstheme="minorHAnsi"/>
+          <w:lang w:eastAsia="it-IT"/>
+        </w:rPr>
+        <w:t>accedere a quest’area</w:t>
+      </w:r>
+      <w:r>
+        <w:rPr>
+          <w:rFonts w:asciiTheme="minorHAnsi" w:hAnsiTheme="minorHAnsi" w:cstheme="minorHAnsi"/>
+          <w:lang w:eastAsia="it-IT"/>
+        </w:rPr>
+        <w:t>, senza aver eseguito l’accesso, verrà indirizzato nella schermata di accesso.</w:t>
+      </w:r>
+    </w:p>
+    <w:p>
+      <w:pPr>
+        <w:rPr>
+          <w:rFonts w:asciiTheme="minorHAnsi" w:hAnsiTheme="minorHAnsi" w:cstheme="minorHAnsi"/>
+          <w:lang w:eastAsia="it-IT"/>
+        </w:rPr>
+      </w:pPr>
+      <w:r>
+        <w:rPr>
+          <w:rFonts w:asciiTheme="minorHAnsi" w:hAnsiTheme="minorHAnsi" w:cstheme="minorHAnsi"/>
+          <w:lang w:eastAsia="it-IT"/>
+        </w:rPr>
+        <w:t xml:space="preserve">In questa vista l’utente può modificare il suo nome, cognome o immagine del profilo cliccandoci sopra e può visualizzare o modificare le proprie recensioni. </w:t>
+      </w:r>
+    </w:p>
+    <w:p>
+      <w:pPr>
+        <w:rPr>
+          <w:rFonts w:asciiTheme="minorHAnsi" w:hAnsiTheme="minorHAnsi" w:cstheme="minorHAnsi"/>
+          <w:lang w:eastAsia="it-IT"/>
+        </w:rPr>
+      </w:pPr>
+    </w:p>
+    <w:p>
+      <w:pPr>
+        <w:rPr>
+          <w:rFonts w:asciiTheme="minorHAnsi" w:hAnsiTheme="minorHAnsi" w:cstheme="minorHAnsi"/>
+          <w:lang w:eastAsia="it-IT"/>
+        </w:rPr>
+      </w:pPr>
+    </w:p>
+    <w:p>
+      <w:pPr>
+        <w:rPr>
+          <w:rFonts w:asciiTheme="minorHAnsi" w:hAnsiTheme="minorHAnsi" w:cstheme="minorHAnsi"/>
+          <w:lang w:eastAsia="it-IT"/>
+        </w:rPr>
+      </w:pPr>
+    </w:p>
+    <w:p>
+      <w:pPr>
+        <w:rPr>
+          <w:rFonts w:asciiTheme="minorHAnsi" w:hAnsiTheme="minorHAnsi" w:cstheme="minorHAnsi"/>
+          <w:lang w:eastAsia="it-IT"/>
+        </w:rPr>
+      </w:pPr>
+    </w:p>
+    <w:p>
+      <w:pPr>
+        <w:rPr>
+          <w:rFonts w:asciiTheme="minorHAnsi" w:hAnsiTheme="minorHAnsi" w:cstheme="minorHAnsi"/>
+          <w:lang w:eastAsia="it-IT"/>
+        </w:rPr>
+      </w:pPr>
+    </w:p>
+    <w:p>
+      <w:pPr>
+        <w:rPr>
+          <w:rFonts w:asciiTheme="minorHAnsi" w:hAnsiTheme="minorHAnsi" w:cstheme="minorHAnsi"/>
+          <w:b/>
+          <w:lang w:eastAsia="it-IT"/>
+        </w:rPr>
+      </w:pPr>
+      <w:r>
+        <w:rPr>
+          <w:rFonts w:asciiTheme="minorHAnsi" w:hAnsiTheme="minorHAnsi" w:cstheme="minorHAnsi"/>
+          <w:b/>
+          <w:lang w:eastAsia="it-IT"/>
+        </w:rPr>
+        <w:drawing>
+          <wp:anchor distT="0" distB="0" distL="114300" distR="114300" simplePos="0" relativeHeight="251681792" behindDoc="0" locked="0" layoutInCell="1" allowOverlap="1" wp14:anchorId="6BD3DDDC" wp14:editId="021257D0">
+            <wp:simplePos x="0" y="0"/>
+            <wp:positionH relativeFrom="column">
+              <wp:posOffset>3810</wp:posOffset>
+            </wp:positionH>
+            <wp:positionV relativeFrom="paragraph">
+              <wp:posOffset>0</wp:posOffset>
+            </wp:positionV>
+            <wp:extent cx="923925" cy="1799824"/>
+            <wp:effectExtent l="0" t="0" r="0" b="0"/>
+            <wp:wrapSquare wrapText="bothSides"/>
+            <wp:docPr id="26" name="Immagine 26"/>
+            <wp:cNvGraphicFramePr>
+              <a:graphicFrameLocks xmlns:a="http://schemas.openxmlformats.org/drawingml/2006/main" noChangeAspect="1"/>
+            </wp:cNvGraphicFramePr>
+            <a:graphic xmlns:a="http://schemas.openxmlformats.org/drawingml/2006/main">
+              <a:graphicData uri="http://schemas.openxmlformats.org/drawingml/2006/picture">
+                <pic:pic xmlns:pic="http://schemas.openxmlformats.org/drawingml/2006/picture">
+                  <pic:nvPicPr>
+                    <pic:cNvPr id="26" name="Accesso.png"/>
+                    <pic:cNvPicPr/>
+                  </pic:nvPicPr>
+                  <pic:blipFill>
+                    <a:blip r:embed="rId25"/>
+                    <a:stretch>
+                      <a:fillRect/>
+                    </a:stretch>
+                  </pic:blipFill>
+                  <pic:spPr>
+                    <a:xfrm>
+                      <a:off x="0" y="0"/>
+                      <a:ext cx="923925" cy="1799824"/>
+                    </a:xfrm>
+                    <a:prstGeom prst="rect">
+                      <a:avLst/>
+                    </a:prstGeom>
+                  </pic:spPr>
+                </pic:pic>
+              </a:graphicData>
+            </a:graphic>
+          </wp:anchor>
+        </w:drawing>
+      </w:r>
+      <w:r>
+        <w:rPr>
+          <w:rFonts w:asciiTheme="minorHAnsi" w:hAnsiTheme="minorHAnsi" w:cstheme="minorHAnsi"/>
+          <w:b/>
+          <w:lang w:eastAsia="it-IT"/>
+        </w:rPr>
+        <w:t>AC</w:t>
+      </w:r>
+      <w:r>
+        <w:rPr>
+          <w:rFonts w:asciiTheme="minorHAnsi" w:hAnsiTheme="minorHAnsi" w:cstheme="minorHAnsi"/>
+          <w:b/>
+          <w:lang w:eastAsia="it-IT"/>
+        </w:rPr>
+        <w:t>CEDI</w:t>
+      </w:r>
+    </w:p>
+    <w:p>
+      <w:pPr>
+        <w:rPr>
+          <w:rFonts w:asciiTheme="minorHAnsi" w:hAnsiTheme="minorHAnsi" w:cstheme="minorHAnsi"/>
+          <w:lang w:eastAsia="it-IT"/>
+        </w:rPr>
+      </w:pPr>
+      <w:r>
+        <w:rPr>
+          <w:rFonts w:asciiTheme="minorHAnsi" w:hAnsiTheme="minorHAnsi" w:cstheme="minorHAnsi"/>
+          <w:lang w:eastAsia="it-IT"/>
+        </w:rPr>
+        <w:t xml:space="preserve">Questa vista è un passaggio fondamentale per chiunque voglia accedere a quelle viste che richiedono che l’utente abbia eseguito l’accesso. </w:t>
+      </w:r>
+    </w:p>
+    <w:p>
+      <w:pPr>
+        <w:rPr>
+          <w:rFonts w:asciiTheme="minorHAnsi" w:hAnsiTheme="minorHAnsi" w:cstheme="minorHAnsi"/>
+          <w:lang w:eastAsia="it-IT"/>
+        </w:rPr>
+      </w:pPr>
+      <w:r>
+        <w:rPr>
+          <w:rFonts w:asciiTheme="minorHAnsi" w:hAnsiTheme="minorHAnsi" w:cstheme="minorHAnsi"/>
+          <w:lang w:eastAsia="it-IT"/>
+        </w:rPr>
+        <w:t>L’utente inserirà il suo username nella barra in alto e la sua password all’interno della barra in basso e poi successivamente confermerà cliccando su “accedi”.</w:t>
+      </w:r>
+    </w:p>
+    <w:p>
+      <w:pPr>
+        <w:rPr>
+          <w:rFonts w:asciiTheme="minorHAnsi" w:hAnsiTheme="minorHAnsi" w:cstheme="minorHAnsi"/>
+          <w:lang w:eastAsia="it-IT"/>
+        </w:rPr>
+      </w:pPr>
+      <w:r>
+        <w:rPr>
+          <w:rFonts w:asciiTheme="minorHAnsi" w:hAnsiTheme="minorHAnsi" w:cstheme="minorHAnsi"/>
+          <w:lang w:eastAsia="it-IT"/>
+        </w:rPr>
+        <w:t xml:space="preserve">Nel momento in cui l’utente avrà confermato le sue credenziali verrà fatto un controllo </w:t>
+      </w:r>
+      <w:r>
+        <w:rPr>
+          <w:rFonts w:asciiTheme="minorHAnsi" w:hAnsiTheme="minorHAnsi" w:cstheme="minorHAnsi"/>
+          <w:lang w:eastAsia="it-IT"/>
+        </w:rPr>
+        <w:t xml:space="preserve">sul DB di username e password, se risultano esatte verrà reindirizzato sulla vista precedente, altrimenti verrà reinderizzato sempre su questa vista per inserire di nuovo i suoi dati. </w:t>
+      </w:r>
+    </w:p>
+    <w:p>
+      <w:pPr>
+        <w:rPr>
+          <w:rFonts w:asciiTheme="minorHAnsi" w:hAnsiTheme="minorHAnsi" w:cstheme="minorHAnsi"/>
+          <w:lang w:eastAsia="it-IT"/>
+        </w:rPr>
+      </w:pPr>
+      <w:r>
+        <w:rPr>
+          <w:rFonts w:asciiTheme="minorHAnsi" w:hAnsiTheme="minorHAnsi" w:cstheme="minorHAnsi"/>
+          <w:lang w:eastAsia="it-IT"/>
+        </w:rPr>
+        <w:t>Se non è registrato potrà cliccare sul pulsante “Registrati” per registrare e verrà portato in una vista con dei campi da compilare per registrarsi.</w:t>
+      </w:r>
+      <w:bookmarkStart w:id="0" w:name="_GoBack"/>
+      <w:bookmarkEnd w:id="0"/>
+      <w:r>
+        <w:rPr>
+          <w:rFonts w:asciiTheme="minorHAnsi" w:hAnsiTheme="minorHAnsi" w:cstheme="minorHAnsi"/>
+          <w:lang w:eastAsia="it-IT"/>
+        </w:rPr>
+        <w:t xml:space="preserve"> </w:t>
+      </w:r>
+    </w:p>
+    <w:p>
+      <w:pPr>
+        <w:rPr>
+          <w:rFonts w:asciiTheme="minorHAnsi" w:hAnsiTheme="minorHAnsi" w:cstheme="minorHAnsi"/>
+          <w:lang w:eastAsia="it-IT"/>
+        </w:rPr>
+      </w:pPr>
+    </w:p>
+    <w:p>
+      <w:pPr>
+        <w:rPr>
+          <w:rFonts w:asciiTheme="minorHAnsi" w:hAnsiTheme="minorHAnsi" w:cstheme="minorHAnsi"/>
+          <w:lang w:eastAsia="it-IT"/>
+        </w:rPr>
+      </w:pPr>
+    </w:p>
+    <w:p>
+      <w:pPr>
+        <w:rPr>
+          <w:rFonts w:asciiTheme="minorHAnsi" w:hAnsiTheme="minorHAnsi" w:cstheme="minorHAnsi"/>
+          <w:lang w:eastAsia="it-IT"/>
+        </w:rPr>
+      </w:pPr>
+    </w:p>
+    <w:p>
+      <w:pPr>
+        <w:rPr>
+          <w:rFonts w:asciiTheme="minorHAnsi" w:hAnsiTheme="minorHAnsi" w:cstheme="minorHAnsi"/>
+          <w:lang w:eastAsia="it-IT"/>
+        </w:rPr>
+      </w:pPr>
+    </w:p>
+    <w:p>
+      <w:pPr>
+        <w:rPr>
+          <w:rFonts w:asciiTheme="minorHAnsi" w:hAnsiTheme="minorHAnsi" w:cstheme="minorHAnsi"/>
+          <w:lang w:eastAsia="it-IT"/>
+        </w:rPr>
+      </w:pPr>
+    </w:p>
+    <w:p>
+      <w:pPr>
+        <w:rPr>
+          <w:rFonts w:asciiTheme="minorHAnsi" w:hAnsiTheme="minorHAnsi" w:cstheme="minorHAnsi"/>
+          <w:lang w:eastAsia="it-IT"/>
+        </w:rPr>
+      </w:pPr>
+    </w:p>
+    <w:p>
+      <w:pPr>
+        <w:rPr>
+          <w:rFonts w:asciiTheme="minorHAnsi" w:hAnsiTheme="minorHAnsi" w:cstheme="minorHAnsi"/>
+          <w:lang w:eastAsia="it-IT"/>
+        </w:rPr>
+      </w:pPr>
+    </w:p>
+    <w:p>
+      <w:pPr>
+        <w:rPr>
+          <w:rFonts w:asciiTheme="minorHAnsi" w:hAnsiTheme="minorHAnsi" w:cstheme="minorHAnsi"/>
+          <w:lang w:eastAsia="it-IT"/>
+        </w:rPr>
+      </w:pPr>
+    </w:p>
+    <w:p>
+      <w:pPr>
+        <w:rPr>
+          <w:rFonts w:asciiTheme="minorHAnsi" w:hAnsiTheme="minorHAnsi" w:cstheme="minorHAnsi"/>
+          <w:lang w:eastAsia="it-IT"/>
+        </w:rPr>
+      </w:pPr>
+    </w:p>
+    <w:p>
+      <w:pPr>
+        <w:rPr>
+          <w:rFonts w:asciiTheme="minorHAnsi" w:hAnsiTheme="minorHAnsi" w:cstheme="minorHAnsi"/>
+          <w:lang w:eastAsia="it-IT"/>
+        </w:rPr>
+      </w:pPr>
+    </w:p>
+    <w:p>
+      <w:pPr>
+        <w:rPr>
+          <w:rFonts w:asciiTheme="minorHAnsi" w:hAnsiTheme="minorHAnsi" w:cstheme="minorHAnsi"/>
+          <w:lang w:eastAsia="it-IT"/>
+        </w:rPr>
+      </w:pPr>
     </w:p>
     <w:p>
       <w:pPr>
@@ -5106,7 +6311,6 @@
           <w:rFonts w:asciiTheme="minorHAnsi" w:hAnsiTheme="minorHAnsi" w:cstheme="minorHAnsi"/>
           <w:lang w:eastAsia="it-IT"/>
         </w:rPr>
-        <w:lastRenderedPageBreak/>
         <w:drawing>
           <wp:anchor distT="0" distB="0" distL="114300" distR="114300" simplePos="0" relativeHeight="251670528" behindDoc="0" locked="0" layoutInCell="1" allowOverlap="1" wp14:anchorId="6E7B72A4" wp14:editId="10E9EB94">
             <wp:simplePos x="0" y="0"/>
@@ -5139,7 +6343,7 @@
                     </pic:cNvPicPr>
                   </pic:nvPicPr>
                   <pic:blipFill>
-                    <a:blip r:embed="rId20" cstate="print"/>
+                    <a:blip r:embed="rId26" cstate="print"/>
                     <a:srcRect/>
                     <a:stretch>
                       <a:fillRect/>
@@ -5241,6 +6445,7 @@
           <w:color w:val="212121"/>
           <w:shd w:val="clear" w:color="auto" w:fill="FFFFFF"/>
         </w:rPr>
+        <w:lastRenderedPageBreak/>
         <w:t>Fornire uno o piu’ Hi-FI wireframe della tua app. Mostrare la</w:t>
       </w:r>
       <w:r>
@@ -5309,7 +6514,7 @@
       </w:pPr>
     </w:p>
     <w:sectPr>
-      <w:headerReference w:type="default" r:id="rId21"/>
+      <w:headerReference w:type="default" r:id="rId27"/>
       <w:pgSz w:w="12240" w:h="15840"/>
       <w:pgMar w:top="1417" w:right="1134" w:bottom="1134" w:left="1134" w:header="708" w:footer="708" w:gutter="0"/>
       <w:cols w:space="708"/>
@@ -7219,7 +8424,7 @@
 </file>
 
 <file path=customXml/itemProps1.xml><?xml version="1.0" encoding="utf-8"?>
-<ds:datastoreItem xmlns:ds="http://schemas.openxmlformats.org/officeDocument/2006/customXml" ds:itemID="{99E089DE-6D4D-43D9-B85C-ED342A121ED3}">
+<ds:datastoreItem xmlns:ds="http://schemas.openxmlformats.org/officeDocument/2006/customXml" ds:itemID="{C8547269-8C91-4AEF-86B8-03013C0EBD2B}">
   <ds:schemaRefs>
     <ds:schemaRef ds:uri="http://schemas.openxmlformats.org/officeDocument/2006/bibliography"/>
   </ds:schemaRefs>

</xml_diff>

<commit_message>
Commenti LO-FI e modifica class
</commit_message>
<xml_diff>
--- a/Template per documento di design.docx
+++ b/Template per documento di design.docx
@@ -5339,7 +5339,7 @@
         </w:rPr>
         <w:lastRenderedPageBreak/>
         <w:drawing>
-          <wp:anchor distT="0" distB="0" distL="114300" distR="114300" simplePos="0" relativeHeight="251676672" behindDoc="0" locked="0" layoutInCell="1" allowOverlap="1" wp14:anchorId="48543537" wp14:editId="66101C4A">
+          <wp:anchor distT="0" distB="0" distL="114300" distR="114300" simplePos="0" relativeHeight="251676672" behindDoc="0" locked="0" layoutInCell="1" allowOverlap="1" wp14:anchorId="48543537" wp14:editId="575620DB">
             <wp:simplePos x="0" y="0"/>
             <wp:positionH relativeFrom="column">
               <wp:posOffset>3810</wp:posOffset>
@@ -5347,8 +5347,8 @@
             <wp:positionV relativeFrom="paragraph">
               <wp:posOffset>3810</wp:posOffset>
             </wp:positionV>
-            <wp:extent cx="847725" cy="1651386"/>
-            <wp:effectExtent l="0" t="0" r="0" b="6350"/>
+            <wp:extent cx="925200" cy="1800000"/>
+            <wp:effectExtent l="0" t="0" r="8255" b="0"/>
             <wp:wrapSquare wrapText="bothSides"/>
             <wp:docPr id="17" name="Immagine 17"/>
             <wp:cNvGraphicFramePr>
@@ -5370,7 +5370,7 @@
                   <pic:spPr>
                     <a:xfrm>
                       <a:off x="0" y="0"/>
-                      <a:ext cx="847725" cy="1651386"/>
+                      <a:ext cx="925200" cy="1800000"/>
                     </a:xfrm>
                     <a:prstGeom prst="rect">
                       <a:avLst/>
@@ -5379,6 +5379,12 @@
                 </pic:pic>
               </a:graphicData>
             </a:graphic>
+            <wp14:sizeRelH relativeFrom="margin">
+              <wp14:pctWidth>0</wp14:pctWidth>
+            </wp14:sizeRelH>
+            <wp14:sizeRelV relativeFrom="margin">
+              <wp14:pctHeight>0</wp14:pctHeight>
+            </wp14:sizeRelV>
           </wp:anchor>
         </w:drawing>
       </w:r>
@@ -5518,7 +5524,7 @@
           <w:lang w:eastAsia="it-IT"/>
         </w:rPr>
         <w:drawing>
-          <wp:anchor distT="0" distB="0" distL="114300" distR="114300" simplePos="0" relativeHeight="251677696" behindDoc="0" locked="0" layoutInCell="1" allowOverlap="1" wp14:anchorId="65DBEDE7" wp14:editId="12BF1242">
+          <wp:anchor distT="0" distB="0" distL="114300" distR="114300" simplePos="0" relativeHeight="251677696" behindDoc="0" locked="0" layoutInCell="1" allowOverlap="1" wp14:anchorId="65DBEDE7" wp14:editId="499795AE">
             <wp:simplePos x="0" y="0"/>
             <wp:positionH relativeFrom="column">
               <wp:posOffset>3810</wp:posOffset>
@@ -5526,8 +5532,8 @@
             <wp:positionV relativeFrom="paragraph">
               <wp:posOffset>-3810</wp:posOffset>
             </wp:positionV>
-            <wp:extent cx="847725" cy="1651384"/>
-            <wp:effectExtent l="0" t="0" r="0" b="6350"/>
+            <wp:extent cx="925200" cy="1800000"/>
+            <wp:effectExtent l="0" t="0" r="8255" b="0"/>
             <wp:wrapSquare wrapText="bothSides"/>
             <wp:docPr id="21" name="Immagine 21"/>
             <wp:cNvGraphicFramePr>
@@ -5549,7 +5555,7 @@
                   <pic:spPr>
                     <a:xfrm>
                       <a:off x="0" y="0"/>
-                      <a:ext cx="847725" cy="1651384"/>
+                      <a:ext cx="925200" cy="1800000"/>
                     </a:xfrm>
                     <a:prstGeom prst="rect">
                       <a:avLst/>
@@ -5859,6 +5865,51 @@
           <w:lang w:eastAsia="it-IT"/>
         </w:rPr>
       </w:pPr>
+    </w:p>
+    <w:p>
+      <w:pPr>
+        <w:rPr>
+          <w:rFonts w:asciiTheme="minorHAnsi" w:hAnsiTheme="minorHAnsi" w:cstheme="minorHAnsi"/>
+          <w:b/>
+          <w:lang w:eastAsia="it-IT"/>
+        </w:rPr>
+      </w:pPr>
+    </w:p>
+    <w:p>
+      <w:pPr>
+        <w:rPr>
+          <w:rFonts w:asciiTheme="minorHAnsi" w:hAnsiTheme="minorHAnsi" w:cstheme="minorHAnsi"/>
+          <w:b/>
+          <w:lang w:eastAsia="it-IT"/>
+        </w:rPr>
+      </w:pPr>
+    </w:p>
+    <w:p>
+      <w:pPr>
+        <w:rPr>
+          <w:rFonts w:asciiTheme="minorHAnsi" w:hAnsiTheme="minorHAnsi" w:cstheme="minorHAnsi"/>
+          <w:b/>
+          <w:lang w:eastAsia="it-IT"/>
+        </w:rPr>
+      </w:pPr>
+    </w:p>
+    <w:p>
+      <w:pPr>
+        <w:rPr>
+          <w:rFonts w:asciiTheme="minorHAnsi" w:hAnsiTheme="minorHAnsi" w:cstheme="minorHAnsi"/>
+          <w:b/>
+          <w:lang w:eastAsia="it-IT"/>
+        </w:rPr>
+      </w:pPr>
+    </w:p>
+    <w:p>
+      <w:pPr>
+        <w:rPr>
+          <w:rFonts w:asciiTheme="minorHAnsi" w:hAnsiTheme="minorHAnsi" w:cstheme="minorHAnsi"/>
+          <w:b/>
+          <w:lang w:eastAsia="it-IT"/>
+        </w:rPr>
+      </w:pPr>
       <w:r>
         <w:rPr>
           <w:rFonts w:asciiTheme="minorHAnsi" w:hAnsiTheme="minorHAnsi" w:cstheme="minorHAnsi"/>
@@ -5867,16 +5918,16 @@
         </w:rPr>
         <w:lastRenderedPageBreak/>
         <w:drawing>
-          <wp:anchor distT="0" distB="0" distL="114300" distR="114300" simplePos="0" relativeHeight="251678720" behindDoc="0" locked="0" layoutInCell="1" allowOverlap="1" wp14:anchorId="3E8C0C43" wp14:editId="7633BBBB">
+          <wp:anchor distT="0" distB="0" distL="114300" distR="114300" simplePos="0" relativeHeight="251678720" behindDoc="0" locked="0" layoutInCell="1" allowOverlap="1" wp14:anchorId="3E8C0C43" wp14:editId="350C7728">
             <wp:simplePos x="0" y="0"/>
             <wp:positionH relativeFrom="column">
               <wp:posOffset>3810</wp:posOffset>
             </wp:positionH>
-            <wp:positionV relativeFrom="paragraph">
-              <wp:posOffset>-1905</wp:posOffset>
+            <wp:positionV relativeFrom="page">
+              <wp:posOffset>1099185</wp:posOffset>
             </wp:positionV>
-            <wp:extent cx="847725" cy="1651385"/>
-            <wp:effectExtent l="0" t="0" r="0" b="6350"/>
+            <wp:extent cx="925200" cy="1800000"/>
+            <wp:effectExtent l="0" t="0" r="8255" b="0"/>
             <wp:wrapSquare wrapText="bothSides"/>
             <wp:docPr id="23" name="Immagine 23"/>
             <wp:cNvGraphicFramePr>
@@ -5898,7 +5949,7 @@
                   <pic:spPr>
                     <a:xfrm>
                       <a:off x="0" y="0"/>
-                      <a:ext cx="847725" cy="1651385"/>
+                      <a:ext cx="925200" cy="1800000"/>
                     </a:xfrm>
                     <a:prstGeom prst="rect">
                       <a:avLst/>
@@ -5907,6 +5958,12 @@
                 </pic:pic>
               </a:graphicData>
             </a:graphic>
+            <wp14:sizeRelH relativeFrom="margin">
+              <wp14:pctWidth>0</wp14:pctWidth>
+            </wp14:sizeRelH>
+            <wp14:sizeRelV relativeFrom="margin">
+              <wp14:pctHeight>0</wp14:pctHeight>
+            </wp14:sizeRelV>
           </wp:anchor>
         </w:drawing>
       </w:r>
@@ -5963,6 +6020,8 @@
         </w:rPr>
         <w:t xml:space="preserve">L’utente inoltre potrà fare , grazie alle due lenti poste in basso a destra, “zoom in” e “zoom out” per potersi orientare con maggiore facilità.  </w:t>
       </w:r>
+      <w:bookmarkStart w:id="0" w:name="_GoBack"/>
+      <w:bookmarkEnd w:id="0"/>
     </w:p>
     <w:p>
       <w:pPr>
@@ -6031,7 +6090,7 @@
           <w:lang w:eastAsia="it-IT"/>
         </w:rPr>
         <w:drawing>
-          <wp:anchor distT="0" distB="0" distL="114300" distR="114300" simplePos="0" relativeHeight="251679744" behindDoc="0" locked="0" layoutInCell="1" allowOverlap="1" wp14:anchorId="6FE9FD1A" wp14:editId="190F1E7B">
+          <wp:anchor distT="0" distB="0" distL="114300" distR="114300" simplePos="0" relativeHeight="251679744" behindDoc="0" locked="0" layoutInCell="1" allowOverlap="1" wp14:anchorId="6FE9FD1A" wp14:editId="7BCD413E">
             <wp:simplePos x="0" y="0"/>
             <wp:positionH relativeFrom="column">
               <wp:posOffset>3810</wp:posOffset>
@@ -6039,8 +6098,8 @@
             <wp:positionV relativeFrom="paragraph">
               <wp:posOffset>4445</wp:posOffset>
             </wp:positionV>
-            <wp:extent cx="857250" cy="1669942"/>
-            <wp:effectExtent l="0" t="0" r="0" b="6985"/>
+            <wp:extent cx="925200" cy="1800000"/>
+            <wp:effectExtent l="0" t="0" r="8255" b="0"/>
             <wp:wrapSquare wrapText="bothSides"/>
             <wp:docPr id="24" name="Immagine 24"/>
             <wp:cNvGraphicFramePr>
@@ -6062,7 +6121,7 @@
                   <pic:spPr>
                     <a:xfrm>
                       <a:off x="0" y="0"/>
-                      <a:ext cx="857250" cy="1669942"/>
+                      <a:ext cx="925200" cy="1800000"/>
                     </a:xfrm>
                     <a:prstGeom prst="rect">
                       <a:avLst/>
@@ -6071,6 +6130,12 @@
                 </pic:pic>
               </a:graphicData>
             </a:graphic>
+            <wp14:sizeRelH relativeFrom="margin">
+              <wp14:pctWidth>0</wp14:pctWidth>
+            </wp14:sizeRelH>
+            <wp14:sizeRelV relativeFrom="margin">
+              <wp14:pctHeight>0</wp14:pctHeight>
+            </wp14:sizeRelV>
           </wp:anchor>
         </w:drawing>
       </w:r>
@@ -6211,16 +6276,16 @@
           <w:lang w:eastAsia="it-IT"/>
         </w:rPr>
         <w:drawing>
-          <wp:anchor distT="0" distB="0" distL="114300" distR="114300" simplePos="0" relativeHeight="251680768" behindDoc="0" locked="0" layoutInCell="1" allowOverlap="1" wp14:anchorId="035DFF48" wp14:editId="1F62412C">
+          <wp:anchor distT="0" distB="0" distL="114300" distR="114300" simplePos="0" relativeHeight="251680768" behindDoc="0" locked="0" layoutInCell="1" allowOverlap="1" wp14:anchorId="035DFF48" wp14:editId="1AA30A42">
             <wp:simplePos x="0" y="0"/>
             <wp:positionH relativeFrom="column">
               <wp:posOffset>3810</wp:posOffset>
             </wp:positionH>
-            <wp:positionV relativeFrom="paragraph">
-              <wp:posOffset>-1270</wp:posOffset>
+            <wp:positionV relativeFrom="page">
+              <wp:posOffset>7052945</wp:posOffset>
             </wp:positionV>
-            <wp:extent cx="914400" cy="1781268"/>
-            <wp:effectExtent l="0" t="0" r="0" b="9525"/>
+            <wp:extent cx="925200" cy="1800000"/>
+            <wp:effectExtent l="0" t="0" r="8255" b="0"/>
             <wp:wrapSquare wrapText="bothSides"/>
             <wp:docPr id="25" name="Immagine 25"/>
             <wp:cNvGraphicFramePr>
@@ -6242,7 +6307,7 @@
                   <pic:spPr>
                     <a:xfrm>
                       <a:off x="0" y="0"/>
-                      <a:ext cx="914400" cy="1781268"/>
+                      <a:ext cx="925200" cy="1800000"/>
                     </a:xfrm>
                     <a:prstGeom prst="rect">
                       <a:avLst/>
@@ -6251,6 +6316,12 @@
                 </pic:pic>
               </a:graphicData>
             </a:graphic>
+            <wp14:sizeRelH relativeFrom="margin">
+              <wp14:pctWidth>0</wp14:pctWidth>
+            </wp14:sizeRelH>
+            <wp14:sizeRelV relativeFrom="margin">
+              <wp14:pctHeight>0</wp14:pctHeight>
+            </wp14:sizeRelV>
           </wp:anchor>
         </w:drawing>
       </w:r>
@@ -6370,28 +6441,7 @@
           <w:rFonts w:asciiTheme="minorHAnsi" w:hAnsiTheme="minorHAnsi" w:cstheme="minorHAnsi"/>
           <w:lang w:eastAsia="it-IT"/>
         </w:rPr>
-        <w:t xml:space="preserve">. </w:t>
-      </w:r>
-      <w:r>
-        <w:rPr>
-          <w:rFonts w:asciiTheme="minorHAnsi" w:hAnsiTheme="minorHAnsi" w:cstheme="minorHAnsi"/>
-          <w:lang w:eastAsia="it-IT"/>
-        </w:rPr>
-        <w:t xml:space="preserve">In questa vista </w:t>
-      </w:r>
-      <w:r>
-        <w:rPr>
-          <w:rFonts w:asciiTheme="minorHAnsi" w:hAnsiTheme="minorHAnsi" w:cstheme="minorHAnsi"/>
-          <w:lang w:eastAsia="it-IT"/>
-        </w:rPr>
-        <w:t xml:space="preserve">inoltre </w:t>
-      </w:r>
-      <w:r>
-        <w:rPr>
-          <w:rFonts w:asciiTheme="minorHAnsi" w:hAnsiTheme="minorHAnsi" w:cstheme="minorHAnsi"/>
-          <w:lang w:eastAsia="it-IT"/>
-        </w:rPr>
-        <w:t xml:space="preserve">l’utente può modificare il suo nome, cognome o immagine del profilo </w:t>
+        <w:t xml:space="preserve">. In questa vista inoltre l’utente può modificare il suo nome, cognome o immagine del profilo </w:t>
       </w:r>
       <w:r>
         <w:rPr>
@@ -6399,47 +6449,24 @@
           <w:lang w:eastAsia="it-IT"/>
         </w:rPr>
         <w:lastRenderedPageBreak/>
-        <w:t xml:space="preserve">cliccandoci sopra </w:t>
-      </w:r>
-      <w:r>
-        <w:rPr>
-          <w:rFonts w:asciiTheme="minorHAnsi" w:hAnsiTheme="minorHAnsi" w:cstheme="minorHAnsi"/>
-          <w:lang w:eastAsia="it-IT"/>
-        </w:rPr>
-        <w:t xml:space="preserve">o </w:t>
-      </w:r>
-      <w:r>
-        <w:rPr>
-          <w:rFonts w:asciiTheme="minorHAnsi" w:hAnsiTheme="minorHAnsi" w:cstheme="minorHAnsi"/>
-          <w:lang w:eastAsia="it-IT"/>
-        </w:rPr>
-        <w:t>modificare le proprie recensioni</w:t>
-      </w:r>
-      <w:r>
-        <w:rPr>
-          <w:rFonts w:asciiTheme="minorHAnsi" w:hAnsiTheme="minorHAnsi" w:cstheme="minorHAnsi"/>
-          <w:lang w:eastAsia="it-IT"/>
-        </w:rPr>
-        <w:t xml:space="preserve"> cliccando sull’icona della matita a destra della recensione.</w:t>
-      </w:r>
-    </w:p>
-    <w:p>
-      <w:pPr>
-        <w:rPr>
-          <w:rFonts w:asciiTheme="minorHAnsi" w:hAnsiTheme="minorHAnsi" w:cstheme="minorHAnsi"/>
-          <w:lang w:eastAsia="it-IT"/>
-        </w:rPr>
-      </w:pPr>
-    </w:p>
-    <w:p>
-      <w:pPr>
-        <w:rPr>
-          <w:rFonts w:asciiTheme="minorHAnsi" w:hAnsiTheme="minorHAnsi" w:cstheme="minorHAnsi"/>
-          <w:lang w:eastAsia="it-IT"/>
-        </w:rPr>
-      </w:pPr>
-      <w:bookmarkStart w:id="0" w:name="_GoBack"/>
-      <w:bookmarkEnd w:id="0"/>
+        <w:t>cliccandoci sopra o modificare le proprie recensioni cliccando sull’icona della matita a destra della recensione.</w:t>
+      </w:r>
+    </w:p>
+    <w:p>
+      <w:pPr>
+        <w:rPr>
+          <w:rFonts w:asciiTheme="minorHAnsi" w:hAnsiTheme="minorHAnsi" w:cstheme="minorHAnsi"/>
+          <w:lang w:eastAsia="it-IT"/>
+        </w:rPr>
+      </w:pPr>
+    </w:p>
+    <w:p>
+      <w:pPr>
+        <w:rPr>
+          <w:rFonts w:asciiTheme="minorHAnsi" w:hAnsiTheme="minorHAnsi" w:cstheme="minorHAnsi"/>
+          <w:lang w:eastAsia="it-IT"/>
+        </w:rPr>
+      </w:pPr>
     </w:p>
     <w:p>
       <w:pPr>
@@ -6606,83 +6633,1114 @@
           <w:lang w:eastAsia="it-IT"/>
         </w:rPr>
       </w:pPr>
-    </w:p>
-    <w:p>
-      <w:pPr>
-        <w:rPr>
-          <w:rFonts w:asciiTheme="minorHAnsi" w:hAnsiTheme="minorHAnsi" w:cstheme="minorHAnsi"/>
-          <w:lang w:eastAsia="it-IT"/>
-        </w:rPr>
-      </w:pPr>
-    </w:p>
-    <w:p>
-      <w:pPr>
-        <w:rPr>
-          <w:rFonts w:asciiTheme="minorHAnsi" w:hAnsiTheme="minorHAnsi" w:cstheme="minorHAnsi"/>
-          <w:lang w:eastAsia="it-IT"/>
-        </w:rPr>
-      </w:pPr>
-    </w:p>
-    <w:p>
-      <w:pPr>
-        <w:rPr>
-          <w:rFonts w:asciiTheme="minorHAnsi" w:hAnsiTheme="minorHAnsi" w:cstheme="minorHAnsi"/>
-          <w:lang w:eastAsia="it-IT"/>
-        </w:rPr>
-      </w:pPr>
-    </w:p>
-    <w:p>
-      <w:pPr>
-        <w:rPr>
-          <w:rFonts w:asciiTheme="minorHAnsi" w:hAnsiTheme="minorHAnsi" w:cstheme="minorHAnsi"/>
-          <w:lang w:eastAsia="it-IT"/>
-        </w:rPr>
-      </w:pPr>
-    </w:p>
-    <w:p>
-      <w:pPr>
-        <w:rPr>
-          <w:rFonts w:asciiTheme="minorHAnsi" w:hAnsiTheme="minorHAnsi" w:cstheme="minorHAnsi"/>
-          <w:lang w:eastAsia="it-IT"/>
-        </w:rPr>
-      </w:pPr>
-    </w:p>
-    <w:p>
-      <w:pPr>
-        <w:rPr>
-          <w:rFonts w:asciiTheme="minorHAnsi" w:hAnsiTheme="minorHAnsi" w:cstheme="minorHAnsi"/>
-          <w:lang w:eastAsia="it-IT"/>
-        </w:rPr>
-      </w:pPr>
-    </w:p>
-    <w:p>
-      <w:pPr>
-        <w:rPr>
-          <w:rFonts w:asciiTheme="minorHAnsi" w:hAnsiTheme="minorHAnsi" w:cstheme="minorHAnsi"/>
-          <w:lang w:eastAsia="it-IT"/>
-        </w:rPr>
-      </w:pPr>
-    </w:p>
-    <w:p>
-      <w:pPr>
-        <w:rPr>
-          <w:rFonts w:asciiTheme="minorHAnsi" w:hAnsiTheme="minorHAnsi" w:cstheme="minorHAnsi"/>
-          <w:lang w:eastAsia="it-IT"/>
-        </w:rPr>
-      </w:pPr>
-    </w:p>
-    <w:p>
-      <w:pPr>
-        <w:rPr>
-          <w:rFonts w:asciiTheme="minorHAnsi" w:hAnsiTheme="minorHAnsi" w:cstheme="minorHAnsi"/>
-          <w:lang w:eastAsia="it-IT"/>
-        </w:rPr>
-      </w:pPr>
-    </w:p>
-    <w:p>
-      <w:pPr>
-        <w:rPr>
-          <w:rFonts w:asciiTheme="minorHAnsi" w:hAnsiTheme="minorHAnsi" w:cstheme="minorHAnsi"/>
+      <w:r>
+        <w:rPr>
+          <w:rFonts w:asciiTheme="minorHAnsi" w:hAnsiTheme="minorHAnsi" w:cstheme="minorHAnsi"/>
+          <w:b/>
+          <w:lang w:eastAsia="it-IT"/>
+        </w:rPr>
+        <w:drawing>
+          <wp:anchor distT="0" distB="0" distL="114300" distR="114300" simplePos="0" relativeHeight="251682816" behindDoc="0" locked="0" layoutInCell="1" allowOverlap="1" wp14:anchorId="21D3AD37" wp14:editId="30C0CD78">
+            <wp:simplePos x="0" y="0"/>
+            <wp:positionH relativeFrom="column">
+              <wp:posOffset>3810</wp:posOffset>
+            </wp:positionH>
+            <wp:positionV relativeFrom="page">
+              <wp:posOffset>4447540</wp:posOffset>
+            </wp:positionV>
+            <wp:extent cx="925200" cy="1800000"/>
+            <wp:effectExtent l="0" t="0" r="8255" b="0"/>
+            <wp:wrapSquare wrapText="bothSides"/>
+            <wp:docPr id="4" name="Immagine 4"/>
+            <wp:cNvGraphicFramePr>
+              <a:graphicFrameLocks xmlns:a="http://schemas.openxmlformats.org/drawingml/2006/main" noChangeAspect="1"/>
+            </wp:cNvGraphicFramePr>
+            <a:graphic xmlns:a="http://schemas.openxmlformats.org/drawingml/2006/main">
+              <a:graphicData uri="http://schemas.openxmlformats.org/drawingml/2006/picture">
+                <pic:pic xmlns:pic="http://schemas.openxmlformats.org/drawingml/2006/picture">
+                  <pic:nvPicPr>
+                    <pic:cNvPr id="4" name="Registrazione.png"/>
+                    <pic:cNvPicPr/>
+                  </pic:nvPicPr>
+                  <pic:blipFill>
+                    <a:blip r:embed="rId26"/>
+                    <a:stretch>
+                      <a:fillRect/>
+                    </a:stretch>
+                  </pic:blipFill>
+                  <pic:spPr>
+                    <a:xfrm>
+                      <a:off x="0" y="0"/>
+                      <a:ext cx="925200" cy="1800000"/>
+                    </a:xfrm>
+                    <a:prstGeom prst="rect">
+                      <a:avLst/>
+                    </a:prstGeom>
+                  </pic:spPr>
+                </pic:pic>
+              </a:graphicData>
+            </a:graphic>
+            <wp14:sizeRelH relativeFrom="margin">
+              <wp14:pctWidth>0</wp14:pctWidth>
+            </wp14:sizeRelH>
+            <wp14:sizeRelV relativeFrom="margin">
+              <wp14:pctHeight>0</wp14:pctHeight>
+            </wp14:sizeRelV>
+          </wp:anchor>
+        </w:drawing>
+      </w:r>
+    </w:p>
+    <w:p>
+      <w:pPr>
+        <w:rPr>
+          <w:rFonts w:asciiTheme="minorHAnsi" w:hAnsiTheme="minorHAnsi" w:cstheme="minorHAnsi"/>
+          <w:b/>
+          <w:lang w:eastAsia="it-IT"/>
+        </w:rPr>
+      </w:pPr>
+      <w:r>
+        <w:rPr>
+          <w:rFonts w:asciiTheme="minorHAnsi" w:hAnsiTheme="minorHAnsi" w:cstheme="minorHAnsi"/>
+          <w:b/>
+          <w:lang w:eastAsia="it-IT"/>
+        </w:rPr>
+        <w:t>REGISTRATI</w:t>
+      </w:r>
+    </w:p>
+    <w:p>
+      <w:pPr>
+        <w:rPr>
+          <w:rFonts w:asciiTheme="minorHAnsi" w:hAnsiTheme="minorHAnsi" w:cstheme="minorHAnsi"/>
+          <w:lang w:eastAsia="it-IT"/>
+        </w:rPr>
+      </w:pPr>
+      <w:r>
+        <w:rPr>
+          <w:rFonts w:asciiTheme="minorHAnsi" w:hAnsiTheme="minorHAnsi" w:cstheme="minorHAnsi"/>
+          <w:lang w:eastAsia="it-IT"/>
+        </w:rPr>
+        <w:t>Questa vista è raggiunta cliccando sul bottone “Registrati” presente nella vista “Accedi”. Questa vista è molto semplice ed intuitiva, l’utente dovrà inserire negli appositi campi username, email e password e successivamente confermare la sua registrazione cliccando sul bottone “Registrati” (FORSE MEGLIO “REGISTRAMI”).</w:t>
+      </w:r>
+    </w:p>
+    <w:p>
+      <w:pPr>
+        <w:rPr>
+          <w:rFonts w:asciiTheme="minorHAnsi" w:hAnsiTheme="minorHAnsi" w:cstheme="minorHAnsi"/>
+          <w:lang w:eastAsia="it-IT"/>
+        </w:rPr>
+      </w:pPr>
+      <w:r>
+        <w:rPr>
+          <w:rFonts w:asciiTheme="minorHAnsi" w:hAnsiTheme="minorHAnsi" w:cstheme="minorHAnsi"/>
+          <w:lang w:eastAsia="it-IT"/>
+        </w:rPr>
+        <w:t>Una volta effettuati i passaggi precedenti l’utente verrà reindirizzato sulla schermata “accedi” per effettuare l’accesso e quindi poter accedere a tutte le funzionalità dell’applicazione.</w:t>
+      </w:r>
+    </w:p>
+    <w:p>
+      <w:pPr>
+        <w:rPr>
+          <w:rFonts w:asciiTheme="minorHAnsi" w:hAnsiTheme="minorHAnsi" w:cstheme="minorHAnsi"/>
+          <w:lang w:eastAsia="it-IT"/>
+        </w:rPr>
+      </w:pPr>
+    </w:p>
+    <w:p>
+      <w:pPr>
+        <w:rPr>
+          <w:rFonts w:asciiTheme="minorHAnsi" w:hAnsiTheme="minorHAnsi" w:cstheme="minorHAnsi"/>
+          <w:lang w:eastAsia="it-IT"/>
+        </w:rPr>
+      </w:pPr>
+    </w:p>
+    <w:p>
+      <w:pPr>
+        <w:rPr>
+          <w:rFonts w:asciiTheme="minorHAnsi" w:hAnsiTheme="minorHAnsi" w:cstheme="minorHAnsi"/>
+          <w:lang w:eastAsia="it-IT"/>
+        </w:rPr>
+      </w:pPr>
+    </w:p>
+    <w:p>
+      <w:pPr>
+        <w:rPr>
+          <w:rFonts w:asciiTheme="minorHAnsi" w:hAnsiTheme="minorHAnsi" w:cstheme="minorHAnsi"/>
+          <w:b/>
+          <w:lang w:eastAsia="it-IT"/>
+        </w:rPr>
+      </w:pPr>
+      <w:r>
+        <w:rPr>
+          <w:rFonts w:asciiTheme="minorHAnsi" w:hAnsiTheme="minorHAnsi" w:cstheme="minorHAnsi"/>
+          <w:b/>
+          <w:lang w:eastAsia="it-IT"/>
+        </w:rPr>
+        <w:drawing>
+          <wp:anchor distT="0" distB="0" distL="114300" distR="114300" simplePos="0" relativeHeight="251683840" behindDoc="0" locked="0" layoutInCell="1" allowOverlap="1" wp14:anchorId="681ED418" wp14:editId="141E68F4">
+            <wp:simplePos x="0" y="0"/>
+            <wp:positionH relativeFrom="column">
+              <wp:posOffset>3810</wp:posOffset>
+            </wp:positionH>
+            <wp:positionV relativeFrom="paragraph">
+              <wp:posOffset>0</wp:posOffset>
+            </wp:positionV>
+            <wp:extent cx="925200" cy="1800000"/>
+            <wp:effectExtent l="0" t="0" r="8255" b="0"/>
+            <wp:wrapSquare wrapText="bothSides"/>
+            <wp:docPr id="8" name="Immagine 8"/>
+            <wp:cNvGraphicFramePr>
+              <a:graphicFrameLocks xmlns:a="http://schemas.openxmlformats.org/drawingml/2006/main" noChangeAspect="1"/>
+            </wp:cNvGraphicFramePr>
+            <a:graphic xmlns:a="http://schemas.openxmlformats.org/drawingml/2006/main">
+              <a:graphicData uri="http://schemas.openxmlformats.org/drawingml/2006/picture">
+                <pic:pic xmlns:pic="http://schemas.openxmlformats.org/drawingml/2006/picture">
+                  <pic:nvPicPr>
+                    <pic:cNvPr id="8" name="Impostazioni.png"/>
+                    <pic:cNvPicPr/>
+                  </pic:nvPicPr>
+                  <pic:blipFill>
+                    <a:blip r:embed="rId27"/>
+                    <a:stretch>
+                      <a:fillRect/>
+                    </a:stretch>
+                  </pic:blipFill>
+                  <pic:spPr>
+                    <a:xfrm>
+                      <a:off x="0" y="0"/>
+                      <a:ext cx="925200" cy="1800000"/>
+                    </a:xfrm>
+                    <a:prstGeom prst="rect">
+                      <a:avLst/>
+                    </a:prstGeom>
+                  </pic:spPr>
+                </pic:pic>
+              </a:graphicData>
+            </a:graphic>
+            <wp14:sizeRelH relativeFrom="page">
+              <wp14:pctWidth>0</wp14:pctWidth>
+            </wp14:sizeRelH>
+            <wp14:sizeRelV relativeFrom="page">
+              <wp14:pctHeight>0</wp14:pctHeight>
+            </wp14:sizeRelV>
+          </wp:anchor>
+        </w:drawing>
+      </w:r>
+      <w:r>
+        <w:rPr>
+          <w:rFonts w:asciiTheme="minorHAnsi" w:hAnsiTheme="minorHAnsi" w:cstheme="minorHAnsi"/>
+          <w:b/>
+          <w:lang w:eastAsia="it-IT"/>
+        </w:rPr>
+        <w:t>Impostazioni</w:t>
+      </w:r>
+    </w:p>
+    <w:p>
+      <w:pPr>
+        <w:rPr>
+          <w:rFonts w:ascii="Calibri" w:eastAsia="Calibri" w:hAnsi="Calibri"/>
+        </w:rPr>
+      </w:pPr>
+      <w:r>
+        <w:rPr>
+          <w:rFonts w:ascii="Calibri" w:eastAsia="Calibri" w:hAnsi="Calibri"/>
+        </w:rPr>
+        <w:t>La vista delle impostazioni è raggiungibile cliccando sull’icona dell’ingranaggio presente nella toolbar della schermata principale.</w:t>
+      </w:r>
+    </w:p>
+    <w:p>
+      <w:pPr>
+        <w:rPr>
+          <w:rFonts w:ascii="Calibri" w:eastAsia="Calibri" w:hAnsi="Calibri"/>
+        </w:rPr>
+      </w:pPr>
+      <w:r>
+        <w:rPr>
+          <w:rFonts w:ascii="Calibri" w:eastAsia="Calibri" w:hAnsi="Calibri"/>
+        </w:rPr>
+        <w:t xml:space="preserve">In questa schermata l’utente potrà: </w:t>
+      </w:r>
+    </w:p>
+    <w:p>
+      <w:pPr>
+        <w:numPr>
+          <w:ilvl w:val="0"/>
+          <w:numId w:val="12"/>
+        </w:numPr>
+        <w:contextualSpacing/>
+        <w:rPr>
+          <w:rFonts w:ascii="Calibri" w:eastAsia="Calibri" w:hAnsi="Calibri"/>
+        </w:rPr>
+      </w:pPr>
+      <w:r>
+        <w:rPr>
+          <w:rFonts w:ascii="Calibri" w:eastAsia="Calibri" w:hAnsi="Calibri"/>
+        </w:rPr>
+        <w:t>segnalare la presenza di nuovi parcheggi.</w:t>
+      </w:r>
+    </w:p>
+    <w:p>
+      <w:pPr>
+        <w:numPr>
+          <w:ilvl w:val="0"/>
+          <w:numId w:val="12"/>
+        </w:numPr>
+        <w:contextualSpacing/>
+        <w:rPr>
+          <w:rFonts w:ascii="Calibri" w:eastAsia="Calibri" w:hAnsi="Calibri"/>
+        </w:rPr>
+      </w:pPr>
+      <w:r>
+        <w:rPr>
+          <w:rFonts w:ascii="Calibri" w:eastAsia="Calibri" w:hAnsi="Calibri"/>
+        </w:rPr>
+        <w:t>Attivare/disattivare le notifiche relative al timer di parcheggio</w:t>
+      </w:r>
+    </w:p>
+    <w:p>
+      <w:pPr>
+        <w:numPr>
+          <w:ilvl w:val="0"/>
+          <w:numId w:val="12"/>
+        </w:numPr>
+        <w:contextualSpacing/>
+        <w:rPr>
+          <w:rFonts w:ascii="Calibri" w:eastAsia="Calibri" w:hAnsi="Calibri"/>
+        </w:rPr>
+      </w:pPr>
+      <w:r>
+        <w:rPr>
+          <w:rFonts w:ascii="Calibri" w:eastAsia="Calibri" w:hAnsi="Calibri"/>
+        </w:rPr>
+        <w:t>Fare logout</w:t>
+      </w:r>
+    </w:p>
+    <w:p>
+      <w:pPr>
+        <w:ind w:left="360"/>
+        <w:contextualSpacing/>
+        <w:rPr>
+          <w:rFonts w:ascii="Calibri" w:eastAsia="Calibri" w:hAnsi="Calibri"/>
+        </w:rPr>
+      </w:pPr>
+    </w:p>
+    <w:p>
+      <w:pPr>
+        <w:rPr>
+          <w:rFonts w:asciiTheme="minorHAnsi" w:hAnsiTheme="minorHAnsi" w:cstheme="minorHAnsi"/>
+          <w:lang w:eastAsia="it-IT"/>
+        </w:rPr>
+      </w:pPr>
+    </w:p>
+    <w:p>
+      <w:pPr>
+        <w:rPr>
+          <w:rFonts w:asciiTheme="minorHAnsi" w:hAnsiTheme="minorHAnsi" w:cstheme="minorHAnsi"/>
+          <w:lang w:eastAsia="it-IT"/>
+        </w:rPr>
+      </w:pPr>
+    </w:p>
+    <w:p>
+      <w:pPr>
+        <w:rPr>
+          <w:rFonts w:asciiTheme="minorHAnsi" w:hAnsiTheme="minorHAnsi" w:cstheme="minorHAnsi"/>
+          <w:lang w:eastAsia="it-IT"/>
+        </w:rPr>
+      </w:pPr>
+    </w:p>
+    <w:p>
+      <w:pPr>
+        <w:rPr>
+          <w:rFonts w:asciiTheme="minorHAnsi" w:hAnsiTheme="minorHAnsi" w:cstheme="minorHAnsi"/>
+          <w:lang w:eastAsia="it-IT"/>
+        </w:rPr>
+      </w:pPr>
+    </w:p>
+    <w:p>
+      <w:pPr>
+        <w:rPr>
+          <w:rFonts w:asciiTheme="minorHAnsi" w:hAnsiTheme="minorHAnsi" w:cstheme="minorHAnsi"/>
+          <w:lang w:eastAsia="it-IT"/>
+        </w:rPr>
+      </w:pPr>
+    </w:p>
+    <w:p>
+      <w:pPr>
+        <w:rPr>
+          <w:rFonts w:asciiTheme="minorHAnsi" w:hAnsiTheme="minorHAnsi" w:cstheme="minorHAnsi"/>
+          <w:b/>
+          <w:lang w:eastAsia="it-IT"/>
+        </w:rPr>
+      </w:pPr>
+      <w:r>
+        <w:rPr>
+          <w:rFonts w:asciiTheme="minorHAnsi" w:hAnsiTheme="minorHAnsi" w:cstheme="minorHAnsi"/>
+          <w:b/>
+          <w:lang w:eastAsia="it-IT"/>
+        </w:rPr>
+        <w:lastRenderedPageBreak/>
+        <w:drawing>
+          <wp:anchor distT="0" distB="0" distL="114300" distR="114300" simplePos="0" relativeHeight="251684864" behindDoc="0" locked="0" layoutInCell="1" allowOverlap="1" wp14:anchorId="5E5220B4" wp14:editId="2CC6E619">
+            <wp:simplePos x="0" y="0"/>
+            <wp:positionH relativeFrom="column">
+              <wp:posOffset>3810</wp:posOffset>
+            </wp:positionH>
+            <wp:positionV relativeFrom="paragraph">
+              <wp:posOffset>-1905</wp:posOffset>
+            </wp:positionV>
+            <wp:extent cx="925200" cy="1800000"/>
+            <wp:effectExtent l="0" t="0" r="8255" b="0"/>
+            <wp:wrapSquare wrapText="bothSides"/>
+            <wp:docPr id="12" name="Immagine 12"/>
+            <wp:cNvGraphicFramePr>
+              <a:graphicFrameLocks xmlns:a="http://schemas.openxmlformats.org/drawingml/2006/main" noChangeAspect="1"/>
+            </wp:cNvGraphicFramePr>
+            <a:graphic xmlns:a="http://schemas.openxmlformats.org/drawingml/2006/main">
+              <a:graphicData uri="http://schemas.openxmlformats.org/drawingml/2006/picture">
+                <pic:pic xmlns:pic="http://schemas.openxmlformats.org/drawingml/2006/picture">
+                  <pic:nvPicPr>
+                    <pic:cNvPr id="12" name="Segnala parcheggio.png"/>
+                    <pic:cNvPicPr/>
+                  </pic:nvPicPr>
+                  <pic:blipFill>
+                    <a:blip r:embed="rId28"/>
+                    <a:stretch>
+                      <a:fillRect/>
+                    </a:stretch>
+                  </pic:blipFill>
+                  <pic:spPr>
+                    <a:xfrm>
+                      <a:off x="0" y="0"/>
+                      <a:ext cx="925200" cy="1800000"/>
+                    </a:xfrm>
+                    <a:prstGeom prst="rect">
+                      <a:avLst/>
+                    </a:prstGeom>
+                  </pic:spPr>
+                </pic:pic>
+              </a:graphicData>
+            </a:graphic>
+            <wp14:sizeRelH relativeFrom="page">
+              <wp14:pctWidth>0</wp14:pctWidth>
+            </wp14:sizeRelH>
+            <wp14:sizeRelV relativeFrom="page">
+              <wp14:pctHeight>0</wp14:pctHeight>
+            </wp14:sizeRelV>
+          </wp:anchor>
+        </w:drawing>
+      </w:r>
+      <w:r>
+        <w:rPr>
+          <w:rFonts w:asciiTheme="minorHAnsi" w:hAnsiTheme="minorHAnsi" w:cstheme="minorHAnsi"/>
+          <w:b/>
+          <w:lang w:eastAsia="it-IT"/>
+        </w:rPr>
+        <w:t>Segnala</w:t>
+      </w:r>
+      <w:r>
+        <w:rPr>
+          <w:rFonts w:asciiTheme="minorHAnsi" w:hAnsiTheme="minorHAnsi" w:cstheme="minorHAnsi"/>
+          <w:lang w:eastAsia="it-IT"/>
+        </w:rPr>
+        <w:t xml:space="preserve"> </w:t>
+      </w:r>
+      <w:r>
+        <w:rPr>
+          <w:rFonts w:asciiTheme="minorHAnsi" w:hAnsiTheme="minorHAnsi" w:cstheme="minorHAnsi"/>
+          <w:b/>
+          <w:lang w:eastAsia="it-IT"/>
+        </w:rPr>
+        <w:t>Parcheggio</w:t>
+      </w:r>
+    </w:p>
+    <w:p>
+      <w:pPr>
+        <w:rPr>
+          <w:rFonts w:asciiTheme="minorHAnsi" w:hAnsiTheme="minorHAnsi" w:cstheme="minorHAnsi"/>
+          <w:lang w:eastAsia="it-IT"/>
+        </w:rPr>
+      </w:pPr>
+      <w:r>
+        <w:rPr>
+          <w:rFonts w:asciiTheme="minorHAnsi" w:hAnsiTheme="minorHAnsi" w:cstheme="minorHAnsi"/>
+          <w:lang w:eastAsia="it-IT"/>
+        </w:rPr>
+        <w:t>Questa vista è accessibile attraverso le impostazione ed è una vista limitata agli utenti che hanno eseguito accesso/registrazione.</w:t>
+      </w:r>
+      <w:r>
+        <w:rPr>
+          <w:rFonts w:asciiTheme="minorHAnsi" w:hAnsiTheme="minorHAnsi" w:cstheme="minorHAnsi"/>
+          <w:lang w:eastAsia="it-IT"/>
+        </w:rPr>
+        <w:t xml:space="preserve"> Anche qui abbiamo puntato sulla semplicità e sulla facile comprensibilità, infatti </w:t>
+      </w:r>
+      <w:r>
+        <w:rPr>
+          <w:rFonts w:asciiTheme="minorHAnsi" w:hAnsiTheme="minorHAnsi" w:cstheme="minorHAnsi"/>
+          <w:lang w:eastAsia="it-IT"/>
+        </w:rPr>
+        <w:t>l’utente potrà segnalare la presenza di un parcheggio descrivendolo</w:t>
+      </w:r>
+      <w:r>
+        <w:rPr>
+          <w:rFonts w:asciiTheme="minorHAnsi" w:hAnsiTheme="minorHAnsi" w:cstheme="minorHAnsi"/>
+          <w:lang w:eastAsia="it-IT"/>
+        </w:rPr>
+        <w:t xml:space="preserve"> nell’apposito campo</w:t>
+      </w:r>
+      <w:r>
+        <w:rPr>
+          <w:rFonts w:asciiTheme="minorHAnsi" w:hAnsiTheme="minorHAnsi" w:cstheme="minorHAnsi"/>
+          <w:lang w:eastAsia="it-IT"/>
+        </w:rPr>
+        <w:t xml:space="preserve">  e allegando foto del parcheg</w:t>
+      </w:r>
+      <w:r>
+        <w:rPr>
+          <w:rFonts w:asciiTheme="minorHAnsi" w:hAnsiTheme="minorHAnsi" w:cstheme="minorHAnsi"/>
+          <w:lang w:eastAsia="it-IT"/>
+        </w:rPr>
+        <w:t xml:space="preserve">gio, sia scattandole al momento cliccando sul simbolo della fotocamera o allegando foto nella sua galleria cliccando “sull’immagine con il più” (????) </w:t>
+      </w:r>
+      <w:r>
+        <w:rPr>
+          <w:rFonts w:asciiTheme="minorHAnsi" w:hAnsiTheme="minorHAnsi" w:cstheme="minorHAnsi"/>
+          <w:lang w:eastAsia="it-IT"/>
+        </w:rPr>
+        <w:t xml:space="preserve">e inviare il tutto attraverso il pulsante “invia” oppure annullare tutto premendo “Annulla”. </w:t>
+      </w:r>
+    </w:p>
+    <w:p>
+      <w:pPr>
+        <w:rPr>
+          <w:lang w:eastAsia="it-IT"/>
+        </w:rPr>
+      </w:pPr>
+    </w:p>
+    <w:p>
+      <w:pPr>
+        <w:rPr>
+          <w:lang w:eastAsia="it-IT"/>
+        </w:rPr>
+      </w:pPr>
+    </w:p>
+    <w:p>
+      <w:pPr>
+        <w:rPr>
+          <w:lang w:eastAsia="it-IT"/>
+        </w:rPr>
+      </w:pPr>
+    </w:p>
+    <w:p>
+      <w:pPr>
+        <w:rPr>
+          <w:rFonts w:asciiTheme="minorHAnsi" w:hAnsiTheme="minorHAnsi" w:cstheme="minorHAnsi"/>
+          <w:lang w:eastAsia="it-IT"/>
+        </w:rPr>
+      </w:pPr>
+      <w:r>
+        <w:rPr>
+          <w:b/>
+          <w:lang w:eastAsia="it-IT"/>
+        </w:rPr>
+        <w:drawing>
+          <wp:anchor distT="0" distB="0" distL="114300" distR="114300" simplePos="0" relativeHeight="251685888" behindDoc="0" locked="0" layoutInCell="1" allowOverlap="1" wp14:anchorId="0A27FC79" wp14:editId="2988725D">
+            <wp:simplePos x="0" y="0"/>
+            <wp:positionH relativeFrom="column">
+              <wp:posOffset>3810</wp:posOffset>
+            </wp:positionH>
+            <wp:positionV relativeFrom="paragraph">
+              <wp:posOffset>-635</wp:posOffset>
+            </wp:positionV>
+            <wp:extent cx="925200" cy="1800000"/>
+            <wp:effectExtent l="0" t="0" r="8255" b="0"/>
+            <wp:wrapSquare wrapText="bothSides"/>
+            <wp:docPr id="14" name="Immagine 14"/>
+            <wp:cNvGraphicFramePr>
+              <a:graphicFrameLocks xmlns:a="http://schemas.openxmlformats.org/drawingml/2006/main" noChangeAspect="1"/>
+            </wp:cNvGraphicFramePr>
+            <a:graphic xmlns:a="http://schemas.openxmlformats.org/drawingml/2006/main">
+              <a:graphicData uri="http://schemas.openxmlformats.org/drawingml/2006/picture">
+                <pic:pic xmlns:pic="http://schemas.openxmlformats.org/drawingml/2006/picture">
+                  <pic:nvPicPr>
+                    <pic:cNvPr id="14" name="Ultime ricerche.png"/>
+                    <pic:cNvPicPr/>
+                  </pic:nvPicPr>
+                  <pic:blipFill>
+                    <a:blip r:embed="rId29"/>
+                    <a:stretch>
+                      <a:fillRect/>
+                    </a:stretch>
+                  </pic:blipFill>
+                  <pic:spPr>
+                    <a:xfrm>
+                      <a:off x="0" y="0"/>
+                      <a:ext cx="925200" cy="1800000"/>
+                    </a:xfrm>
+                    <a:prstGeom prst="rect">
+                      <a:avLst/>
+                    </a:prstGeom>
+                  </pic:spPr>
+                </pic:pic>
+              </a:graphicData>
+            </a:graphic>
+            <wp14:sizeRelH relativeFrom="page">
+              <wp14:pctWidth>0</wp14:pctWidth>
+            </wp14:sizeRelH>
+            <wp14:sizeRelV relativeFrom="page">
+              <wp14:pctHeight>0</wp14:pctHeight>
+            </wp14:sizeRelV>
+          </wp:anchor>
+        </w:drawing>
+      </w:r>
+      <w:r>
+        <w:rPr>
+          <w:rFonts w:asciiTheme="minorHAnsi" w:hAnsiTheme="minorHAnsi" w:cstheme="minorHAnsi"/>
+          <w:b/>
+          <w:lang w:eastAsia="it-IT"/>
+        </w:rPr>
+        <w:t>Ultime Ricerche</w:t>
+      </w:r>
+    </w:p>
+    <w:p>
+      <w:pPr>
+        <w:rPr>
+          <w:rFonts w:asciiTheme="minorHAnsi" w:hAnsiTheme="minorHAnsi" w:cstheme="minorHAnsi"/>
+          <w:lang w:eastAsia="it-IT"/>
+        </w:rPr>
+      </w:pPr>
+      <w:r>
+        <w:rPr>
+          <w:rFonts w:asciiTheme="minorHAnsi" w:hAnsiTheme="minorHAnsi" w:cstheme="minorHAnsi"/>
+          <w:lang w:eastAsia="it-IT"/>
+        </w:rPr>
+        <w:t>Cliccando sul pulsante “ultime ricerche” presente nella schermata principale si accede a questa vista che mostra le ricerche effettuate dall’utente per permettergli di tornare a vedere i parcheggi di una città già ricercata in modo molto rapido.</w:t>
+      </w:r>
+    </w:p>
+    <w:p>
+      <w:pPr>
+        <w:rPr>
+          <w:rFonts w:asciiTheme="minorHAnsi" w:hAnsiTheme="minorHAnsi" w:cstheme="minorHAnsi"/>
+          <w:lang w:eastAsia="it-IT"/>
+        </w:rPr>
+      </w:pPr>
+      <w:r>
+        <w:rPr>
+          <w:rFonts w:asciiTheme="minorHAnsi" w:hAnsiTheme="minorHAnsi" w:cstheme="minorHAnsi"/>
+          <w:lang w:eastAsia="it-IT"/>
+        </w:rPr>
+        <w:t>Cliccando poi sui tre puntini in alto a destra sarà possibile eliminare tutte o alcuna tra le ultime ricerche facendo tornare così la vista vuota.</w:t>
+      </w:r>
+    </w:p>
+    <w:p>
+      <w:pPr>
+        <w:rPr>
+          <w:rFonts w:asciiTheme="minorHAnsi" w:hAnsiTheme="minorHAnsi" w:cstheme="minorHAnsi"/>
+          <w:lang w:eastAsia="it-IT"/>
+        </w:rPr>
+      </w:pPr>
+    </w:p>
+    <w:p>
+      <w:pPr>
+        <w:rPr>
+          <w:rFonts w:asciiTheme="minorHAnsi" w:hAnsiTheme="minorHAnsi" w:cstheme="minorHAnsi"/>
+          <w:lang w:eastAsia="it-IT"/>
+        </w:rPr>
+      </w:pPr>
+    </w:p>
+    <w:p>
+      <w:pPr>
+        <w:rPr>
+          <w:rFonts w:asciiTheme="minorHAnsi" w:hAnsiTheme="minorHAnsi" w:cstheme="minorHAnsi"/>
+          <w:lang w:eastAsia="it-IT"/>
+        </w:rPr>
+      </w:pPr>
+    </w:p>
+    <w:p>
+      <w:pPr>
+        <w:rPr>
+          <w:rFonts w:asciiTheme="minorHAnsi" w:hAnsiTheme="minorHAnsi" w:cstheme="minorHAnsi"/>
+          <w:lang w:eastAsia="it-IT"/>
+        </w:rPr>
+      </w:pPr>
+    </w:p>
+    <w:p>
+      <w:pPr>
+        <w:rPr>
+          <w:rFonts w:asciiTheme="minorHAnsi" w:hAnsiTheme="minorHAnsi" w:cstheme="minorHAnsi"/>
+          <w:lang w:eastAsia="it-IT"/>
+        </w:rPr>
+      </w:pPr>
+    </w:p>
+    <w:p>
+      <w:pPr>
+        <w:rPr>
+          <w:rFonts w:asciiTheme="minorHAnsi" w:hAnsiTheme="minorHAnsi" w:cstheme="minorHAnsi"/>
+          <w:b/>
+          <w:lang w:eastAsia="it-IT"/>
+        </w:rPr>
+      </w:pPr>
+      <w:r>
+        <w:rPr>
+          <w:rFonts w:asciiTheme="minorHAnsi" w:hAnsiTheme="minorHAnsi" w:cstheme="minorHAnsi"/>
+          <w:b/>
+          <w:lang w:eastAsia="it-IT"/>
+        </w:rPr>
+        <w:drawing>
+          <wp:anchor distT="0" distB="0" distL="114300" distR="114300" simplePos="0" relativeHeight="251686912" behindDoc="0" locked="0" layoutInCell="1" allowOverlap="1" wp14:anchorId="4BBC1515" wp14:editId="23D841DD">
+            <wp:simplePos x="0" y="0"/>
+            <wp:positionH relativeFrom="column">
+              <wp:posOffset>3810</wp:posOffset>
+            </wp:positionH>
+            <wp:positionV relativeFrom="paragraph">
+              <wp:posOffset>1270</wp:posOffset>
+            </wp:positionV>
+            <wp:extent cx="925200" cy="1800000"/>
+            <wp:effectExtent l="0" t="0" r="8255" b="0"/>
+            <wp:wrapSquare wrapText="bothSides"/>
+            <wp:docPr id="16" name="Immagine 16"/>
+            <wp:cNvGraphicFramePr>
+              <a:graphicFrameLocks xmlns:a="http://schemas.openxmlformats.org/drawingml/2006/main" noChangeAspect="1"/>
+            </wp:cNvGraphicFramePr>
+            <a:graphic xmlns:a="http://schemas.openxmlformats.org/drawingml/2006/main">
+              <a:graphicData uri="http://schemas.openxmlformats.org/drawingml/2006/picture">
+                <pic:pic xmlns:pic="http://schemas.openxmlformats.org/drawingml/2006/picture">
+                  <pic:nvPicPr>
+                    <pic:cNvPr id="16" name="Visualizza parcheggio.png"/>
+                    <pic:cNvPicPr/>
+                  </pic:nvPicPr>
+                  <pic:blipFill>
+                    <a:blip r:embed="rId30"/>
+                    <a:stretch>
+                      <a:fillRect/>
+                    </a:stretch>
+                  </pic:blipFill>
+                  <pic:spPr>
+                    <a:xfrm>
+                      <a:off x="0" y="0"/>
+                      <a:ext cx="925200" cy="1800000"/>
+                    </a:xfrm>
+                    <a:prstGeom prst="rect">
+                      <a:avLst/>
+                    </a:prstGeom>
+                  </pic:spPr>
+                </pic:pic>
+              </a:graphicData>
+            </a:graphic>
+            <wp14:sizeRelH relativeFrom="page">
+              <wp14:pctWidth>0</wp14:pctWidth>
+            </wp14:sizeRelH>
+            <wp14:sizeRelV relativeFrom="page">
+              <wp14:pctHeight>0</wp14:pctHeight>
+            </wp14:sizeRelV>
+          </wp:anchor>
+        </w:drawing>
+      </w:r>
+      <w:r>
+        <w:rPr>
+          <w:rFonts w:asciiTheme="minorHAnsi" w:hAnsiTheme="minorHAnsi" w:cstheme="minorHAnsi"/>
+          <w:b/>
+          <w:lang w:eastAsia="it-IT"/>
+        </w:rPr>
+        <w:t>Visualizza Parcheggio</w:t>
+      </w:r>
+    </w:p>
+    <w:p>
+      <w:pPr>
+        <w:rPr>
+          <w:rFonts w:asciiTheme="minorHAnsi" w:hAnsiTheme="minorHAnsi" w:cstheme="minorHAnsi"/>
+          <w:lang w:eastAsia="it-IT"/>
+        </w:rPr>
+      </w:pPr>
+      <w:r>
+        <w:rPr>
+          <w:rFonts w:asciiTheme="minorHAnsi" w:hAnsiTheme="minorHAnsi" w:cstheme="minorHAnsi"/>
+          <w:lang w:eastAsia="it-IT"/>
+        </w:rPr>
+        <w:t>Anche questa è una vista accessibile solo a coloro che hanno già fatto l’accesso/registrazione.</w:t>
+      </w:r>
+    </w:p>
+    <w:p>
+      <w:pPr>
+        <w:rPr>
+          <w:rFonts w:asciiTheme="minorHAnsi" w:hAnsiTheme="minorHAnsi" w:cstheme="minorHAnsi"/>
+          <w:lang w:eastAsia="it-IT"/>
+        </w:rPr>
+      </w:pPr>
+      <w:r>
+        <w:rPr>
+          <w:rFonts w:asciiTheme="minorHAnsi" w:hAnsiTheme="minorHAnsi" w:cstheme="minorHAnsi"/>
+          <w:lang w:eastAsia="it-IT"/>
+        </w:rPr>
+        <w:t>Cliccando su un indicatore blu di parcheggio presente sulla mappa si aprirà questa vista che mostrerà tutte le informazioni presenti riguardanti il parcheggio selezionato: nome, descrizione, orario di apertura, prezzi. [Cliccando sull’immagine in alto a destra sarà aperta la galleria delle immagini del parcheggio.](SE METTIAMO QUESTO DOVREMMO FARE UN’ALTRA VISTA) Sarà inoltre possibile visualizzare tutte le recensioni degli utenti su quel parcheggio.</w:t>
+      </w:r>
+    </w:p>
+    <w:p>
+      <w:pPr>
+        <w:rPr>
+          <w:lang w:eastAsia="it-IT"/>
+        </w:rPr>
+      </w:pPr>
+    </w:p>
+    <w:p>
+      <w:pPr>
+        <w:rPr>
+          <w:lang w:eastAsia="it-IT"/>
+        </w:rPr>
+      </w:pPr>
+    </w:p>
+    <w:p>
+      <w:pPr>
+        <w:rPr>
+          <w:lang w:eastAsia="it-IT"/>
+        </w:rPr>
+      </w:pPr>
+    </w:p>
+    <w:p>
+      <w:pPr>
+        <w:rPr>
+          <w:lang w:eastAsia="it-IT"/>
+        </w:rPr>
+      </w:pPr>
+    </w:p>
+    <w:p>
+      <w:pPr>
+        <w:rPr>
+          <w:lang w:eastAsia="it-IT"/>
+        </w:rPr>
+      </w:pPr>
+    </w:p>
+    <w:p>
+      <w:pPr>
+        <w:rPr>
+          <w:lang w:eastAsia="it-IT"/>
+        </w:rPr>
+      </w:pPr>
+    </w:p>
+    <w:p>
+      <w:pPr>
+        <w:rPr>
+          <w:lang w:eastAsia="it-IT"/>
+        </w:rPr>
+      </w:pPr>
+    </w:p>
+    <w:p>
+      <w:pPr>
+        <w:rPr>
+          <w:lang w:eastAsia="it-IT"/>
+        </w:rPr>
+      </w:pPr>
+    </w:p>
+    <w:p>
+      <w:pPr>
+        <w:rPr>
+          <w:lang w:eastAsia="it-IT"/>
+        </w:rPr>
+      </w:pPr>
+    </w:p>
+    <w:p>
+      <w:pPr>
+        <w:rPr>
+          <w:lang w:eastAsia="it-IT"/>
+        </w:rPr>
+      </w:pPr>
+    </w:p>
+    <w:p>
+      <w:pPr>
+        <w:rPr>
+          <w:lang w:eastAsia="it-IT"/>
+        </w:rPr>
+      </w:pPr>
+    </w:p>
+    <w:p>
+      <w:pPr>
+        <w:rPr>
+          <w:lang w:eastAsia="it-IT"/>
+        </w:rPr>
+      </w:pPr>
+    </w:p>
+    <w:p>
+      <w:pPr>
+        <w:rPr>
+          <w:lang w:eastAsia="it-IT"/>
+        </w:rPr>
+      </w:pPr>
+    </w:p>
+    <w:p>
+      <w:pPr>
+        <w:rPr>
+          <w:lang w:eastAsia="it-IT"/>
+        </w:rPr>
+      </w:pPr>
+    </w:p>
+    <w:p>
+      <w:pPr>
+        <w:rPr>
+          <w:lang w:eastAsia="it-IT"/>
+        </w:rPr>
+      </w:pPr>
+    </w:p>
+    <w:p>
+      <w:pPr>
+        <w:rPr>
+          <w:lang w:eastAsia="it-IT"/>
+        </w:rPr>
+      </w:pPr>
+    </w:p>
+    <w:p>
+      <w:pPr>
+        <w:rPr>
+          <w:lang w:eastAsia="it-IT"/>
+        </w:rPr>
+      </w:pPr>
+    </w:p>
+    <w:p>
+      <w:pPr>
+        <w:rPr>
+          <w:lang w:eastAsia="it-IT"/>
+        </w:rPr>
+      </w:pPr>
+    </w:p>
+    <w:p>
+      <w:pPr>
+        <w:rPr>
+          <w:lang w:eastAsia="it-IT"/>
+        </w:rPr>
+      </w:pPr>
+    </w:p>
+    <w:p>
+      <w:pPr>
+        <w:rPr>
+          <w:lang w:eastAsia="it-IT"/>
+        </w:rPr>
+      </w:pPr>
+    </w:p>
+    <w:p>
+      <w:pPr>
+        <w:rPr>
+          <w:lang w:eastAsia="it-IT"/>
+        </w:rPr>
+      </w:pPr>
+    </w:p>
+    <w:p>
+      <w:pPr>
+        <w:rPr>
+          <w:lang w:eastAsia="it-IT"/>
+        </w:rPr>
+      </w:pPr>
+    </w:p>
+    <w:p>
+      <w:pPr>
+        <w:rPr>
+          <w:lang w:eastAsia="it-IT"/>
+        </w:rPr>
+      </w:pPr>
+    </w:p>
+    <w:p>
+      <w:pPr>
+        <w:rPr>
+          <w:lang w:eastAsia="it-IT"/>
+        </w:rPr>
+      </w:pPr>
+    </w:p>
+    <w:p>
+      <w:pPr>
+        <w:rPr>
+          <w:lang w:eastAsia="it-IT"/>
+        </w:rPr>
+      </w:pPr>
+    </w:p>
+    <w:p>
+      <w:pPr>
+        <w:rPr>
+          <w:lang w:eastAsia="it-IT"/>
+        </w:rPr>
+      </w:pPr>
+    </w:p>
+    <w:p>
+      <w:pPr>
+        <w:rPr>
+          <w:lang w:eastAsia="it-IT"/>
+        </w:rPr>
+      </w:pPr>
+    </w:p>
+    <w:p>
+      <w:pPr>
+        <w:rPr>
+          <w:lang w:eastAsia="it-IT"/>
+        </w:rPr>
+      </w:pPr>
+    </w:p>
+    <w:p>
+      <w:pPr>
+        <w:rPr>
+          <w:lang w:eastAsia="it-IT"/>
+        </w:rPr>
+      </w:pPr>
+    </w:p>
+    <w:p>
+      <w:pPr>
+        <w:rPr>
+          <w:lang w:eastAsia="it-IT"/>
+        </w:rPr>
+      </w:pPr>
+    </w:p>
+    <w:p>
+      <w:pPr>
+        <w:rPr>
+          <w:lang w:eastAsia="it-IT"/>
+        </w:rPr>
+      </w:pPr>
+    </w:p>
+    <w:p>
+      <w:pPr>
+        <w:rPr>
+          <w:lang w:eastAsia="it-IT"/>
+        </w:rPr>
+      </w:pPr>
+    </w:p>
+    <w:p>
+      <w:pPr>
+        <w:rPr>
+          <w:lang w:eastAsia="it-IT"/>
+        </w:rPr>
+      </w:pPr>
+    </w:p>
+    <w:p>
+      <w:pPr>
+        <w:rPr>
+          <w:lang w:eastAsia="it-IT"/>
+        </w:rPr>
+      </w:pPr>
+    </w:p>
+    <w:p>
+      <w:pPr>
+        <w:rPr>
+          <w:lang w:eastAsia="it-IT"/>
+        </w:rPr>
+      </w:pPr>
+    </w:p>
+    <w:p>
+      <w:pPr>
+        <w:rPr>
+          <w:lang w:eastAsia="it-IT"/>
+        </w:rPr>
+      </w:pPr>
+    </w:p>
+    <w:p>
+      <w:pPr>
+        <w:rPr>
+          <w:lang w:eastAsia="it-IT"/>
+        </w:rPr>
+      </w:pPr>
+    </w:p>
+    <w:p>
+      <w:pPr>
+        <w:rPr>
+          <w:lang w:eastAsia="it-IT"/>
+        </w:rPr>
+      </w:pPr>
+    </w:p>
+    <w:p>
+      <w:pPr>
+        <w:rPr>
+          <w:lang w:eastAsia="it-IT"/>
+        </w:rPr>
+      </w:pPr>
+    </w:p>
+    <w:p>
+      <w:pPr>
+        <w:rPr>
+          <w:lang w:eastAsia="it-IT"/>
+        </w:rPr>
+      </w:pPr>
+    </w:p>
+    <w:p>
+      <w:pPr>
+        <w:rPr>
+          <w:lang w:eastAsia="it-IT"/>
+        </w:rPr>
+      </w:pPr>
+    </w:p>
+    <w:p>
+      <w:pPr>
+        <w:rPr>
+          <w:lang w:eastAsia="it-IT"/>
+        </w:rPr>
+      </w:pPr>
+    </w:p>
+    <w:p>
+      <w:pPr>
+        <w:rPr>
+          <w:lang w:eastAsia="it-IT"/>
+        </w:rPr>
+      </w:pPr>
+    </w:p>
+    <w:p>
+      <w:pPr>
+        <w:rPr>
+          <w:lang w:eastAsia="it-IT"/>
+        </w:rPr>
+      </w:pPr>
+    </w:p>
+    <w:p>
+      <w:pPr>
+        <w:rPr>
+          <w:lang w:eastAsia="it-IT"/>
+        </w:rPr>
+      </w:pPr>
+    </w:p>
+    <w:p>
+      <w:pPr>
+        <w:rPr>
+          <w:lang w:eastAsia="it-IT"/>
+        </w:rPr>
+      </w:pPr>
+    </w:p>
+    <w:p>
+      <w:pPr>
+        <w:rPr>
+          <w:lang w:eastAsia="it-IT"/>
+        </w:rPr>
+      </w:pPr>
+    </w:p>
+    <w:p>
+      <w:pPr>
+        <w:rPr>
+          <w:lang w:eastAsia="it-IT"/>
+        </w:rPr>
+      </w:pPr>
+    </w:p>
+    <w:p>
+      <w:pPr>
+        <w:rPr>
+          <w:lang w:eastAsia="it-IT"/>
+        </w:rPr>
+      </w:pPr>
+    </w:p>
+    <w:p>
+      <w:pPr>
+        <w:rPr>
+          <w:lang w:eastAsia="it-IT"/>
+        </w:rPr>
+      </w:pPr>
+    </w:p>
+    <w:p>
+      <w:pPr>
+        <w:rPr>
+          <w:lang w:eastAsia="it-IT"/>
+        </w:rPr>
+      </w:pPr>
+    </w:p>
+    <w:p>
+      <w:pPr>
+        <w:rPr>
+          <w:lang w:eastAsia="it-IT"/>
+        </w:rPr>
+      </w:pPr>
+    </w:p>
+    <w:p>
+      <w:pPr>
+        <w:rPr>
           <w:lang w:eastAsia="it-IT"/>
         </w:rPr>
       </w:pPr>
@@ -6731,7 +7789,7 @@
                     </pic:cNvPicPr>
                   </pic:nvPicPr>
                   <pic:blipFill>
-                    <a:blip r:embed="rId26" cstate="print"/>
+                    <a:blip r:embed="rId31" cstate="print"/>
                     <a:srcRect/>
                     <a:stretch>
                       <a:fillRect/>
@@ -6793,6 +7851,7 @@
         <w:rPr>
           <w:rFonts w:asciiTheme="minorHAnsi" w:hAnsiTheme="minorHAnsi" w:cstheme="minorHAnsi"/>
         </w:rPr>
+        <w:lastRenderedPageBreak/>
         <w:t>RIMUOVERE DESCRIZIONE</w:t>
       </w:r>
       <w:r>
@@ -6901,7 +7960,7 @@
       </w:pPr>
     </w:p>
     <w:sectPr>
-      <w:headerReference w:type="default" r:id="rId27"/>
+      <w:headerReference w:type="default" r:id="rId32"/>
       <w:pgSz w:w="12240" w:h="15840"/>
       <w:pgMar w:top="1417" w:right="1134" w:bottom="1134" w:left="1134" w:header="708" w:footer="708" w:gutter="0"/>
       <w:cols w:space="708"/>
@@ -7142,6 +8201,119 @@
 <file path=word/numbering.xml><?xml version="1.0" encoding="utf-8"?>
 <w:numbering xmlns:wpc="http://schemas.microsoft.com/office/word/2010/wordprocessingCanvas" xmlns:cx="http://schemas.microsoft.com/office/drawing/2014/chartex" xmlns:cx1="http://schemas.microsoft.com/office/drawing/2015/9/8/chartex" xmlns:cx2="http://schemas.microsoft.com/office/drawing/2015/10/21/chartex" xmlns:cx3="http://schemas.microsoft.com/office/drawing/2016/5/9/chartex" xmlns:cx4="http://schemas.microsoft.com/office/drawing/2016/5/10/chartex" xmlns:cx5="http://schemas.microsoft.com/office/drawing/2016/5/11/chartex" xmlns:cx6="http://schemas.microsoft.com/office/drawing/2016/5/12/chartex" xmlns:cx7="http://schemas.microsoft.com/office/drawing/2016/5/13/chartex" xmlns:cx8="http://schemas.microsoft.com/office/drawing/2016/5/14/chartex" xmlns:mc="http://schemas.openxmlformats.org/markup-compatibility/2006" xmlns:aink="http://schemas.microsoft.com/office/drawing/2016/ink" xmlns:am3d="http://schemas.microsoft.com/office/drawing/2017/model3d" xmlns:o="urn:schemas-microsoft-com:office:office" xmlns:r="http://schemas.openxmlformats.org/officeDocument/2006/relationships" xmlns:m="http://schemas.openxmlformats.org/officeDocument/2006/math" xmlns:v="urn:schemas-microsoft-com:vml" xmlns:wp14="http://schemas.microsoft.com/office/word/2010/wordprocessingDrawing" xmlns:wp="http://schemas.openxmlformats.org/drawingml/2006/wordprocessingDrawing" xmlns:w10="urn:schemas-microsoft-com:office:word" xmlns:w="http://schemas.openxmlformats.org/wordprocessingml/2006/main" xmlns:w14="http://schemas.microsoft.com/office/word/2010/wordml" xmlns:w15="http://schemas.microsoft.com/office/word/2012/wordml" xmlns:w16cid="http://schemas.microsoft.com/office/word/2016/wordml/cid" xmlns:w16se="http://schemas.microsoft.com/office/word/2015/wordml/symex" xmlns:wpg="http://schemas.microsoft.com/office/word/2010/wordprocessingGroup" xmlns:wpi="http://schemas.microsoft.com/office/word/2010/wordprocessingInk" xmlns:wne="http://schemas.microsoft.com/office/word/2006/wordml" xmlns:wps="http://schemas.microsoft.com/office/word/2010/wordprocessingShape" mc:Ignorable="w14 w15 w16se w16cid wp14">
   <w:abstractNum w:abstractNumId="0" w15:restartNumberingAfterBreak="0">
+    <w:nsid w:val="026177FB"/>
+    <w:multiLevelType w:val="hybridMultilevel"/>
+    <w:tmpl w:val="61EAB158"/>
+    <w:lvl w:ilvl="0" w:tplc="04100001">
+      <w:start w:val="1"/>
+      <w:numFmt w:val="bullet"/>
+      <w:lvlText w:val=""/>
+      <w:lvlJc w:val="left"/>
+      <w:pPr>
+        <w:ind w:left="720" w:hanging="360"/>
+      </w:pPr>
+      <w:rPr>
+        <w:rFonts w:ascii="Symbol" w:hAnsi="Symbol" w:hint="default"/>
+      </w:rPr>
+    </w:lvl>
+    <w:lvl w:ilvl="1" w:tplc="04100003" w:tentative="1">
+      <w:start w:val="1"/>
+      <w:numFmt w:val="bullet"/>
+      <w:lvlText w:val="o"/>
+      <w:lvlJc w:val="left"/>
+      <w:pPr>
+        <w:ind w:left="1440" w:hanging="360"/>
+      </w:pPr>
+      <w:rPr>
+        <w:rFonts w:ascii="Courier New" w:hAnsi="Courier New" w:cs="Courier New" w:hint="default"/>
+      </w:rPr>
+    </w:lvl>
+    <w:lvl w:ilvl="2" w:tplc="04100005" w:tentative="1">
+      <w:start w:val="1"/>
+      <w:numFmt w:val="bullet"/>
+      <w:lvlText w:val=""/>
+      <w:lvlJc w:val="left"/>
+      <w:pPr>
+        <w:ind w:left="2160" w:hanging="360"/>
+      </w:pPr>
+      <w:rPr>
+        <w:rFonts w:ascii="Wingdings" w:hAnsi="Wingdings" w:hint="default"/>
+      </w:rPr>
+    </w:lvl>
+    <w:lvl w:ilvl="3" w:tplc="04100001" w:tentative="1">
+      <w:start w:val="1"/>
+      <w:numFmt w:val="bullet"/>
+      <w:lvlText w:val=""/>
+      <w:lvlJc w:val="left"/>
+      <w:pPr>
+        <w:ind w:left="2880" w:hanging="360"/>
+      </w:pPr>
+      <w:rPr>
+        <w:rFonts w:ascii="Symbol" w:hAnsi="Symbol" w:hint="default"/>
+      </w:rPr>
+    </w:lvl>
+    <w:lvl w:ilvl="4" w:tplc="04100003" w:tentative="1">
+      <w:start w:val="1"/>
+      <w:numFmt w:val="bullet"/>
+      <w:lvlText w:val="o"/>
+      <w:lvlJc w:val="left"/>
+      <w:pPr>
+        <w:ind w:left="3600" w:hanging="360"/>
+      </w:pPr>
+      <w:rPr>
+        <w:rFonts w:ascii="Courier New" w:hAnsi="Courier New" w:cs="Courier New" w:hint="default"/>
+      </w:rPr>
+    </w:lvl>
+    <w:lvl w:ilvl="5" w:tplc="04100005" w:tentative="1">
+      <w:start w:val="1"/>
+      <w:numFmt w:val="bullet"/>
+      <w:lvlText w:val=""/>
+      <w:lvlJc w:val="left"/>
+      <w:pPr>
+        <w:ind w:left="4320" w:hanging="360"/>
+      </w:pPr>
+      <w:rPr>
+        <w:rFonts w:ascii="Wingdings" w:hAnsi="Wingdings" w:hint="default"/>
+      </w:rPr>
+    </w:lvl>
+    <w:lvl w:ilvl="6" w:tplc="04100001" w:tentative="1">
+      <w:start w:val="1"/>
+      <w:numFmt w:val="bullet"/>
+      <w:lvlText w:val=""/>
+      <w:lvlJc w:val="left"/>
+      <w:pPr>
+        <w:ind w:left="5040" w:hanging="360"/>
+      </w:pPr>
+      <w:rPr>
+        <w:rFonts w:ascii="Symbol" w:hAnsi="Symbol" w:hint="default"/>
+      </w:rPr>
+    </w:lvl>
+    <w:lvl w:ilvl="7" w:tplc="04100003" w:tentative="1">
+      <w:start w:val="1"/>
+      <w:numFmt w:val="bullet"/>
+      <w:lvlText w:val="o"/>
+      <w:lvlJc w:val="left"/>
+      <w:pPr>
+        <w:ind w:left="5760" w:hanging="360"/>
+      </w:pPr>
+      <w:rPr>
+        <w:rFonts w:ascii="Courier New" w:hAnsi="Courier New" w:cs="Courier New" w:hint="default"/>
+      </w:rPr>
+    </w:lvl>
+    <w:lvl w:ilvl="8" w:tplc="04100005" w:tentative="1">
+      <w:start w:val="1"/>
+      <w:numFmt w:val="bullet"/>
+      <w:lvlText w:val=""/>
+      <w:lvlJc w:val="left"/>
+      <w:pPr>
+        <w:ind w:left="6480" w:hanging="360"/>
+      </w:pPr>
+      <w:rPr>
+        <w:rFonts w:ascii="Wingdings" w:hAnsi="Wingdings" w:hint="default"/>
+      </w:rPr>
+    </w:lvl>
+  </w:abstractNum>
+  <w:abstractNum w:abstractNumId="1" w15:restartNumberingAfterBreak="0">
     <w:nsid w:val="14925F70"/>
     <w:multiLevelType w:val="hybridMultilevel"/>
     <w:tmpl w:val="146A6878"/>
@@ -7227,7 +8399,7 @@
       </w:pPr>
     </w:lvl>
   </w:abstractNum>
-  <w:abstractNum w:abstractNumId="1" w15:restartNumberingAfterBreak="0">
+  <w:abstractNum w:abstractNumId="2" w15:restartNumberingAfterBreak="0">
     <w:nsid w:val="155D50BF"/>
     <w:multiLevelType w:val="hybridMultilevel"/>
     <w:tmpl w:val="CB4222B4"/>
@@ -7340,7 +8512,7 @@
       </w:rPr>
     </w:lvl>
   </w:abstractNum>
-  <w:abstractNum w:abstractNumId="2" w15:restartNumberingAfterBreak="0">
+  <w:abstractNum w:abstractNumId="3" w15:restartNumberingAfterBreak="0">
     <w:nsid w:val="18D425B0"/>
     <w:multiLevelType w:val="hybridMultilevel"/>
     <w:tmpl w:val="173A6028"/>
@@ -7452,7 +8624,7 @@
       </w:rPr>
     </w:lvl>
   </w:abstractNum>
-  <w:abstractNum w:abstractNumId="3" w15:restartNumberingAfterBreak="0">
+  <w:abstractNum w:abstractNumId="4" w15:restartNumberingAfterBreak="0">
     <w:nsid w:val="2A1F2188"/>
     <w:multiLevelType w:val="hybridMultilevel"/>
     <w:tmpl w:val="528C23B6"/>
@@ -7565,7 +8737,7 @@
       </w:rPr>
     </w:lvl>
   </w:abstractNum>
-  <w:abstractNum w:abstractNumId="4" w15:restartNumberingAfterBreak="0">
+  <w:abstractNum w:abstractNumId="5" w15:restartNumberingAfterBreak="0">
     <w:nsid w:val="3C1E7D7E"/>
     <w:multiLevelType w:val="hybridMultilevel"/>
     <w:tmpl w:val="3840796E"/>
@@ -7678,7 +8850,7 @@
       </w:rPr>
     </w:lvl>
   </w:abstractNum>
-  <w:abstractNum w:abstractNumId="5" w15:restartNumberingAfterBreak="0">
+  <w:abstractNum w:abstractNumId="6" w15:restartNumberingAfterBreak="0">
     <w:nsid w:val="42974ED6"/>
     <w:multiLevelType w:val="hybridMultilevel"/>
     <w:tmpl w:val="7FCC1FE0"/>
@@ -7764,7 +8936,7 @@
       </w:pPr>
     </w:lvl>
   </w:abstractNum>
-  <w:abstractNum w:abstractNumId="6" w15:restartNumberingAfterBreak="0">
+  <w:abstractNum w:abstractNumId="7" w15:restartNumberingAfterBreak="0">
     <w:nsid w:val="4B746018"/>
     <w:multiLevelType w:val="hybridMultilevel"/>
     <w:tmpl w:val="A510DCC8"/>
@@ -7877,7 +9049,7 @@
       </w:rPr>
     </w:lvl>
   </w:abstractNum>
-  <w:abstractNum w:abstractNumId="7" w15:restartNumberingAfterBreak="0">
+  <w:abstractNum w:abstractNumId="8" w15:restartNumberingAfterBreak="0">
     <w:nsid w:val="55637F49"/>
     <w:multiLevelType w:val="hybridMultilevel"/>
     <w:tmpl w:val="A89E5CCC"/>
@@ -7990,7 +9162,7 @@
       </w:rPr>
     </w:lvl>
   </w:abstractNum>
-  <w:abstractNum w:abstractNumId="8" w15:restartNumberingAfterBreak="0">
+  <w:abstractNum w:abstractNumId="9" w15:restartNumberingAfterBreak="0">
     <w:nsid w:val="5E66319E"/>
     <w:multiLevelType w:val="hybridMultilevel"/>
     <w:tmpl w:val="5BB6C892"/>
@@ -8102,7 +9274,7 @@
       </w:rPr>
     </w:lvl>
   </w:abstractNum>
-  <w:abstractNum w:abstractNumId="9" w15:restartNumberingAfterBreak="0">
+  <w:abstractNum w:abstractNumId="10" w15:restartNumberingAfterBreak="0">
     <w:nsid w:val="6E17268B"/>
     <w:multiLevelType w:val="hybridMultilevel"/>
     <w:tmpl w:val="CD9A30B0"/>
@@ -8215,7 +9387,7 @@
       </w:rPr>
     </w:lvl>
   </w:abstractNum>
-  <w:abstractNum w:abstractNumId="10" w15:restartNumberingAfterBreak="0">
+  <w:abstractNum w:abstractNumId="11" w15:restartNumberingAfterBreak="0">
     <w:nsid w:val="787E5883"/>
     <w:multiLevelType w:val="hybridMultilevel"/>
     <w:tmpl w:val="C5CA7E6C"/>
@@ -8329,37 +9501,40 @@
     </w:lvl>
   </w:abstractNum>
   <w:num w:numId="1">
-    <w:abstractNumId w:val="0"/>
+    <w:abstractNumId w:val="1"/>
   </w:num>
   <w:num w:numId="2">
+    <w:abstractNumId w:val="8"/>
+  </w:num>
+  <w:num w:numId="3">
+    <w:abstractNumId w:val="3"/>
+  </w:num>
+  <w:num w:numId="4">
+    <w:abstractNumId w:val="11"/>
+  </w:num>
+  <w:num w:numId="5">
+    <w:abstractNumId w:val="10"/>
+  </w:num>
+  <w:num w:numId="6">
     <w:abstractNumId w:val="7"/>
   </w:num>
-  <w:num w:numId="3">
+  <w:num w:numId="7">
+    <w:abstractNumId w:val="6"/>
+  </w:num>
+  <w:num w:numId="8">
     <w:abstractNumId w:val="2"/>
   </w:num>
-  <w:num w:numId="4">
-    <w:abstractNumId w:val="10"/>
-  </w:num>
-  <w:num w:numId="5">
+  <w:num w:numId="9">
     <w:abstractNumId w:val="9"/>
   </w:num>
-  <w:num w:numId="6">
-    <w:abstractNumId w:val="6"/>
-  </w:num>
-  <w:num w:numId="7">
+  <w:num w:numId="10">
     <w:abstractNumId w:val="5"/>
   </w:num>
-  <w:num w:numId="8">
-    <w:abstractNumId w:val="1"/>
-  </w:num>
-  <w:num w:numId="9">
-    <w:abstractNumId w:val="8"/>
-  </w:num>
-  <w:num w:numId="10">
+  <w:num w:numId="11">
     <w:abstractNumId w:val="4"/>
   </w:num>
-  <w:num w:numId="11">
-    <w:abstractNumId w:val="3"/>
+  <w:num w:numId="12">
+    <w:abstractNumId w:val="0"/>
   </w:num>
 </w:numbering>
 </file>
@@ -8845,6 +10020,7 @@
   <w:style w:type="character" w:default="1" w:styleId="Carpredefinitoparagrafo">
     <w:name w:val="Default Paragraph Font"/>
     <w:uiPriority w:val="1"/>
+    <w:semiHidden/>
     <w:unhideWhenUsed/>
   </w:style>
   <w:style w:type="table" w:default="1" w:styleId="Tabellanormale">
@@ -9477,7 +10653,7 @@
 </file>
 
 <file path=customXml/itemProps1.xml><?xml version="1.0" encoding="utf-8"?>
-<ds:datastoreItem xmlns:ds="http://schemas.openxmlformats.org/officeDocument/2006/customXml" ds:itemID="{07716D84-7798-495D-9B89-956D781CF53F}">
+<ds:datastoreItem xmlns:ds="http://schemas.openxmlformats.org/officeDocument/2006/customXml" ds:itemID="{078C32D5-60BD-4A42-9FF5-B257F6009644}">
   <ds:schemaRefs>
     <ds:schemaRef ds:uri="http://schemas.openxmlformats.org/officeDocument/2006/bibliography"/>
   </ds:schemaRefs>

</xml_diff>

<commit_message>
Commentato e modificato il class
</commit_message>
<xml_diff>
--- a/Template per documento di design.docx
+++ b/Template per documento di design.docx
@@ -4271,7 +4271,14 @@
           <w:rFonts w:asciiTheme="minorHAnsi" w:hAnsiTheme="minorHAnsi" w:cstheme="minorHAnsi"/>
           <w:b/>
         </w:rPr>
-        <w:t>Ricerca città:</w:t>
+        <w:t>Ultime ricerche</w:t>
+      </w:r>
+      <w:r>
+        <w:rPr>
+          <w:rFonts w:asciiTheme="minorHAnsi" w:hAnsiTheme="minorHAnsi" w:cstheme="minorHAnsi"/>
+          <w:b/>
+        </w:rPr>
+        <w:t>:</w:t>
       </w:r>
     </w:p>
     <w:p>
@@ -4285,13 +4292,19 @@
         <w:rPr>
           <w:rFonts w:asciiTheme="minorHAnsi" w:hAnsiTheme="minorHAnsi" w:cstheme="minorHAnsi"/>
         </w:rPr>
-        <w:t>Con questa vista sarà possibile ricercare una città</w:t>
-      </w:r>
-      <w:r>
-        <w:rPr>
-          <w:rFonts w:asciiTheme="minorHAnsi" w:hAnsiTheme="minorHAnsi" w:cstheme="minorHAnsi"/>
-        </w:rPr>
-        <w:t xml:space="preserve"> tramite una barra di ricerca.</w:t>
+        <w:t xml:space="preserve">Con questa vista sarà possibile </w:t>
+      </w:r>
+      <w:r>
+        <w:rPr>
+          <w:rFonts w:asciiTheme="minorHAnsi" w:hAnsiTheme="minorHAnsi" w:cstheme="minorHAnsi"/>
+        </w:rPr>
+        <w:t>visualizzare la lista delle ultime città ricercate</w:t>
+      </w:r>
+      <w:r>
+        <w:rPr>
+          <w:rFonts w:asciiTheme="minorHAnsi" w:hAnsiTheme="minorHAnsi" w:cstheme="minorHAnsi"/>
+        </w:rPr>
+        <w:t>.</w:t>
       </w:r>
     </w:p>
     <w:p>
@@ -4876,9 +4889,9 @@
           <w:rFonts w:asciiTheme="minorHAnsi" w:hAnsiTheme="minorHAnsi" w:cstheme="minorHAnsi"/>
         </w:rPr>
         <w:drawing>
-          <wp:inline distT="0" distB="0" distL="0" distR="0" wp14:anchorId="4E3B8A35" wp14:editId="63420A5C">
-            <wp:extent cx="6762750" cy="4119228"/>
-            <wp:effectExtent l="0" t="0" r="0" b="0"/>
+          <wp:inline distT="0" distB="0" distL="0" distR="0" wp14:anchorId="4E3B8A35" wp14:editId="5AE7F4B0">
+            <wp:extent cx="6703596" cy="4131635"/>
+            <wp:effectExtent l="0" t="0" r="2540" b="2540"/>
             <wp:docPr id="22" name="Immagine 22"/>
             <wp:cNvGraphicFramePr>
               <a:graphicFrameLocks xmlns:a="http://schemas.openxmlformats.org/drawingml/2006/main" noChangeAspect="1"/>
@@ -4899,7 +4912,7 @@
                   <pic:spPr>
                     <a:xfrm>
                       <a:off x="0" y="0"/>
-                      <a:ext cx="6783119" cy="4131635"/>
+                      <a:ext cx="6703596" cy="4131635"/>
                     </a:xfrm>
                     <a:prstGeom prst="rect">
                       <a:avLst/>
@@ -4933,7 +4946,14 @@
           <w:rFonts w:asciiTheme="minorHAnsi" w:hAnsiTheme="minorHAnsi" w:cstheme="minorHAnsi"/>
           <w:b/>
         </w:rPr>
-        <w:t>UTENTE</w:t>
+        <w:t>U</w:t>
+      </w:r>
+      <w:r>
+        <w:rPr>
+          <w:rFonts w:asciiTheme="minorHAnsi" w:hAnsiTheme="minorHAnsi" w:cstheme="minorHAnsi"/>
+          <w:b/>
+        </w:rPr>
+        <w:t>tente</w:t>
       </w:r>
       <w:r>
         <w:rPr>
@@ -4978,7 +4998,21 @@
           <w:rFonts w:asciiTheme="minorHAnsi" w:hAnsiTheme="minorHAnsi" w:cstheme="minorHAnsi"/>
           <w:b/>
         </w:rPr>
-        <w:t>PARCHEGGIO:</w:t>
+        <w:t>P</w:t>
+      </w:r>
+      <w:r>
+        <w:rPr>
+          <w:rFonts w:asciiTheme="minorHAnsi" w:hAnsiTheme="minorHAnsi" w:cstheme="minorHAnsi"/>
+          <w:b/>
+        </w:rPr>
+        <w:t>archeggio</w:t>
+      </w:r>
+      <w:r>
+        <w:rPr>
+          <w:rFonts w:asciiTheme="minorHAnsi" w:hAnsiTheme="minorHAnsi" w:cstheme="minorHAnsi"/>
+          <w:b/>
+        </w:rPr>
+        <w:t>:</w:t>
       </w:r>
     </w:p>
     <w:p>
@@ -5016,14 +5050,21 @@
           <w:rFonts w:asciiTheme="minorHAnsi" w:hAnsiTheme="minorHAnsi" w:cstheme="minorHAnsi"/>
           <w:b/>
         </w:rPr>
-        <w:t xml:space="preserve">POSIZIONE: </w:t>
-      </w:r>
-      <w:r>
-        <w:rPr>
-          <w:rFonts w:asciiTheme="minorHAnsi" w:hAnsiTheme="minorHAnsi" w:cstheme="minorHAnsi"/>
-          <w:b/>
-        </w:rPr>
-        <w:t>(FORSE DOVREMMO CAMBIARE NOME)</w:t>
+        <w:t>U</w:t>
+      </w:r>
+      <w:r>
+        <w:rPr>
+          <w:rFonts w:asciiTheme="minorHAnsi" w:hAnsiTheme="minorHAnsi" w:cstheme="minorHAnsi"/>
+          <w:b/>
+        </w:rPr>
+        <w:t>bicazione</w:t>
+      </w:r>
+      <w:r>
+        <w:rPr>
+          <w:rFonts w:asciiTheme="minorHAnsi" w:hAnsiTheme="minorHAnsi" w:cstheme="minorHAnsi"/>
+          <w:b/>
+        </w:rPr>
+        <w:t>:</w:t>
       </w:r>
     </w:p>
     <w:p>
@@ -5037,7 +5078,235 @@
         <w:rPr>
           <w:rFonts w:asciiTheme="minorHAnsi" w:hAnsiTheme="minorHAnsi" w:cstheme="minorHAnsi"/>
         </w:rPr>
-        <w:t>L’entità posizione contiene tutte le informazioni riguardanti la posizione geografica di un parcheggio come la via, la città, la provincia, la regione, la longitudine e la latitudine.</w:t>
+        <w:t xml:space="preserve">L’entità posizione contiene tutte le informazioni riguardanti la posizione geografica di un parcheggio </w:t>
+      </w:r>
+    </w:p>
+    <w:p>
+      <w:pPr>
+        <w:jc w:val="both"/>
+        <w:rPr>
+          <w:rFonts w:asciiTheme="minorHAnsi" w:hAnsiTheme="minorHAnsi" w:cstheme="minorHAnsi"/>
+        </w:rPr>
+      </w:pPr>
+      <w:r>
+        <w:rPr>
+          <w:rFonts w:asciiTheme="minorHAnsi" w:hAnsiTheme="minorHAnsi" w:cstheme="minorHAnsi"/>
+        </w:rPr>
+        <w:t>come la via, la città, la provincia, la regione, la longitudine e la latitudine.</w:t>
+      </w:r>
+    </w:p>
+    <w:p>
+      <w:pPr>
+        <w:rPr>
+          <w:rFonts w:asciiTheme="minorHAnsi" w:hAnsiTheme="minorHAnsi" w:cstheme="minorHAnsi"/>
+          <w:b/>
+        </w:rPr>
+      </w:pPr>
+    </w:p>
+    <w:p>
+      <w:pPr>
+        <w:rPr>
+          <w:rFonts w:asciiTheme="minorHAnsi" w:hAnsiTheme="minorHAnsi" w:cstheme="minorHAnsi"/>
+          <w:b/>
+        </w:rPr>
+      </w:pPr>
+      <w:r>
+        <w:rPr>
+          <w:rFonts w:asciiTheme="minorHAnsi" w:hAnsiTheme="minorHAnsi" w:cstheme="minorHAnsi"/>
+          <w:b/>
+        </w:rPr>
+        <w:t>Segnalazione:</w:t>
+      </w:r>
+    </w:p>
+    <w:p>
+      <w:pPr>
+        <w:rPr>
+          <w:rFonts w:asciiTheme="minorHAnsi" w:hAnsiTheme="minorHAnsi" w:cstheme="minorHAnsi"/>
+        </w:rPr>
+      </w:pPr>
+      <w:r>
+        <w:rPr>
+          <w:rFonts w:asciiTheme="minorHAnsi" w:hAnsiTheme="minorHAnsi" w:cstheme="minorHAnsi"/>
+        </w:rPr>
+        <w:t>Questa entità rappresenta la segnalazione di un parcheggio da parte di un utente e contiene zero o più fot</w:t>
+      </w:r>
+      <w:bookmarkStart w:id="0" w:name="_GoBack"/>
+      <w:bookmarkEnd w:id="0"/>
+      <w:r>
+        <w:rPr>
+          <w:rFonts w:asciiTheme="minorHAnsi" w:hAnsiTheme="minorHAnsi" w:cstheme="minorHAnsi"/>
+        </w:rPr>
+        <w:t>o ed una descrizione.</w:t>
+      </w:r>
+    </w:p>
+    <w:p>
+      <w:pPr>
+        <w:rPr>
+          <w:rFonts w:asciiTheme="minorHAnsi" w:hAnsiTheme="minorHAnsi" w:cstheme="minorHAnsi"/>
+        </w:rPr>
+      </w:pPr>
+    </w:p>
+    <w:p>
+      <w:pPr>
+        <w:rPr>
+          <w:rFonts w:asciiTheme="minorHAnsi" w:hAnsiTheme="minorHAnsi" w:cstheme="minorHAnsi"/>
+          <w:b/>
+        </w:rPr>
+      </w:pPr>
+      <w:r>
+        <w:rPr>
+          <w:rFonts w:asciiTheme="minorHAnsi" w:hAnsiTheme="minorHAnsi" w:cstheme="minorHAnsi"/>
+          <w:b/>
+        </w:rPr>
+        <w:t>Foto:</w:t>
+      </w:r>
+    </w:p>
+    <w:p>
+      <w:pPr>
+        <w:rPr>
+          <w:rFonts w:asciiTheme="minorHAnsi" w:hAnsiTheme="minorHAnsi" w:cstheme="minorHAnsi"/>
+        </w:rPr>
+      </w:pPr>
+      <w:r>
+        <w:rPr>
+          <w:rFonts w:asciiTheme="minorHAnsi" w:hAnsiTheme="minorHAnsi" w:cstheme="minorHAnsi"/>
+        </w:rPr>
+        <w:t>L’entità foto rappresenta le immagini che sono legate ad un parcheggio o ad una segnalazione( di parcheggio).</w:t>
+      </w:r>
+    </w:p>
+    <w:p>
+      <w:pPr>
+        <w:rPr>
+          <w:rFonts w:asciiTheme="minorHAnsi" w:hAnsiTheme="minorHAnsi" w:cstheme="minorHAnsi"/>
+        </w:rPr>
+      </w:pPr>
+    </w:p>
+    <w:p>
+      <w:pPr>
+        <w:rPr>
+          <w:rFonts w:asciiTheme="minorHAnsi" w:hAnsiTheme="minorHAnsi" w:cstheme="minorHAnsi"/>
+          <w:b/>
+        </w:rPr>
+      </w:pPr>
+      <w:r>
+        <w:rPr>
+          <w:rFonts w:asciiTheme="minorHAnsi" w:hAnsiTheme="minorHAnsi" w:cstheme="minorHAnsi"/>
+          <w:b/>
+        </w:rPr>
+        <w:t>Recensisce:</w:t>
+      </w:r>
+    </w:p>
+    <w:p>
+      <w:pPr>
+        <w:rPr>
+          <w:rFonts w:asciiTheme="minorHAnsi" w:hAnsiTheme="minorHAnsi" w:cstheme="minorHAnsi"/>
+        </w:rPr>
+      </w:pPr>
+      <w:r>
+        <w:rPr>
+          <w:rFonts w:asciiTheme="minorHAnsi" w:hAnsiTheme="minorHAnsi" w:cstheme="minorHAnsi"/>
+        </w:rPr>
+        <w:t>L’entità Recensisce contiene tutti i dettagli di una recensione pubblicata da un utente su un parcheggio come titolo, testo della recensione, data e voto. La recensione nasce nel momento in cui l’utente conferma la sua recensione dalla schermata di visualizzazione parcheggio una volta che ha cliccato o sulle stelline(valutazione) o su “scrivi una recensione”.</w:t>
+      </w:r>
+    </w:p>
+    <w:p>
+      <w:pPr>
+        <w:rPr>
+          <w:rFonts w:asciiTheme="minorHAnsi" w:hAnsiTheme="minorHAnsi" w:cstheme="minorHAnsi"/>
+        </w:rPr>
+      </w:pPr>
+    </w:p>
+    <w:p>
+      <w:pPr>
+        <w:rPr>
+          <w:rFonts w:asciiTheme="minorHAnsi" w:hAnsiTheme="minorHAnsi" w:cstheme="minorHAnsi"/>
+          <w:b/>
+        </w:rPr>
+      </w:pPr>
+      <w:r>
+        <w:rPr>
+          <w:rFonts w:asciiTheme="minorHAnsi" w:hAnsiTheme="minorHAnsi" w:cstheme="minorHAnsi"/>
+          <w:b/>
+        </w:rPr>
+        <w:t>AggiungeAiPreferiti:</w:t>
+      </w:r>
+    </w:p>
+    <w:p>
+      <w:pPr>
+        <w:rPr>
+          <w:rFonts w:asciiTheme="minorHAnsi" w:hAnsiTheme="minorHAnsi" w:cstheme="minorHAnsi"/>
+        </w:rPr>
+      </w:pPr>
+      <w:r>
+        <w:rPr>
+          <w:rFonts w:asciiTheme="minorHAnsi" w:hAnsiTheme="minorHAnsi" w:cstheme="minorHAnsi"/>
+        </w:rPr>
+        <w:t>Questa entità rappresenta la preferenza espressa dall’utente nei confronti di un parcheggio e contiene la data. Nasce quando non è già presente e l’utente la esprime con la relativa procedura (cliccando sul cuore nella pagina del parcheggio)</w:t>
+      </w:r>
+    </w:p>
+    <w:p>
+      <w:pPr>
+        <w:rPr>
+          <w:rFonts w:asciiTheme="minorHAnsi" w:hAnsiTheme="minorHAnsi" w:cstheme="minorHAnsi"/>
+          <w:b/>
+        </w:rPr>
+      </w:pPr>
+    </w:p>
+    <w:p>
+      <w:pPr>
+        <w:rPr>
+          <w:rFonts w:asciiTheme="minorHAnsi" w:hAnsiTheme="minorHAnsi" w:cstheme="minorHAnsi"/>
+          <w:b/>
+        </w:rPr>
+      </w:pPr>
+      <w:r>
+        <w:rPr>
+          <w:rFonts w:asciiTheme="minorHAnsi" w:hAnsiTheme="minorHAnsi" w:cstheme="minorHAnsi"/>
+          <w:b/>
+        </w:rPr>
+        <w:t>Manda:</w:t>
+      </w:r>
+    </w:p>
+    <w:p>
+      <w:pPr>
+        <w:rPr>
+          <w:rFonts w:asciiTheme="minorHAnsi" w:hAnsiTheme="minorHAnsi" w:cstheme="minorHAnsi"/>
+        </w:rPr>
+      </w:pPr>
+      <w:r>
+        <w:rPr>
+          <w:rFonts w:asciiTheme="minorHAnsi" w:hAnsiTheme="minorHAnsi" w:cstheme="minorHAnsi"/>
+        </w:rPr>
+        <w:t>Questa entità rappresenta l’invio di una segnalazione di un nuovo parcheggio da parte di un utente e contiene la data di invio.</w:t>
+      </w:r>
+    </w:p>
+    <w:p>
+      <w:pPr>
+        <w:rPr>
+          <w:rFonts w:asciiTheme="minorHAnsi" w:hAnsiTheme="minorHAnsi" w:cstheme="minorHAnsi"/>
+          <w:b/>
+        </w:rPr>
+      </w:pPr>
+      <w:r>
+        <w:rPr>
+          <w:rFonts w:asciiTheme="minorHAnsi" w:hAnsiTheme="minorHAnsi" w:cstheme="minorHAnsi"/>
+          <w:b/>
+        </w:rPr>
+        <w:t xml:space="preserve">Salva: </w:t>
+      </w:r>
+    </w:p>
+    <w:p>
+      <w:pPr>
+        <w:rPr>
+          <w:rFonts w:asciiTheme="minorHAnsi" w:hAnsiTheme="minorHAnsi" w:cstheme="minorHAnsi"/>
+          <w:b/>
+        </w:rPr>
+      </w:pPr>
+      <w:r>
+        <w:rPr>
+          <w:rFonts w:asciiTheme="minorHAnsi" w:hAnsiTheme="minorHAnsi" w:cstheme="minorHAnsi"/>
+        </w:rPr>
+        <w:t>L’entità “salva” rappresenta il salvataggio da parte dell’utente dell’ubicazione di un parcheggio (dove ha parcheggiato la sua auto) e contiene la data.</w:t>
       </w:r>
     </w:p>
     <w:p>
@@ -8356,8 +8625,6 @@
           <w:lang w:eastAsia="it-IT"/>
         </w:rPr>
       </w:pPr>
-      <w:bookmarkStart w:id="0" w:name="_GoBack"/>
-      <w:bookmarkEnd w:id="0"/>
     </w:p>
     <w:p>
       <w:pPr>
@@ -11258,6 +11525,7 @@
   <w:style w:type="character" w:default="1" w:styleId="Carpredefinitoparagrafo">
     <w:name w:val="Default Paragraph Font"/>
     <w:uiPriority w:val="1"/>
+    <w:semiHidden/>
     <w:unhideWhenUsed/>
   </w:style>
   <w:style w:type="table" w:default="1" w:styleId="Tabellanormale">
@@ -11890,7 +12158,7 @@
 </file>
 
 <file path=customXml/itemProps1.xml><?xml version="1.0" encoding="utf-8"?>
-<ds:datastoreItem xmlns:ds="http://schemas.openxmlformats.org/officeDocument/2006/customXml" ds:itemID="{C3ADB8CD-5EAC-4941-B562-FC66B3E093F3}">
+<ds:datastoreItem xmlns:ds="http://schemas.openxmlformats.org/officeDocument/2006/customXml" ds:itemID="{12B93D9A-4EE9-4822-A90C-7B2BB01AE648}">
   <ds:schemaRefs>
     <ds:schemaRef ds:uri="http://schemas.openxmlformats.org/officeDocument/2006/bibliography"/>
   </ds:schemaRefs>

</xml_diff>